<commit_message>
#16 Estado da arte Algav
</commit_message>
<xml_diff>
--- a/Planeamento/SprintD/Estado da Arte.docx
+++ b/Planeamento/SprintD/Estado da Arte.docx
@@ -4,7 +4,7 @@
   <w:body>
     <w:p>
       <w:pPr>
-        <w:pStyle w:val="Heading1"/>
+        <w:pStyle w:val="Ttulo1"/>
         <w:jc w:val="center"/>
       </w:pPr>
       <w:r>
@@ -28,15 +28,7 @@
           <w:sz w:val="22"/>
           <w:szCs w:val="22"/>
         </w:rPr>
-        <w:t>Pretende-se o Estado da Arte na aplicação d</w:t>
-      </w:r>
-      <w:r>
-        <w:rPr>
-          <w:rFonts w:cstheme="minorHAnsi"/>
-          <w:sz w:val="22"/>
-          <w:szCs w:val="22"/>
-        </w:rPr>
-        <w:t xml:space="preserve">a </w:t>
+        <w:t xml:space="preserve">Problemática em causa:  </w:t>
       </w:r>
       <w:r>
         <w:rPr>
@@ -105,7 +97,215 @@
     </w:p>
     <w:p>
       <w:pPr>
-        <w:pStyle w:val="NoSpacing"/>
+        <w:spacing w:line="276" w:lineRule="auto"/>
+        <w:jc w:val="both"/>
+        <w:rPr>
+          <w:rFonts w:cstheme="minorHAnsi"/>
+          <w:sz w:val="22"/>
+          <w:szCs w:val="22"/>
+        </w:rPr>
+      </w:pPr>
+      <w:r>
+        <w:rPr>
+          <w:rFonts w:cstheme="minorHAnsi"/>
+          <w:sz w:val="22"/>
+          <w:szCs w:val="22"/>
+        </w:rPr>
+        <w:tab/>
+      </w:r>
+    </w:p>
+    <w:p>
+      <w:pPr>
+        <w:spacing w:line="276" w:lineRule="auto"/>
+        <w:jc w:val="both"/>
+        <w:rPr>
+          <w:rFonts w:cstheme="minorHAnsi"/>
+          <w:color w:val="000000" w:themeColor="text1"/>
+          <w:sz w:val="22"/>
+          <w:szCs w:val="22"/>
+        </w:rPr>
+      </w:pPr>
+      <w:r>
+        <w:rPr>
+          <w:rFonts w:cstheme="minorHAnsi"/>
+          <w:sz w:val="22"/>
+          <w:szCs w:val="22"/>
+        </w:rPr>
+        <w:tab/>
+        <w:t xml:space="preserve">Para que possamos usufruir de todas as qualidades de </w:t>
+      </w:r>
+      <w:proofErr w:type="spellStart"/>
+      <w:r>
+        <w:rPr>
+          <w:rFonts w:cstheme="minorHAnsi"/>
+          <w:sz w:val="22"/>
+          <w:szCs w:val="22"/>
+        </w:rPr>
+        <w:t>machine</w:t>
+      </w:r>
+      <w:proofErr w:type="spellEnd"/>
+      <w:r>
+        <w:rPr>
+          <w:rFonts w:cstheme="minorHAnsi"/>
+          <w:sz w:val="22"/>
+          <w:szCs w:val="22"/>
+        </w:rPr>
+        <w:t xml:space="preserve"> </w:t>
+      </w:r>
+      <w:proofErr w:type="spellStart"/>
+      <w:r>
+        <w:rPr>
+          <w:rFonts w:cstheme="minorHAnsi"/>
+          <w:sz w:val="22"/>
+          <w:szCs w:val="22"/>
+        </w:rPr>
+        <w:t>learning</w:t>
+      </w:r>
+      <w:proofErr w:type="spellEnd"/>
+      <w:r>
+        <w:rPr>
+          <w:rFonts w:cstheme="minorHAnsi"/>
+          <w:sz w:val="22"/>
+          <w:szCs w:val="22"/>
+        </w:rPr>
+        <w:t xml:space="preserve"> temos que antes garantir a qualidade dos dados utilizados. </w:t>
+      </w:r>
+      <w:r>
+        <w:rPr>
+          <w:rFonts w:cstheme="minorHAnsi"/>
+          <w:color w:val="000000" w:themeColor="text1"/>
+          <w:sz w:val="22"/>
+          <w:szCs w:val="22"/>
+        </w:rPr>
+        <w:t xml:space="preserve">A tecnologia de </w:t>
+      </w:r>
+      <w:proofErr w:type="spellStart"/>
+      <w:r>
+        <w:rPr>
+          <w:rFonts w:cstheme="minorHAnsi"/>
+          <w:color w:val="000000" w:themeColor="text1"/>
+          <w:sz w:val="22"/>
+          <w:szCs w:val="22"/>
+        </w:rPr>
+        <w:t>smart</w:t>
+      </w:r>
+      <w:proofErr w:type="spellEnd"/>
+      <w:r>
+        <w:rPr>
+          <w:rFonts w:cstheme="minorHAnsi"/>
+          <w:color w:val="000000" w:themeColor="text1"/>
+          <w:sz w:val="22"/>
+          <w:szCs w:val="22"/>
+        </w:rPr>
+        <w:t xml:space="preserve"> </w:t>
+      </w:r>
+      <w:proofErr w:type="spellStart"/>
+      <w:r>
+        <w:rPr>
+          <w:rFonts w:cstheme="minorHAnsi"/>
+          <w:color w:val="000000" w:themeColor="text1"/>
+          <w:sz w:val="22"/>
+          <w:szCs w:val="22"/>
+        </w:rPr>
+        <w:t>cards</w:t>
+      </w:r>
+      <w:proofErr w:type="spellEnd"/>
+      <w:r>
+        <w:rPr>
+          <w:rFonts w:cstheme="minorHAnsi"/>
+          <w:color w:val="000000" w:themeColor="text1"/>
+          <w:sz w:val="22"/>
+          <w:szCs w:val="22"/>
+        </w:rPr>
+        <w:t xml:space="preserve"> permit</w:t>
+      </w:r>
+      <w:r>
+        <w:rPr>
+          <w:rFonts w:cstheme="minorHAnsi"/>
+          <w:color w:val="000000" w:themeColor="text1"/>
+          <w:sz w:val="22"/>
+          <w:szCs w:val="22"/>
+        </w:rPr>
+        <w:t>e</w:t>
+      </w:r>
+      <w:r>
+        <w:rPr>
+          <w:rFonts w:cstheme="minorHAnsi"/>
+          <w:color w:val="000000" w:themeColor="text1"/>
+          <w:sz w:val="22"/>
+          <w:szCs w:val="22"/>
+        </w:rPr>
+        <w:t xml:space="preserve"> uma recolha de dados fidedigna e eficaz</w:t>
+      </w:r>
+      <w:r>
+        <w:rPr>
+          <w:rFonts w:cstheme="minorHAnsi"/>
+          <w:color w:val="000000" w:themeColor="text1"/>
+          <w:sz w:val="22"/>
+          <w:szCs w:val="22"/>
+        </w:rPr>
+        <w:t xml:space="preserve"> tendo sido o método de recolha utilizado na pesquisa conduzida por </w:t>
+      </w:r>
+      <w:proofErr w:type="spellStart"/>
+      <w:r>
+        <w:t>Florian</w:t>
+      </w:r>
+      <w:proofErr w:type="spellEnd"/>
+      <w:r>
+        <w:t xml:space="preserve"> </w:t>
+      </w:r>
+      <w:proofErr w:type="spellStart"/>
+      <w:r>
+        <w:t>Toqué</w:t>
+      </w:r>
+      <w:proofErr w:type="spellEnd"/>
+      <w:r>
+        <w:rPr>
+          <w:rFonts w:cstheme="minorHAnsi"/>
+          <w:color w:val="000000" w:themeColor="text1"/>
+          <w:sz w:val="22"/>
+          <w:szCs w:val="22"/>
+        </w:rPr>
+        <w:t xml:space="preserve"> </w:t>
+      </w:r>
+      <w:sdt>
+        <w:sdtPr>
+          <w:id w:val="-2077736858"/>
+          <w:citation/>
+        </w:sdtPr>
+        <w:sdtContent>
+          <w:r>
+            <w:fldChar w:fldCharType="begin"/>
+          </w:r>
+          <w:r>
+            <w:instrText xml:space="preserve"> CITATION Flo17 \l 2070 </w:instrText>
+          </w:r>
+          <w:r>
+            <w:fldChar w:fldCharType="separate"/>
+          </w:r>
+          <w:r>
+            <w:rPr>
+              <w:noProof/>
+            </w:rPr>
+            <w:t>(Florian Toqué, 2017)</w:t>
+          </w:r>
+          <w:r>
+            <w:fldChar w:fldCharType="end"/>
+          </w:r>
+        </w:sdtContent>
+      </w:sdt>
+      <w:r>
+        <w:rPr>
+          <w:rFonts w:cstheme="minorHAnsi"/>
+          <w:color w:val="000000" w:themeColor="text1"/>
+          <w:sz w:val="22"/>
+          <w:szCs w:val="22"/>
+        </w:rPr>
+        <w:t>.</w:t>
+      </w:r>
+    </w:p>
+    <w:p>
+      <w:pPr>
         <w:spacing w:line="276" w:lineRule="auto"/>
         <w:ind w:firstLine="708"/>
         <w:jc w:val="both"/>
@@ -123,6 +323,168 @@
           <w:sz w:val="22"/>
           <w:szCs w:val="22"/>
         </w:rPr>
+        <w:t>Os dados recolhidos são utilizados para pr</w:t>
+      </w:r>
+      <w:r>
+        <w:rPr>
+          <w:rFonts w:cstheme="minorHAnsi"/>
+          <w:color w:val="000000" w:themeColor="text1"/>
+          <w:sz w:val="22"/>
+          <w:szCs w:val="22"/>
+        </w:rPr>
+        <w:t>ever a necessidade da deslocaç</w:t>
+      </w:r>
+      <w:r>
+        <w:rPr>
+          <w:rFonts w:cstheme="minorHAnsi"/>
+          <w:color w:val="000000" w:themeColor="text1"/>
+          <w:sz w:val="22"/>
+          <w:szCs w:val="22"/>
+        </w:rPr>
+        <w:t>ão</w:t>
+      </w:r>
+      <w:r>
+        <w:rPr>
+          <w:rFonts w:cstheme="minorHAnsi"/>
+          <w:color w:val="000000" w:themeColor="text1"/>
+          <w:sz w:val="22"/>
+          <w:szCs w:val="22"/>
+        </w:rPr>
+        <w:t xml:space="preserve"> dos utilizadores</w:t>
+      </w:r>
+      <w:r>
+        <w:rPr>
+          <w:rFonts w:cstheme="minorHAnsi"/>
+          <w:color w:val="000000" w:themeColor="text1"/>
+          <w:sz w:val="22"/>
+          <w:szCs w:val="22"/>
+        </w:rPr>
+        <w:t>, é notável referir que existem diferenças entre o estudo da Origem-Destino e da fluidez de viagem</w:t>
+      </w:r>
+      <w:r>
+        <w:rPr>
+          <w:rFonts w:cstheme="minorHAnsi"/>
+          <w:color w:val="000000" w:themeColor="text1"/>
+          <w:sz w:val="22"/>
+          <w:szCs w:val="22"/>
+        </w:rPr>
+        <w:t>.</w:t>
+      </w:r>
+      <w:r>
+        <w:rPr>
+          <w:rFonts w:cstheme="minorHAnsi"/>
+          <w:color w:val="000000" w:themeColor="text1"/>
+          <w:sz w:val="22"/>
+          <w:szCs w:val="22"/>
+        </w:rPr>
+        <w:t xml:space="preserve"> </w:t>
+      </w:r>
+      <w:r>
+        <w:rPr>
+          <w:rFonts w:cstheme="minorHAnsi"/>
+          <w:color w:val="000000" w:themeColor="text1"/>
+          <w:sz w:val="22"/>
+          <w:szCs w:val="22"/>
+        </w:rPr>
+        <w:t>O</w:t>
+      </w:r>
+      <w:r>
+        <w:rPr>
+          <w:rFonts w:cstheme="minorHAnsi"/>
+          <w:color w:val="000000" w:themeColor="text1"/>
+          <w:sz w:val="22"/>
+          <w:szCs w:val="22"/>
+        </w:rPr>
+        <w:t xml:space="preserve"> estudo em causa foca-se na fluidez contrastando a importância da previsão a curto prazo</w:t>
+      </w:r>
+      <w:r>
+        <w:rPr>
+          <w:rFonts w:cstheme="minorHAnsi"/>
+          <w:color w:val="000000" w:themeColor="text1"/>
+          <w:sz w:val="22"/>
+          <w:szCs w:val="22"/>
+        </w:rPr>
+        <w:t xml:space="preserve">, mas não esquecendo a possibilidade </w:t>
+      </w:r>
+      <w:r>
+        <w:rPr>
+          <w:rFonts w:cstheme="minorHAnsi"/>
+          <w:color w:val="000000" w:themeColor="text1"/>
+          <w:sz w:val="22"/>
+          <w:szCs w:val="22"/>
+        </w:rPr>
+        <w:t>do planeamento a longo prazo</w:t>
+      </w:r>
+      <w:r>
+        <w:rPr>
+          <w:rFonts w:cstheme="minorHAnsi"/>
+          <w:color w:val="000000" w:themeColor="text1"/>
+          <w:sz w:val="22"/>
+          <w:szCs w:val="22"/>
+        </w:rPr>
+        <w:t xml:space="preserve">, que seria possível com o aproveitamento de </w:t>
+      </w:r>
+      <w:proofErr w:type="spellStart"/>
+      <w:r>
+        <w:rPr>
+          <w:rFonts w:cstheme="minorHAnsi"/>
+          <w:color w:val="000000" w:themeColor="text1"/>
+          <w:sz w:val="22"/>
+          <w:szCs w:val="22"/>
+        </w:rPr>
+        <w:t>machine</w:t>
+      </w:r>
+      <w:proofErr w:type="spellEnd"/>
+      <w:r>
+        <w:rPr>
+          <w:rFonts w:cstheme="minorHAnsi"/>
+          <w:color w:val="000000" w:themeColor="text1"/>
+          <w:sz w:val="22"/>
+          <w:szCs w:val="22"/>
+        </w:rPr>
+        <w:t xml:space="preserve"> </w:t>
+      </w:r>
+      <w:proofErr w:type="spellStart"/>
+      <w:r>
+        <w:rPr>
+          <w:rFonts w:cstheme="minorHAnsi"/>
+          <w:color w:val="000000" w:themeColor="text1"/>
+          <w:sz w:val="22"/>
+          <w:szCs w:val="22"/>
+        </w:rPr>
+        <w:t>learning</w:t>
+      </w:r>
+      <w:proofErr w:type="spellEnd"/>
+      <w:r>
+        <w:rPr>
+          <w:rFonts w:cstheme="minorHAnsi"/>
+          <w:color w:val="000000" w:themeColor="text1"/>
+          <w:sz w:val="22"/>
+          <w:szCs w:val="22"/>
+        </w:rPr>
+        <w:t>.</w:t>
+      </w:r>
+    </w:p>
+    <w:p>
+      <w:pPr>
+        <w:pStyle w:val="SemEspaamento"/>
+        <w:spacing w:line="276" w:lineRule="auto"/>
+        <w:ind w:firstLine="708"/>
+        <w:jc w:val="both"/>
+        <w:rPr>
+          <w:rFonts w:cstheme="minorHAnsi"/>
+          <w:color w:val="000000" w:themeColor="text1"/>
+          <w:sz w:val="22"/>
+          <w:szCs w:val="22"/>
+        </w:rPr>
+      </w:pPr>
+      <w:r>
+        <w:rPr>
+          <w:rFonts w:cstheme="minorHAnsi"/>
+          <w:color w:val="000000" w:themeColor="text1"/>
+          <w:sz w:val="22"/>
+          <w:szCs w:val="22"/>
+        </w:rPr>
         <w:t xml:space="preserve">Existem vários exemplos </w:t>
       </w:r>
       <w:r>
@@ -143,6 +505,7 @@
         </w:rPr>
         <w:t xml:space="preserve"> utilidade de </w:t>
       </w:r>
+      <w:proofErr w:type="spellStart"/>
       <w:r>
         <w:rPr>
           <w:rFonts w:cstheme="minorHAnsi"/>
@@ -154,6 +517,7 @@
         </w:rPr>
         <w:t>machine</w:t>
       </w:r>
+      <w:proofErr w:type="spellEnd"/>
       <w:r>
         <w:rPr>
           <w:rFonts w:cstheme="minorHAnsi"/>
@@ -163,6 +527,7 @@
         </w:rPr>
         <w:t xml:space="preserve"> </w:t>
       </w:r>
+      <w:proofErr w:type="spellStart"/>
       <w:r>
         <w:rPr>
           <w:rFonts w:cstheme="minorHAnsi"/>
@@ -174,6 +539,7 @@
         </w:rPr>
         <w:t>learning</w:t>
       </w:r>
+      <w:proofErr w:type="spellEnd"/>
       <w:r>
         <w:rPr>
           <w:rFonts w:cstheme="minorHAnsi"/>
@@ -190,7 +556,16 @@
           <w:sz w:val="22"/>
           <w:szCs w:val="22"/>
         </w:rPr>
-        <w:t xml:space="preserve"> nas grande metrópoles</w:t>
+        <w:t xml:space="preserve"> nas </w:t>
+      </w:r>
+      <w:r>
+        <w:rPr>
+          <w:rFonts w:cstheme="minorHAnsi"/>
+          <w:color w:val="000000" w:themeColor="text1"/>
+          <w:sz w:val="22"/>
+          <w:szCs w:val="22"/>
+        </w:rPr>
+        <w:t>grandes metrópoles</w:t>
       </w:r>
       <w:r>
         <w:rPr>
@@ -266,6 +641,7 @@
           <w:id w:val="2055501957"/>
           <w:citation/>
         </w:sdtPr>
+        <w:sdtEndPr/>
         <w:sdtContent>
           <w:r>
             <w:rPr>
@@ -322,53 +698,45 @@
           <w:sz w:val="22"/>
           <w:szCs w:val="22"/>
         </w:rPr>
-        <w:t>.</w:t>
-      </w:r>
-      <w:r>
-        <w:rPr>
-          <w:rFonts w:cstheme="minorHAnsi"/>
-          <w:color w:val="000000" w:themeColor="text1"/>
-          <w:sz w:val="22"/>
-          <w:szCs w:val="22"/>
-        </w:rPr>
-        <w:t xml:space="preserve"> Foram analisados dados recolhidos pelo</w:t>
-      </w:r>
-      <w:r>
-        <w:rPr>
-          <w:rFonts w:cstheme="minorHAnsi"/>
-          <w:color w:val="000000" w:themeColor="text1"/>
-          <w:sz w:val="22"/>
-          <w:szCs w:val="22"/>
-        </w:rPr>
-        <w:t xml:space="preserve"> Automatic Vehicle Location (AVL)</w:t>
-      </w:r>
-      <w:r>
-        <w:rPr>
-          <w:rFonts w:cstheme="minorHAnsi"/>
-          <w:color w:val="000000" w:themeColor="text1"/>
-          <w:sz w:val="22"/>
-          <w:szCs w:val="22"/>
-        </w:rPr>
-        <w:t>, equipamentos de comunicação baseados em localização GPS que envia</w:t>
-      </w:r>
-      <w:r>
-        <w:rPr>
-          <w:rFonts w:cstheme="minorHAnsi"/>
-          <w:color w:val="000000" w:themeColor="text1"/>
-          <w:sz w:val="22"/>
-          <w:szCs w:val="22"/>
-        </w:rPr>
-        <w:t xml:space="preserve">m </w:t>
-      </w:r>
-      <w:r>
-        <w:rPr>
-          <w:rFonts w:cstheme="minorHAnsi"/>
-          <w:color w:val="000000" w:themeColor="text1"/>
-          <w:sz w:val="22"/>
-          <w:szCs w:val="22"/>
-        </w:rPr>
-        <w:t>o</w:t>
-      </w:r>
+        <w:t>. F</w:t>
+      </w:r>
+      <w:r>
+        <w:rPr>
+          <w:rFonts w:cstheme="minorHAnsi"/>
+          <w:color w:val="000000" w:themeColor="text1"/>
+          <w:sz w:val="22"/>
+          <w:szCs w:val="22"/>
+        </w:rPr>
+        <w:t>oram analisados</w:t>
+      </w:r>
+      <w:r>
+        <w:rPr>
+          <w:rFonts w:cstheme="minorHAnsi"/>
+          <w:color w:val="000000" w:themeColor="text1"/>
+          <w:sz w:val="22"/>
+          <w:szCs w:val="22"/>
+        </w:rPr>
+        <w:t xml:space="preserve"> </w:t>
+      </w:r>
+      <w:r>
+        <w:rPr>
+          <w:rFonts w:cstheme="minorHAnsi"/>
+          <w:color w:val="000000" w:themeColor="text1"/>
+          <w:sz w:val="22"/>
+          <w:szCs w:val="22"/>
+        </w:rPr>
+        <w:t>dados recolhidos pelo</w:t>
+      </w:r>
+      <w:r>
+        <w:rPr>
+          <w:rFonts w:cstheme="minorHAnsi"/>
+          <w:color w:val="000000" w:themeColor="text1"/>
+          <w:sz w:val="22"/>
+          <w:szCs w:val="22"/>
+        </w:rPr>
+        <w:t xml:space="preserve"> </w:t>
+      </w:r>
+      <w:proofErr w:type="spellStart"/>
       <w:r>
         <w:rPr>
           <w:rFonts w:cstheme="minorHAnsi"/>
@@ -378,8 +746,9 @@
           <w:sz w:val="22"/>
           <w:szCs w:val="22"/>
         </w:rPr>
-        <w:t xml:space="preserve"> </w:t>
-      </w:r>
+        <w:t>Automatic</w:t>
+      </w:r>
+      <w:proofErr w:type="spellEnd"/>
       <w:r>
         <w:rPr>
           <w:rFonts w:cstheme="minorHAnsi"/>
@@ -389,6 +758,88 @@
           <w:sz w:val="22"/>
           <w:szCs w:val="22"/>
         </w:rPr>
+        <w:t xml:space="preserve"> </w:t>
+      </w:r>
+      <w:proofErr w:type="spellStart"/>
+      <w:r>
+        <w:rPr>
+          <w:rFonts w:cstheme="minorHAnsi"/>
+          <w:i/>
+          <w:iCs/>
+          <w:color w:val="000000" w:themeColor="text1"/>
+          <w:sz w:val="22"/>
+          <w:szCs w:val="22"/>
+        </w:rPr>
+        <w:t>Vehicle</w:t>
+      </w:r>
+      <w:proofErr w:type="spellEnd"/>
+      <w:r>
+        <w:rPr>
+          <w:rFonts w:cstheme="minorHAnsi"/>
+          <w:i/>
+          <w:iCs/>
+          <w:color w:val="000000" w:themeColor="text1"/>
+          <w:sz w:val="22"/>
+          <w:szCs w:val="22"/>
+        </w:rPr>
+        <w:t xml:space="preserve"> Location</w:t>
+      </w:r>
+      <w:r>
+        <w:rPr>
+          <w:rFonts w:cstheme="minorHAnsi"/>
+          <w:color w:val="000000" w:themeColor="text1"/>
+          <w:sz w:val="22"/>
+          <w:szCs w:val="22"/>
+        </w:rPr>
+        <w:t xml:space="preserve"> (AVL)</w:t>
+      </w:r>
+      <w:r>
+        <w:rPr>
+          <w:rFonts w:cstheme="minorHAnsi"/>
+          <w:color w:val="000000" w:themeColor="text1"/>
+          <w:sz w:val="22"/>
+          <w:szCs w:val="22"/>
+        </w:rPr>
+        <w:t>, equipamentos de comunicação baseados em localização GPS que envia</w:t>
+      </w:r>
+      <w:r>
+        <w:rPr>
+          <w:rFonts w:cstheme="minorHAnsi"/>
+          <w:color w:val="000000" w:themeColor="text1"/>
+          <w:sz w:val="22"/>
+          <w:szCs w:val="22"/>
+        </w:rPr>
+        <w:t xml:space="preserve">m </w:t>
+      </w:r>
+      <w:r>
+        <w:rPr>
+          <w:rFonts w:cstheme="minorHAnsi"/>
+          <w:color w:val="000000" w:themeColor="text1"/>
+          <w:sz w:val="22"/>
+          <w:szCs w:val="22"/>
+        </w:rPr>
+        <w:t>o</w:t>
+      </w:r>
+      <w:r>
+        <w:rPr>
+          <w:rFonts w:cstheme="minorHAnsi"/>
+          <w:i/>
+          <w:iCs/>
+          <w:color w:val="000000" w:themeColor="text1"/>
+          <w:sz w:val="22"/>
+          <w:szCs w:val="22"/>
+        </w:rPr>
+        <w:t xml:space="preserve"> </w:t>
+      </w:r>
+      <w:r>
+        <w:rPr>
+          <w:rFonts w:cstheme="minorHAnsi"/>
+          <w:i/>
+          <w:iCs/>
+          <w:color w:val="000000" w:themeColor="text1"/>
+          <w:sz w:val="22"/>
+          <w:szCs w:val="22"/>
+        </w:rPr>
         <w:t>status</w:t>
       </w:r>
       <w:r>
@@ -425,66 +876,30 @@
           <w:sz w:val="22"/>
           <w:szCs w:val="22"/>
         </w:rPr>
-        <w:t>a frota. Estas mensagens foram armazenadas ao lon</w:t>
-      </w:r>
-      <w:r>
-        <w:rPr>
-          <w:rFonts w:cstheme="minorHAnsi"/>
-          <w:color w:val="000000" w:themeColor="text1"/>
-          <w:sz w:val="22"/>
-          <w:szCs w:val="22"/>
-        </w:rPr>
-        <w:t xml:space="preserve">go do tempo e desde cedo era considerado que havia a possibilidade de refinar </w:t>
-      </w:r>
-      <w:r>
-        <w:rPr>
-          <w:rFonts w:cstheme="minorHAnsi"/>
-          <w:color w:val="000000" w:themeColor="text1"/>
-          <w:sz w:val="22"/>
-          <w:szCs w:val="22"/>
-        </w:rPr>
-        <w:t>os horários</w:t>
-      </w:r>
-      <w:r>
-        <w:rPr>
-          <w:rFonts w:cstheme="minorHAnsi"/>
-          <w:color w:val="000000" w:themeColor="text1"/>
-          <w:sz w:val="22"/>
-          <w:szCs w:val="22"/>
-        </w:rPr>
-        <w:t xml:space="preserve"> fazendo um estudo </w:t>
-      </w:r>
-      <w:r>
-        <w:rPr>
-          <w:rFonts w:cstheme="minorHAnsi"/>
-          <w:color w:val="000000" w:themeColor="text1"/>
-          <w:sz w:val="22"/>
-          <w:szCs w:val="22"/>
-        </w:rPr>
-        <w:t>da</w:t>
-      </w:r>
-      <w:r>
-        <w:rPr>
-          <w:rFonts w:cstheme="minorHAnsi"/>
-          <w:color w:val="000000" w:themeColor="text1"/>
-          <w:sz w:val="22"/>
-          <w:szCs w:val="22"/>
-        </w:rPr>
-        <w:t xml:space="preserve"> informação</w:t>
-      </w:r>
-      <w:r>
-        <w:rPr>
-          <w:rFonts w:cstheme="minorHAnsi"/>
-          <w:color w:val="000000" w:themeColor="text1"/>
-          <w:sz w:val="22"/>
-          <w:szCs w:val="22"/>
-        </w:rPr>
-        <w:t xml:space="preserve">. </w:t>
+        <w:t>a frota</w:t>
+      </w:r>
+      <w:r>
+        <w:rPr>
+          <w:rFonts w:cstheme="minorHAnsi"/>
+          <w:color w:val="000000" w:themeColor="text1"/>
+          <w:sz w:val="22"/>
+          <w:szCs w:val="22"/>
+        </w:rPr>
+        <w:t>.</w:t>
+      </w:r>
+      <w:r>
+        <w:rPr>
+          <w:rFonts w:cstheme="minorHAnsi"/>
+          <w:color w:val="000000" w:themeColor="text1"/>
+          <w:sz w:val="22"/>
+          <w:szCs w:val="22"/>
+        </w:rPr>
+        <w:t xml:space="preserve"> </w:t>
       </w:r>
     </w:p>
     <w:p>
       <w:pPr>
-        <w:pStyle w:val="NoSpacing"/>
+        <w:pStyle w:val="SemEspaamento"/>
         <w:spacing w:line="276" w:lineRule="auto"/>
         <w:ind w:firstLine="708"/>
         <w:jc w:val="both"/>
@@ -502,30 +917,377 @@
           <w:sz w:val="22"/>
           <w:szCs w:val="22"/>
         </w:rPr>
-        <w:t xml:space="preserve">No caso da pesquisa em causa os dados utilizados foram </w:t>
-      </w:r>
-      <w:r>
-        <w:rPr>
-          <w:rFonts w:cstheme="minorHAnsi"/>
-          <w:color w:val="000000" w:themeColor="text1"/>
-          <w:sz w:val="22"/>
-          <w:szCs w:val="22"/>
-        </w:rPr>
-        <w:t xml:space="preserve">disponibilizados pela empresa </w:t>
-      </w:r>
-      <w:r>
-        <w:rPr>
-          <w:rFonts w:cstheme="minorHAnsi"/>
-          <w:color w:val="000000" w:themeColor="text1"/>
-          <w:sz w:val="22"/>
-          <w:szCs w:val="22"/>
-        </w:rPr>
-        <w:t xml:space="preserve">STCP (Sociedade de Transportes Coletivos do Porto). </w:t>
+        <w:t>O método de estudo</w:t>
+      </w:r>
+      <w:r>
+        <w:rPr>
+          <w:rFonts w:cstheme="minorHAnsi"/>
+          <w:color w:val="000000" w:themeColor="text1"/>
+          <w:sz w:val="22"/>
+          <w:szCs w:val="22"/>
+        </w:rPr>
+        <w:t xml:space="preserve"> utilizado por João Mendes-Moreira</w:t>
+      </w:r>
+      <w:r>
+        <w:rPr>
+          <w:rFonts w:cstheme="minorHAnsi"/>
+          <w:color w:val="000000" w:themeColor="text1"/>
+          <w:sz w:val="22"/>
+          <w:szCs w:val="22"/>
+        </w:rPr>
+        <w:t xml:space="preserve"> </w:t>
+      </w:r>
+      <w:r>
+        <w:rPr>
+          <w:rFonts w:cstheme="minorHAnsi"/>
+          <w:color w:val="000000" w:themeColor="text1"/>
+          <w:sz w:val="22"/>
+          <w:szCs w:val="22"/>
+        </w:rPr>
+        <w:t>consiste em</w:t>
+      </w:r>
+      <w:r>
+        <w:rPr>
+          <w:rFonts w:cstheme="minorHAnsi"/>
+          <w:color w:val="000000" w:themeColor="text1"/>
+          <w:sz w:val="22"/>
+          <w:szCs w:val="22"/>
+        </w:rPr>
+        <w:t xml:space="preserve"> formar </w:t>
+      </w:r>
+      <w:r>
+        <w:rPr>
+          <w:rFonts w:cstheme="minorHAnsi"/>
+          <w:color w:val="000000" w:themeColor="text1"/>
+          <w:sz w:val="22"/>
+          <w:szCs w:val="22"/>
+        </w:rPr>
+        <w:t xml:space="preserve">vários </w:t>
+      </w:r>
+      <w:r>
+        <w:rPr>
+          <w:rFonts w:cstheme="minorHAnsi"/>
+          <w:i/>
+          <w:iCs/>
+          <w:color w:val="000000" w:themeColor="text1"/>
+          <w:sz w:val="22"/>
+          <w:szCs w:val="22"/>
+        </w:rPr>
+        <w:t>clusters</w:t>
+      </w:r>
+      <w:r>
+        <w:rPr>
+          <w:rFonts w:cstheme="minorHAnsi"/>
+          <w:color w:val="000000" w:themeColor="text1"/>
+          <w:sz w:val="22"/>
+          <w:szCs w:val="22"/>
+        </w:rPr>
+        <w:t xml:space="preserve"> (viagens</w:t>
+      </w:r>
+      <w:r>
+        <w:rPr>
+          <w:rFonts w:cstheme="minorHAnsi"/>
+          <w:color w:val="000000" w:themeColor="text1"/>
+          <w:sz w:val="22"/>
+          <w:szCs w:val="22"/>
+        </w:rPr>
+        <w:t>, etc</w:t>
+      </w:r>
+      <w:r>
+        <w:rPr>
+          <w:rFonts w:cstheme="minorHAnsi"/>
+          <w:color w:val="000000" w:themeColor="text1"/>
+          <w:sz w:val="22"/>
+          <w:szCs w:val="22"/>
+        </w:rPr>
+        <w:t>.</w:t>
+      </w:r>
+      <w:r>
+        <w:rPr>
+          <w:rFonts w:cstheme="minorHAnsi"/>
+          <w:color w:val="000000" w:themeColor="text1"/>
+          <w:sz w:val="22"/>
+          <w:szCs w:val="22"/>
+        </w:rPr>
+        <w:t>)</w:t>
+      </w:r>
+      <w:r>
+        <w:rPr>
+          <w:rFonts w:cstheme="minorHAnsi"/>
+          <w:color w:val="000000" w:themeColor="text1"/>
+          <w:sz w:val="22"/>
+          <w:szCs w:val="22"/>
+        </w:rPr>
+        <w:t xml:space="preserve"> </w:t>
+      </w:r>
+      <w:r>
+        <w:rPr>
+          <w:rFonts w:cstheme="minorHAnsi"/>
+          <w:color w:val="000000" w:themeColor="text1"/>
+          <w:sz w:val="22"/>
+          <w:szCs w:val="22"/>
+        </w:rPr>
+        <w:t>com informação seletiva</w:t>
+      </w:r>
+      <w:r>
+        <w:rPr>
+          <w:rFonts w:cstheme="minorHAnsi"/>
+          <w:color w:val="000000" w:themeColor="text1"/>
+          <w:sz w:val="22"/>
+          <w:szCs w:val="22"/>
+        </w:rPr>
+        <w:t>,</w:t>
+      </w:r>
+      <w:r>
+        <w:rPr>
+          <w:rFonts w:cstheme="minorHAnsi"/>
+          <w:color w:val="000000" w:themeColor="text1"/>
+          <w:sz w:val="22"/>
+          <w:szCs w:val="22"/>
+        </w:rPr>
+        <w:t xml:space="preserve"> </w:t>
+      </w:r>
+      <w:r>
+        <w:rPr>
+          <w:rFonts w:cstheme="minorHAnsi"/>
+          <w:color w:val="000000" w:themeColor="text1"/>
+          <w:sz w:val="22"/>
+          <w:szCs w:val="22"/>
+        </w:rPr>
+        <w:t xml:space="preserve">que são </w:t>
+      </w:r>
+      <w:r>
+        <w:rPr>
+          <w:rFonts w:cstheme="minorHAnsi"/>
+          <w:color w:val="000000" w:themeColor="text1"/>
+          <w:sz w:val="22"/>
+          <w:szCs w:val="22"/>
+        </w:rPr>
+        <w:t xml:space="preserve">estudados de forma a obter vários valores de interesse, sendo o mais </w:t>
+      </w:r>
+      <w:r>
+        <w:rPr>
+          <w:rFonts w:cstheme="minorHAnsi"/>
+          <w:color w:val="000000" w:themeColor="text1"/>
+          <w:sz w:val="22"/>
+          <w:szCs w:val="22"/>
+        </w:rPr>
+        <w:t>importante</w:t>
+      </w:r>
+      <w:r>
+        <w:rPr>
+          <w:rFonts w:cstheme="minorHAnsi"/>
+          <w:color w:val="000000" w:themeColor="text1"/>
+          <w:sz w:val="22"/>
+          <w:szCs w:val="22"/>
+        </w:rPr>
+        <w:t xml:space="preserve"> para a nossa pesquisa o TTP, ou </w:t>
+      </w:r>
+      <w:proofErr w:type="spellStart"/>
+      <w:r>
+        <w:rPr>
+          <w:rFonts w:cstheme="minorHAnsi"/>
+          <w:i/>
+          <w:iCs/>
+          <w:color w:val="000000" w:themeColor="text1"/>
+          <w:sz w:val="22"/>
+          <w:szCs w:val="22"/>
+        </w:rPr>
+        <w:t>travel</w:t>
+      </w:r>
+      <w:proofErr w:type="spellEnd"/>
+      <w:r>
+        <w:rPr>
+          <w:rFonts w:cstheme="minorHAnsi"/>
+          <w:color w:val="000000" w:themeColor="text1"/>
+          <w:sz w:val="22"/>
+          <w:szCs w:val="22"/>
+        </w:rPr>
+        <w:t xml:space="preserve"> </w:t>
+      </w:r>
+      <w:r>
+        <w:rPr>
+          <w:rFonts w:cstheme="minorHAnsi"/>
+          <w:i/>
+          <w:iCs/>
+          <w:color w:val="000000" w:themeColor="text1"/>
+          <w:sz w:val="22"/>
+          <w:szCs w:val="22"/>
+        </w:rPr>
+        <w:t xml:space="preserve">time </w:t>
+      </w:r>
+      <w:proofErr w:type="spellStart"/>
+      <w:r>
+        <w:rPr>
+          <w:rFonts w:cstheme="minorHAnsi"/>
+          <w:i/>
+          <w:iCs/>
+          <w:color w:val="000000" w:themeColor="text1"/>
+          <w:sz w:val="22"/>
+          <w:szCs w:val="22"/>
+        </w:rPr>
+        <w:t>prediction</w:t>
+      </w:r>
+      <w:proofErr w:type="spellEnd"/>
+      <w:r>
+        <w:rPr>
+          <w:rFonts w:cstheme="minorHAnsi"/>
+          <w:i/>
+          <w:iCs/>
+          <w:color w:val="000000" w:themeColor="text1"/>
+          <w:sz w:val="22"/>
+          <w:szCs w:val="22"/>
+        </w:rPr>
+        <w:t xml:space="preserve">, </w:t>
+      </w:r>
+      <w:r>
+        <w:rPr>
+          <w:rFonts w:cstheme="minorHAnsi"/>
+          <w:color w:val="000000" w:themeColor="text1"/>
+          <w:sz w:val="22"/>
+          <w:szCs w:val="22"/>
+        </w:rPr>
+        <w:t>que consiste na duração total estimada das viagens</w:t>
+      </w:r>
+      <w:r>
+        <w:rPr>
+          <w:rFonts w:cstheme="minorHAnsi"/>
+          <w:color w:val="000000" w:themeColor="text1"/>
+          <w:sz w:val="22"/>
+          <w:szCs w:val="22"/>
+        </w:rPr>
+        <w:t>.</w:t>
+      </w:r>
+      <w:r>
+        <w:rPr>
+          <w:rFonts w:cstheme="minorHAnsi"/>
+          <w:color w:val="000000" w:themeColor="text1"/>
+          <w:sz w:val="22"/>
+          <w:szCs w:val="22"/>
+        </w:rPr>
+        <w:t xml:space="preserve"> </w:t>
+      </w:r>
+      <w:r>
+        <w:rPr>
+          <w:rFonts w:cstheme="minorHAnsi"/>
+          <w:color w:val="000000" w:themeColor="text1"/>
+          <w:sz w:val="22"/>
+          <w:szCs w:val="22"/>
+        </w:rPr>
+        <w:t xml:space="preserve">Tal como o </w:t>
+      </w:r>
+      <w:r>
+        <w:rPr>
+          <w:rFonts w:cstheme="minorHAnsi"/>
+          <w:color w:val="000000" w:themeColor="text1"/>
+          <w:sz w:val="22"/>
+          <w:szCs w:val="22"/>
+        </w:rPr>
+        <w:t>que foi desenvolvido</w:t>
+      </w:r>
+      <w:r>
+        <w:rPr>
+          <w:rFonts w:cstheme="minorHAnsi"/>
+          <w:color w:val="000000" w:themeColor="text1"/>
+          <w:sz w:val="22"/>
+          <w:szCs w:val="22"/>
+        </w:rPr>
+        <w:t xml:space="preserve"> ao longo do projeto</w:t>
+      </w:r>
+      <w:r>
+        <w:rPr>
+          <w:rFonts w:cstheme="minorHAnsi"/>
+          <w:color w:val="000000" w:themeColor="text1"/>
+          <w:sz w:val="22"/>
+          <w:szCs w:val="22"/>
+        </w:rPr>
+        <w:t>,</w:t>
+      </w:r>
+      <w:r>
+        <w:rPr>
+          <w:rFonts w:cstheme="minorHAnsi"/>
+          <w:color w:val="000000" w:themeColor="text1"/>
+          <w:sz w:val="22"/>
+          <w:szCs w:val="22"/>
+        </w:rPr>
+        <w:t xml:space="preserve"> devemos começar por criar um perfil do dia que contem</w:t>
+      </w:r>
+      <w:r>
+        <w:rPr>
+          <w:rFonts w:cstheme="minorHAnsi"/>
+          <w:color w:val="000000" w:themeColor="text1"/>
+          <w:sz w:val="22"/>
+          <w:szCs w:val="22"/>
+        </w:rPr>
+        <w:t>,</w:t>
+      </w:r>
+      <w:r>
+        <w:rPr>
+          <w:rFonts w:cstheme="minorHAnsi"/>
+          <w:color w:val="000000" w:themeColor="text1"/>
+          <w:sz w:val="22"/>
+          <w:szCs w:val="22"/>
+        </w:rPr>
+        <w:t xml:space="preserve"> para uma determinada rota</w:t>
+      </w:r>
+      <w:r>
+        <w:rPr>
+          <w:rFonts w:cstheme="minorHAnsi"/>
+          <w:color w:val="000000" w:themeColor="text1"/>
+          <w:sz w:val="22"/>
+          <w:szCs w:val="22"/>
+        </w:rPr>
+        <w:t>, informação sobre as viagen</w:t>
+      </w:r>
+      <w:r>
+        <w:rPr>
+          <w:rFonts w:cstheme="minorHAnsi"/>
+          <w:color w:val="000000" w:themeColor="text1"/>
+          <w:sz w:val="22"/>
+          <w:szCs w:val="22"/>
+        </w:rPr>
+        <w:t>s</w:t>
+      </w:r>
+      <w:r>
+        <w:rPr>
+          <w:rFonts w:cstheme="minorHAnsi"/>
+          <w:color w:val="000000" w:themeColor="text1"/>
+          <w:sz w:val="22"/>
+          <w:szCs w:val="22"/>
+        </w:rPr>
+        <w:t>.</w:t>
+      </w:r>
+      <w:r>
+        <w:rPr>
+          <w:rFonts w:cstheme="minorHAnsi"/>
+          <w:color w:val="000000" w:themeColor="text1"/>
+          <w:sz w:val="22"/>
+          <w:szCs w:val="22"/>
+        </w:rPr>
+        <w:t xml:space="preserve"> A aplicação deste tipo de estudo permite uma anális</w:t>
+      </w:r>
+      <w:r>
+        <w:rPr>
+          <w:rFonts w:cstheme="minorHAnsi"/>
+          <w:color w:val="000000" w:themeColor="text1"/>
+          <w:sz w:val="22"/>
+          <w:szCs w:val="22"/>
+        </w:rPr>
+        <w:t>e mais detalhada e aprofundada</w:t>
+      </w:r>
+      <w:r>
+        <w:rPr>
+          <w:rFonts w:cstheme="minorHAnsi"/>
+          <w:color w:val="000000" w:themeColor="text1"/>
+          <w:sz w:val="22"/>
+          <w:szCs w:val="22"/>
+        </w:rPr>
+        <w:t>.</w:t>
       </w:r>
     </w:p>
     <w:p>
       <w:pPr>
-        <w:pStyle w:val="NoSpacing"/>
+        <w:pStyle w:val="SemEspaamento"/>
         <w:spacing w:line="276" w:lineRule="auto"/>
         <w:ind w:firstLine="708"/>
         <w:jc w:val="both"/>
@@ -543,25 +1305,7 @@
           <w:sz w:val="22"/>
           <w:szCs w:val="22"/>
         </w:rPr>
-        <w:t>O método de estudo é</w:t>
-      </w:r>
-      <w:r>
-        <w:rPr>
-          <w:rFonts w:cstheme="minorHAnsi"/>
-          <w:color w:val="000000" w:themeColor="text1"/>
-          <w:sz w:val="22"/>
-          <w:szCs w:val="22"/>
-        </w:rPr>
-        <w:t xml:space="preserve"> formar </w:t>
-      </w:r>
-      <w:r>
-        <w:rPr>
-          <w:rFonts w:cstheme="minorHAnsi"/>
-          <w:color w:val="000000" w:themeColor="text1"/>
-          <w:sz w:val="22"/>
-          <w:szCs w:val="22"/>
-        </w:rPr>
-        <w:t xml:space="preserve">vários </w:t>
+        <w:t xml:space="preserve">Quanto à metodologia que envolve o </w:t>
       </w:r>
       <w:r>
         <w:rPr>
@@ -572,115 +1316,25 @@
           <w:sz w:val="22"/>
           <w:szCs w:val="22"/>
         </w:rPr>
-        <w:t>clusters</w:t>
-      </w:r>
-      <w:r>
-        <w:rPr>
-          <w:rFonts w:cstheme="minorHAnsi"/>
-          <w:color w:val="000000" w:themeColor="text1"/>
-          <w:sz w:val="22"/>
-          <w:szCs w:val="22"/>
-        </w:rPr>
-        <w:t xml:space="preserve"> (viagens</w:t>
-      </w:r>
-      <w:r>
-        <w:rPr>
-          <w:rFonts w:cstheme="minorHAnsi"/>
-          <w:color w:val="000000" w:themeColor="text1"/>
-          <w:sz w:val="22"/>
-          <w:szCs w:val="22"/>
-        </w:rPr>
-        <w:t>, etc</w:t>
-      </w:r>
-      <w:r>
-        <w:rPr>
-          <w:rFonts w:cstheme="minorHAnsi"/>
-          <w:color w:val="000000" w:themeColor="text1"/>
-          <w:sz w:val="22"/>
-          <w:szCs w:val="22"/>
-        </w:rPr>
-        <w:t>.</w:t>
-      </w:r>
-      <w:r>
-        <w:rPr>
-          <w:rFonts w:cstheme="minorHAnsi"/>
-          <w:color w:val="000000" w:themeColor="text1"/>
-          <w:sz w:val="22"/>
-          <w:szCs w:val="22"/>
-        </w:rPr>
-        <w:t>)</w:t>
-      </w:r>
-      <w:r>
-        <w:rPr>
-          <w:rFonts w:cstheme="minorHAnsi"/>
-          <w:color w:val="000000" w:themeColor="text1"/>
-          <w:sz w:val="22"/>
-          <w:szCs w:val="22"/>
-        </w:rPr>
-        <w:t xml:space="preserve"> </w:t>
-      </w:r>
-      <w:r>
-        <w:rPr>
-          <w:rFonts w:cstheme="minorHAnsi"/>
-          <w:color w:val="000000" w:themeColor="text1"/>
-          <w:sz w:val="22"/>
-          <w:szCs w:val="22"/>
-        </w:rPr>
-        <w:t>com informação seletiva</w:t>
-      </w:r>
-      <w:r>
-        <w:rPr>
-          <w:rFonts w:cstheme="minorHAnsi"/>
-          <w:color w:val="000000" w:themeColor="text1"/>
-          <w:sz w:val="22"/>
-          <w:szCs w:val="22"/>
-        </w:rPr>
-        <w:t>,</w:t>
-      </w:r>
-      <w:r>
-        <w:rPr>
-          <w:rFonts w:cstheme="minorHAnsi"/>
-          <w:color w:val="000000" w:themeColor="text1"/>
-          <w:sz w:val="22"/>
-          <w:szCs w:val="22"/>
-        </w:rPr>
-        <w:t xml:space="preserve"> </w:t>
-      </w:r>
-      <w:r>
-        <w:rPr>
-          <w:rFonts w:cstheme="minorHAnsi"/>
-          <w:color w:val="000000" w:themeColor="text1"/>
-          <w:sz w:val="22"/>
-          <w:szCs w:val="22"/>
-        </w:rPr>
-        <w:t xml:space="preserve">que são </w:t>
-      </w:r>
-      <w:r>
-        <w:rPr>
-          <w:rFonts w:cstheme="minorHAnsi"/>
-          <w:color w:val="000000" w:themeColor="text1"/>
-          <w:sz w:val="22"/>
-          <w:szCs w:val="22"/>
-        </w:rPr>
-        <w:t xml:space="preserve">estudados de forma a obter vários valores de interesse, sendo o mais </w:t>
-      </w:r>
-      <w:r>
-        <w:rPr>
-          <w:rFonts w:cstheme="minorHAnsi"/>
-          <w:color w:val="000000" w:themeColor="text1"/>
-          <w:sz w:val="22"/>
-          <w:szCs w:val="22"/>
-        </w:rPr>
-        <w:t>importante</w:t>
-      </w:r>
-      <w:r>
-        <w:rPr>
-          <w:rFonts w:cstheme="minorHAnsi"/>
-          <w:color w:val="000000" w:themeColor="text1"/>
-          <w:sz w:val="22"/>
-          <w:szCs w:val="22"/>
-        </w:rPr>
-        <w:t xml:space="preserve"> para a nossa pesquisa o TTP, ou </w:t>
+        <w:t xml:space="preserve">machine learning </w:t>
+      </w:r>
+      <w:r>
+        <w:rPr>
+          <w:rFonts w:cstheme="minorHAnsi"/>
+          <w:color w:val="000000" w:themeColor="text1"/>
+          <w:sz w:val="22"/>
+          <w:szCs w:val="22"/>
+        </w:rPr>
+        <w:t xml:space="preserve">propriamente dito, </w:t>
+      </w:r>
+      <w:r>
+        <w:rPr>
+          <w:rFonts w:cstheme="minorHAnsi"/>
+          <w:color w:val="000000" w:themeColor="text1"/>
+          <w:sz w:val="22"/>
+          <w:szCs w:val="22"/>
+        </w:rPr>
+        <w:t>implica a aplicação de técnicas como o ‘</w:t>
       </w:r>
       <w:r>
         <w:rPr>
@@ -691,16 +1345,16 @@
           <w:sz w:val="22"/>
           <w:szCs w:val="22"/>
         </w:rPr>
-        <w:t>travel</w:t>
-      </w:r>
-      <w:r>
-        <w:rPr>
-          <w:rFonts w:cstheme="minorHAnsi"/>
-          <w:color w:val="000000" w:themeColor="text1"/>
-          <w:sz w:val="22"/>
-          <w:szCs w:val="22"/>
-        </w:rPr>
-        <w:t xml:space="preserve"> </w:t>
+        <w:t>consensus clustering’</w:t>
+      </w:r>
+      <w:r>
+        <w:rPr>
+          <w:rFonts w:cstheme="minorHAnsi"/>
+          <w:color w:val="000000" w:themeColor="text1"/>
+          <w:sz w:val="22"/>
+          <w:szCs w:val="22"/>
+        </w:rPr>
+        <w:t xml:space="preserve"> e </w:t>
       </w:r>
       <w:r>
         <w:rPr>
@@ -711,16 +1365,7 @@
           <w:sz w:val="22"/>
           <w:szCs w:val="22"/>
         </w:rPr>
-        <w:t>time prediction</w:t>
-      </w:r>
-      <w:r>
-        <w:rPr>
-          <w:rFonts w:cstheme="minorHAnsi"/>
-          <w:color w:val="000000" w:themeColor="text1"/>
-          <w:sz w:val="22"/>
-          <w:szCs w:val="22"/>
-        </w:rPr>
-        <w:t>.</w:t>
+        <w:t>‘rule induction’</w:t>
       </w:r>
       <w:r>
         <w:rPr>
@@ -738,90 +1383,44 @@
           <w:sz w:val="22"/>
           <w:szCs w:val="22"/>
         </w:rPr>
-        <w:t xml:space="preserve">Tal como o </w:t>
-      </w:r>
-      <w:r>
-        <w:rPr>
-          <w:rFonts w:cstheme="minorHAnsi"/>
-          <w:color w:val="000000" w:themeColor="text1"/>
-          <w:sz w:val="22"/>
-          <w:szCs w:val="22"/>
-        </w:rPr>
-        <w:t>que foi desenvolvido</w:t>
-      </w:r>
-      <w:r>
-        <w:rPr>
-          <w:rFonts w:cstheme="minorHAnsi"/>
-          <w:color w:val="000000" w:themeColor="text1"/>
-          <w:sz w:val="22"/>
-          <w:szCs w:val="22"/>
-        </w:rPr>
-        <w:t xml:space="preserve"> ao longo do projeto</w:t>
-      </w:r>
-      <w:r>
-        <w:rPr>
-          <w:rFonts w:cstheme="minorHAnsi"/>
-          <w:color w:val="000000" w:themeColor="text1"/>
-          <w:sz w:val="22"/>
-          <w:szCs w:val="22"/>
-        </w:rPr>
-        <w:t>,</w:t>
-      </w:r>
-      <w:r>
-        <w:rPr>
-          <w:rFonts w:cstheme="minorHAnsi"/>
-          <w:color w:val="000000" w:themeColor="text1"/>
-          <w:sz w:val="22"/>
-          <w:szCs w:val="22"/>
-        </w:rPr>
-        <w:t xml:space="preserve"> devemos começar por criar um perfil do dia que contem</w:t>
-      </w:r>
-      <w:r>
-        <w:rPr>
-          <w:rFonts w:cstheme="minorHAnsi"/>
-          <w:color w:val="000000" w:themeColor="text1"/>
-          <w:sz w:val="22"/>
-          <w:szCs w:val="22"/>
-        </w:rPr>
-        <w:t>,</w:t>
-      </w:r>
-      <w:r>
-        <w:rPr>
-          <w:rFonts w:cstheme="minorHAnsi"/>
-          <w:color w:val="000000" w:themeColor="text1"/>
-          <w:sz w:val="22"/>
-          <w:szCs w:val="22"/>
-        </w:rPr>
-        <w:t xml:space="preserve"> para uma determinada rota</w:t>
-      </w:r>
-      <w:r>
-        <w:rPr>
-          <w:rFonts w:cstheme="minorHAnsi"/>
-          <w:color w:val="000000" w:themeColor="text1"/>
-          <w:sz w:val="22"/>
-          <w:szCs w:val="22"/>
-        </w:rPr>
-        <w:t>, informação sobre as viagens</w:t>
-      </w:r>
-      <w:r>
-        <w:rPr>
-          <w:rFonts w:cstheme="minorHAnsi"/>
-          <w:color w:val="000000" w:themeColor="text1"/>
-          <w:sz w:val="22"/>
-          <w:szCs w:val="22"/>
-        </w:rPr>
-        <w:t>.</w:t>
+        <w:t xml:space="preserve">para descobrir informação relevante em </w:t>
+      </w:r>
+      <w:r>
+        <w:rPr>
+          <w:rFonts w:cstheme="minorHAnsi"/>
+          <w:color w:val="000000" w:themeColor="text1"/>
+          <w:sz w:val="22"/>
+          <w:szCs w:val="22"/>
+        </w:rPr>
+        <w:t xml:space="preserve">grandes </w:t>
+      </w:r>
+      <w:r>
+        <w:rPr>
+          <w:rFonts w:cstheme="minorHAnsi"/>
+          <w:color w:val="000000" w:themeColor="text1"/>
+          <w:sz w:val="22"/>
+          <w:szCs w:val="22"/>
+        </w:rPr>
+        <w:t>quantidades de dados</w:t>
+      </w:r>
+      <w:r>
+        <w:rPr>
+          <w:rFonts w:cstheme="minorHAnsi"/>
+          <w:color w:val="000000" w:themeColor="text1"/>
+          <w:sz w:val="22"/>
+          <w:szCs w:val="22"/>
+        </w:rPr>
+        <w:t xml:space="preserve">. </w:t>
       </w:r>
     </w:p>
     <w:p>
       <w:pPr>
-        <w:pStyle w:val="NoSpacing"/>
+        <w:pStyle w:val="SemEspaamento"/>
         <w:spacing w:line="276" w:lineRule="auto"/>
-        <w:ind w:firstLine="708"/>
         <w:jc w:val="both"/>
         <w:rPr>
           <w:rFonts w:cstheme="minorHAnsi"/>
-          <w:color w:val="000000" w:themeColor="text1"/>
+          <w:color w:val="FF0000"/>
           <w:sz w:val="22"/>
           <w:szCs w:val="22"/>
         </w:rPr>
@@ -833,119 +1432,177 @@
           <w:sz w:val="22"/>
           <w:szCs w:val="22"/>
         </w:rPr>
-        <w:t xml:space="preserve">Quanto à metodologia que envolve o </w:t>
+        <w:tab/>
+      </w:r>
+      <w:r>
+        <w:rPr>
+          <w:rFonts w:cstheme="minorHAnsi"/>
+          <w:color w:val="FF0000"/>
+          <w:sz w:val="22"/>
+          <w:szCs w:val="22"/>
+        </w:rPr>
+        <w:t>Acreditamos que a pesquisa estudada seja muito apropriada para o trabalho que está a ser desenvolvido</w:t>
+      </w:r>
+      <w:r>
+        <w:rPr>
+          <w:rFonts w:cstheme="minorHAnsi"/>
+          <w:color w:val="FF0000"/>
+          <w:sz w:val="22"/>
+          <w:szCs w:val="22"/>
+        </w:rPr>
+        <w:t xml:space="preserve"> </w:t>
+      </w:r>
+      <w:r>
+        <w:rPr>
+          <w:rFonts w:cstheme="minorHAnsi"/>
+          <w:color w:val="FF0000"/>
+          <w:sz w:val="22"/>
+          <w:szCs w:val="22"/>
+        </w:rPr>
+        <w:t>na unidade curricular de LAPR</w:t>
+      </w:r>
+      <w:r>
+        <w:rPr>
+          <w:rFonts w:cstheme="minorHAnsi"/>
+          <w:color w:val="FF0000"/>
+          <w:sz w:val="22"/>
+          <w:szCs w:val="22"/>
+        </w:rPr>
+        <w:t>5</w:t>
+      </w:r>
+      <w:r>
+        <w:rPr>
+          <w:rFonts w:cstheme="minorHAnsi"/>
+          <w:color w:val="FF0000"/>
+          <w:sz w:val="22"/>
+          <w:szCs w:val="22"/>
+        </w:rPr>
+        <w:t>,</w:t>
+      </w:r>
+      <w:r>
+        <w:rPr>
+          <w:rFonts w:cstheme="minorHAnsi"/>
+          <w:color w:val="FF0000"/>
+          <w:sz w:val="22"/>
+          <w:szCs w:val="22"/>
+        </w:rPr>
+        <w:t xml:space="preserve"> </w:t>
+      </w:r>
+      <w:r>
+        <w:rPr>
+          <w:rFonts w:cstheme="minorHAnsi"/>
+          <w:color w:val="FF0000"/>
+          <w:sz w:val="22"/>
+          <w:szCs w:val="22"/>
+        </w:rPr>
+        <w:t xml:space="preserve">uma vez que refere diretamente a utilização de </w:t>
       </w:r>
       <w:r>
         <w:rPr>
           <w:rFonts w:cstheme="minorHAnsi"/>
           <w:i/>
           <w:iCs/>
-          <w:color w:val="000000" w:themeColor="text1"/>
-          <w:sz w:val="22"/>
-          <w:szCs w:val="22"/>
-        </w:rPr>
-        <w:t xml:space="preserve">machine learning </w:t>
-      </w:r>
-      <w:r>
-        <w:rPr>
-          <w:rFonts w:cstheme="minorHAnsi"/>
-          <w:color w:val="000000" w:themeColor="text1"/>
-          <w:sz w:val="22"/>
-          <w:szCs w:val="22"/>
-        </w:rPr>
-        <w:t xml:space="preserve">propriamente dito, </w:t>
-      </w:r>
-      <w:r>
-        <w:rPr>
-          <w:rFonts w:cstheme="minorHAnsi"/>
-          <w:color w:val="000000" w:themeColor="text1"/>
-          <w:sz w:val="22"/>
-          <w:szCs w:val="22"/>
-        </w:rPr>
-        <w:t>implica a aplicação de técnicas como o ‘</w:t>
-      </w:r>
-      <w:r>
-        <w:rPr>
-          <w:rFonts w:cstheme="minorHAnsi"/>
-          <w:i/>
-          <w:iCs/>
-          <w:color w:val="000000" w:themeColor="text1"/>
-          <w:sz w:val="22"/>
-          <w:szCs w:val="22"/>
-        </w:rPr>
-        <w:t>consensus clustering’</w:t>
-      </w:r>
-      <w:r>
-        <w:rPr>
-          <w:rFonts w:cstheme="minorHAnsi"/>
-          <w:color w:val="000000" w:themeColor="text1"/>
-          <w:sz w:val="22"/>
-          <w:szCs w:val="22"/>
-        </w:rPr>
-        <w:t xml:space="preserve"> e </w:t>
-      </w:r>
-      <w:r>
-        <w:rPr>
-          <w:rFonts w:cstheme="minorHAnsi"/>
-          <w:i/>
-          <w:iCs/>
-          <w:color w:val="000000" w:themeColor="text1"/>
-          <w:sz w:val="22"/>
-          <w:szCs w:val="22"/>
-        </w:rPr>
-        <w:t>‘rule induction’</w:t>
-      </w:r>
-      <w:r>
-        <w:rPr>
-          <w:rFonts w:cstheme="minorHAnsi"/>
-          <w:color w:val="000000" w:themeColor="text1"/>
-          <w:sz w:val="22"/>
-          <w:szCs w:val="22"/>
-        </w:rPr>
-        <w:t xml:space="preserve"> </w:t>
-      </w:r>
-      <w:r>
-        <w:rPr>
-          <w:rFonts w:cstheme="minorHAnsi"/>
-          <w:color w:val="000000" w:themeColor="text1"/>
-          <w:sz w:val="22"/>
-          <w:szCs w:val="22"/>
-        </w:rPr>
-        <w:t xml:space="preserve">para descobrir informação relevante em </w:t>
-      </w:r>
-      <w:r>
-        <w:rPr>
-          <w:rFonts w:cstheme="minorHAnsi"/>
-          <w:color w:val="000000" w:themeColor="text1"/>
-          <w:sz w:val="22"/>
-          <w:szCs w:val="22"/>
-        </w:rPr>
-        <w:t xml:space="preserve">grandes </w:t>
-      </w:r>
-      <w:r>
-        <w:rPr>
-          <w:rFonts w:cstheme="minorHAnsi"/>
-          <w:color w:val="000000" w:themeColor="text1"/>
-          <w:sz w:val="22"/>
-          <w:szCs w:val="22"/>
-        </w:rPr>
-        <w:t>quantidades de dados</w:t>
-      </w:r>
-      <w:r>
-        <w:rPr>
-          <w:rFonts w:cstheme="minorHAnsi"/>
-          <w:color w:val="000000" w:themeColor="text1"/>
-          <w:sz w:val="22"/>
-          <w:szCs w:val="22"/>
-        </w:rPr>
-        <w:t xml:space="preserve">. </w:t>
+          <w:color w:val="FF0000"/>
+          <w:sz w:val="22"/>
+          <w:szCs w:val="22"/>
+        </w:rPr>
+        <w:t>machine learning</w:t>
+      </w:r>
+      <w:r>
+        <w:rPr>
+          <w:rFonts w:cstheme="minorHAnsi"/>
+          <w:color w:val="FF0000"/>
+          <w:sz w:val="22"/>
+          <w:szCs w:val="22"/>
+        </w:rPr>
+        <w:t xml:space="preserve"> no planeamento de horários de autocarros</w:t>
+      </w:r>
+      <w:r>
+        <w:rPr>
+          <w:rFonts w:cstheme="minorHAnsi"/>
+          <w:color w:val="FF0000"/>
+          <w:sz w:val="22"/>
+          <w:szCs w:val="22"/>
+        </w:rPr>
+        <w:t>, para além de que</w:t>
+      </w:r>
+      <w:r>
+        <w:rPr>
+          <w:rFonts w:cstheme="minorHAnsi"/>
+          <w:color w:val="FF0000"/>
+          <w:sz w:val="22"/>
+          <w:szCs w:val="22"/>
+        </w:rPr>
+        <w:t xml:space="preserve"> menciona a utilização de regras nas medidas consideradas. </w:t>
+      </w:r>
+      <w:r>
+        <w:rPr>
+          <w:rFonts w:cstheme="minorHAnsi"/>
+          <w:color w:val="FF0000"/>
+          <w:sz w:val="22"/>
+          <w:szCs w:val="22"/>
+        </w:rPr>
+        <w:t xml:space="preserve">Apesar de ser um artigo publicado </w:t>
+      </w:r>
+      <w:r>
+        <w:rPr>
+          <w:rFonts w:cstheme="minorHAnsi"/>
+          <w:color w:val="FF0000"/>
+          <w:sz w:val="22"/>
+          <w:szCs w:val="22"/>
+        </w:rPr>
+        <w:t>em 2015</w:t>
+      </w:r>
+      <w:r>
+        <w:rPr>
+          <w:rFonts w:cstheme="minorHAnsi"/>
+          <w:color w:val="FF0000"/>
+          <w:sz w:val="22"/>
+          <w:szCs w:val="22"/>
+        </w:rPr>
+        <w:t>,</w:t>
+      </w:r>
+      <w:r>
+        <w:rPr>
+          <w:rFonts w:cstheme="minorHAnsi"/>
+          <w:color w:val="FF0000"/>
+          <w:sz w:val="22"/>
+          <w:szCs w:val="22"/>
+        </w:rPr>
+        <w:t xml:space="preserve"> continua a </w:t>
+      </w:r>
+      <w:r>
+        <w:rPr>
+          <w:rFonts w:cstheme="minorHAnsi"/>
+          <w:color w:val="FF0000"/>
+          <w:sz w:val="22"/>
+          <w:szCs w:val="22"/>
+        </w:rPr>
+        <w:t xml:space="preserve">ser </w:t>
+      </w:r>
+      <w:r>
+        <w:rPr>
+          <w:rFonts w:cstheme="minorHAnsi"/>
+          <w:color w:val="FF0000"/>
+          <w:sz w:val="22"/>
+          <w:szCs w:val="22"/>
+        </w:rPr>
+        <w:t>relevante</w:t>
+      </w:r>
+      <w:r>
+        <w:rPr>
+          <w:rFonts w:cstheme="minorHAnsi"/>
+          <w:color w:val="FF0000"/>
+          <w:sz w:val="22"/>
+          <w:szCs w:val="22"/>
+        </w:rPr>
+        <w:t>.</w:t>
       </w:r>
     </w:p>
     <w:p>
       <w:pPr>
-        <w:pStyle w:val="NoSpacing"/>
+        <w:pStyle w:val="SemEspaamento"/>
         <w:spacing w:line="276" w:lineRule="auto"/>
-        <w:ind w:firstLine="708"/>
         <w:jc w:val="both"/>
         <w:rPr>
           <w:rFonts w:cstheme="minorHAnsi"/>
@@ -961,98 +1618,9 @@
           <w:sz w:val="22"/>
           <w:szCs w:val="22"/>
         </w:rPr>
-        <w:t xml:space="preserve">O uso das técnicas acima mencionadas permite criar a cobertura </w:t>
-      </w:r>
-      <w:r>
-        <w:rPr>
-          <w:rFonts w:cstheme="minorHAnsi"/>
-          <w:color w:val="000000" w:themeColor="text1"/>
-          <w:sz w:val="22"/>
-          <w:szCs w:val="22"/>
-        </w:rPr>
-        <w:t>diária</w:t>
-      </w:r>
-      <w:r>
-        <w:rPr>
-          <w:rFonts w:cstheme="minorHAnsi"/>
-          <w:color w:val="000000" w:themeColor="text1"/>
-          <w:sz w:val="22"/>
-          <w:szCs w:val="22"/>
-        </w:rPr>
-        <w:t xml:space="preserve"> </w:t>
-      </w:r>
-      <w:r>
-        <w:rPr>
-          <w:rFonts w:cstheme="minorHAnsi"/>
-          <w:color w:val="000000" w:themeColor="text1"/>
-          <w:sz w:val="22"/>
-          <w:szCs w:val="22"/>
-        </w:rPr>
-        <w:t>e ainda permite que sejam estudadas várias rotas em simultâneo</w:t>
-      </w:r>
-      <w:r>
-        <w:rPr>
-          <w:rFonts w:cstheme="minorHAnsi"/>
-          <w:color w:val="000000" w:themeColor="text1"/>
-          <w:sz w:val="22"/>
-          <w:szCs w:val="22"/>
-        </w:rPr>
-        <w:t xml:space="preserve">, o que </w:t>
-      </w:r>
-      <w:r>
-        <w:rPr>
-          <w:rFonts w:cstheme="minorHAnsi"/>
-          <w:color w:val="000000" w:themeColor="text1"/>
-          <w:sz w:val="22"/>
-          <w:szCs w:val="22"/>
-        </w:rPr>
-        <w:t xml:space="preserve">não </w:t>
-      </w:r>
-      <w:r>
-        <w:rPr>
-          <w:rFonts w:cstheme="minorHAnsi"/>
-          <w:color w:val="000000" w:themeColor="text1"/>
-          <w:sz w:val="22"/>
-          <w:szCs w:val="22"/>
-        </w:rPr>
-        <w:t xml:space="preserve">seria </w:t>
-      </w:r>
-      <w:r>
-        <w:rPr>
-          <w:rFonts w:cstheme="minorHAnsi"/>
-          <w:color w:val="000000" w:themeColor="text1"/>
-          <w:sz w:val="22"/>
-          <w:szCs w:val="22"/>
-        </w:rPr>
-        <w:t xml:space="preserve">facilmente alcançável </w:t>
-      </w:r>
-      <w:r>
-        <w:rPr>
-          <w:rFonts w:cstheme="minorHAnsi"/>
-          <w:color w:val="000000" w:themeColor="text1"/>
-          <w:sz w:val="22"/>
-          <w:szCs w:val="22"/>
-        </w:rPr>
-        <w:t>através de outras metodologias</w:t>
-      </w:r>
-      <w:r>
-        <w:rPr>
-          <w:rFonts w:cstheme="minorHAnsi"/>
-          <w:color w:val="000000" w:themeColor="text1"/>
-          <w:sz w:val="22"/>
-          <w:szCs w:val="22"/>
-        </w:rPr>
-        <w:t>.</w:t>
-      </w:r>
-      <w:r>
-        <w:rPr>
-          <w:rFonts w:cstheme="minorHAnsi"/>
-          <w:color w:val="000000" w:themeColor="text1"/>
-          <w:sz w:val="22"/>
-          <w:szCs w:val="22"/>
-        </w:rPr>
-        <w:t xml:space="preserve"> A utilização de um algoritmo de </w:t>
-      </w:r>
+        <w:tab/>
+      </w:r>
+      <w:proofErr w:type="spellStart"/>
       <w:r>
         <w:rPr>
           <w:rFonts w:cstheme="minorHAnsi"/>
@@ -1062,62 +1630,9 @@
           <w:sz w:val="22"/>
           <w:szCs w:val="22"/>
         </w:rPr>
-        <w:t>machine learning</w:t>
-      </w:r>
-      <w:r>
-        <w:rPr>
-          <w:rFonts w:cstheme="minorHAnsi"/>
-          <w:color w:val="000000" w:themeColor="text1"/>
-          <w:sz w:val="22"/>
-          <w:szCs w:val="22"/>
-        </w:rPr>
-        <w:t xml:space="preserve"> permite a diminuição dos custos </w:t>
-      </w:r>
-      <w:r>
-        <w:rPr>
-          <w:rFonts w:cstheme="minorHAnsi"/>
-          <w:color w:val="000000" w:themeColor="text1"/>
-          <w:sz w:val="22"/>
-          <w:szCs w:val="22"/>
-        </w:rPr>
-        <w:t>da parte da companhia de transportes e consequentemente dos seus clientes, sendo um exemplo</w:t>
-      </w:r>
-      <w:r>
-        <w:rPr>
-          <w:rFonts w:cstheme="minorHAnsi"/>
-          <w:color w:val="000000" w:themeColor="text1"/>
-          <w:sz w:val="22"/>
-          <w:szCs w:val="22"/>
-        </w:rPr>
-        <w:t xml:space="preserve"> perfeito</w:t>
-      </w:r>
-      <w:r>
-        <w:rPr>
-          <w:rFonts w:cstheme="minorHAnsi"/>
-          <w:color w:val="000000" w:themeColor="text1"/>
-          <w:sz w:val="22"/>
-          <w:szCs w:val="22"/>
-        </w:rPr>
-        <w:t xml:space="preserve"> d</w:t>
-      </w:r>
-      <w:r>
-        <w:rPr>
-          <w:rFonts w:cstheme="minorHAnsi"/>
-          <w:color w:val="000000" w:themeColor="text1"/>
-          <w:sz w:val="22"/>
-          <w:szCs w:val="22"/>
-        </w:rPr>
-        <w:t xml:space="preserve">a razão pela qual </w:t>
-      </w:r>
-      <w:r>
-        <w:rPr>
-          <w:rFonts w:cstheme="minorHAnsi"/>
-          <w:color w:val="000000" w:themeColor="text1"/>
-          <w:sz w:val="22"/>
-          <w:szCs w:val="22"/>
-        </w:rPr>
-        <w:t xml:space="preserve">o </w:t>
-      </w:r>
+        <w:t>Machine</w:t>
+      </w:r>
+      <w:proofErr w:type="spellEnd"/>
       <w:r>
         <w:rPr>
           <w:rFonts w:cstheme="minorHAnsi"/>
@@ -1127,26 +1642,55 @@
           <w:sz w:val="22"/>
           <w:szCs w:val="22"/>
         </w:rPr>
-        <w:t>machine learning</w:t>
-      </w:r>
-      <w:r>
-        <w:rPr>
-          <w:rFonts w:cstheme="minorHAnsi"/>
-          <w:color w:val="000000" w:themeColor="text1"/>
-          <w:sz w:val="22"/>
-          <w:szCs w:val="22"/>
-        </w:rPr>
         <w:t xml:space="preserve"> </w:t>
       </w:r>
-      <w:r>
-        <w:rPr>
-          <w:rFonts w:cstheme="minorHAnsi"/>
-          <w:color w:val="000000" w:themeColor="text1"/>
-          <w:sz w:val="22"/>
-          <w:szCs w:val="22"/>
-        </w:rPr>
+      <w:proofErr w:type="spellStart"/>
+      <w:r>
+        <w:rPr>
+          <w:rFonts w:cstheme="minorHAnsi"/>
+          <w:i/>
+          <w:iCs/>
+          <w:color w:val="000000" w:themeColor="text1"/>
+          <w:sz w:val="22"/>
+          <w:szCs w:val="22"/>
+        </w:rPr>
+        <w:t>Learning</w:t>
+      </w:r>
+      <w:proofErr w:type="spellEnd"/>
+      <w:r>
+        <w:rPr>
+          <w:rFonts w:cstheme="minorHAnsi"/>
+          <w:color w:val="000000" w:themeColor="text1"/>
+          <w:sz w:val="22"/>
+          <w:szCs w:val="22"/>
+        </w:rPr>
+        <w:t xml:space="preserve"> pode ser utilizado também para a estimativa e previsão das exigências de viagens como se lê no artigo de </w:t>
+      </w:r>
+      <w:proofErr w:type="spellStart"/>
+      <w:r>
+        <w:t>Florian</w:t>
+      </w:r>
+      <w:proofErr w:type="spellEnd"/>
+      <w:r>
+        <w:t xml:space="preserve"> </w:t>
+      </w:r>
+      <w:proofErr w:type="spellStart"/>
+      <w:r>
+        <w:t>Toqu</w:t>
+      </w:r>
+      <w:r>
         <w:t>é</w:t>
       </w:r>
+      <w:proofErr w:type="spellEnd"/>
+      <w:r>
+        <w:rPr>
+          <w:rFonts w:cstheme="minorHAnsi"/>
+          <w:color w:val="000000" w:themeColor="text1"/>
+          <w:sz w:val="22"/>
+          <w:szCs w:val="22"/>
+        </w:rPr>
+        <w:t>. Este</w:t>
+      </w:r>
       <w:r>
         <w:rPr>
           <w:rFonts w:cstheme="minorHAnsi"/>
@@ -1163,48 +1707,118 @@
           <w:sz w:val="22"/>
           <w:szCs w:val="22"/>
         </w:rPr>
-        <w:t xml:space="preserve">utilizado </w:t>
-      </w:r>
-      <w:r>
-        <w:rPr>
-          <w:rFonts w:cstheme="minorHAnsi"/>
-          <w:color w:val="000000" w:themeColor="text1"/>
-          <w:sz w:val="22"/>
-          <w:szCs w:val="22"/>
-        </w:rPr>
-        <w:t xml:space="preserve">hoje em dia e é </w:t>
-      </w:r>
-      <w:r>
-        <w:rPr>
-          <w:rFonts w:cstheme="minorHAnsi"/>
-          <w:color w:val="000000" w:themeColor="text1"/>
-          <w:sz w:val="22"/>
-          <w:szCs w:val="22"/>
-        </w:rPr>
-        <w:t xml:space="preserve">uma </w:t>
-      </w:r>
-      <w:r>
-        <w:rPr>
-          <w:rFonts w:cstheme="minorHAnsi"/>
-          <w:color w:val="000000" w:themeColor="text1"/>
-          <w:sz w:val="22"/>
-          <w:szCs w:val="22"/>
-        </w:rPr>
-        <w:t>aposta importante para o futur</w:t>
-      </w:r>
-      <w:r>
-        <w:rPr>
-          <w:rFonts w:cstheme="minorHAnsi"/>
-          <w:color w:val="000000" w:themeColor="text1"/>
-          <w:sz w:val="22"/>
-          <w:szCs w:val="22"/>
-        </w:rPr>
-        <w:t>o.</w:t>
+        <w:t xml:space="preserve">explora de forma mais aprofundada a utilização de métodos de </w:t>
+      </w:r>
+      <w:proofErr w:type="spellStart"/>
+      <w:r>
+        <w:rPr>
+          <w:rFonts w:cstheme="minorHAnsi"/>
+          <w:color w:val="000000" w:themeColor="text1"/>
+          <w:sz w:val="22"/>
+          <w:szCs w:val="22"/>
+        </w:rPr>
+        <w:t>machine</w:t>
+      </w:r>
+      <w:proofErr w:type="spellEnd"/>
+      <w:r>
+        <w:rPr>
+          <w:rFonts w:cstheme="minorHAnsi"/>
+          <w:color w:val="000000" w:themeColor="text1"/>
+          <w:sz w:val="22"/>
+          <w:szCs w:val="22"/>
+        </w:rPr>
+        <w:t xml:space="preserve"> </w:t>
+      </w:r>
+      <w:proofErr w:type="spellStart"/>
+      <w:r>
+        <w:rPr>
+          <w:rFonts w:cstheme="minorHAnsi"/>
+          <w:color w:val="000000" w:themeColor="text1"/>
+          <w:sz w:val="22"/>
+          <w:szCs w:val="22"/>
+        </w:rPr>
+        <w:t>learning</w:t>
+      </w:r>
+      <w:proofErr w:type="spellEnd"/>
+      <w:r>
+        <w:rPr>
+          <w:rFonts w:cstheme="minorHAnsi"/>
+          <w:color w:val="000000" w:themeColor="text1"/>
+          <w:sz w:val="22"/>
+          <w:szCs w:val="22"/>
+        </w:rPr>
+        <w:t xml:space="preserve">, tendo atenção às vantagens a curto e longo prazo. Utilizando </w:t>
+      </w:r>
+      <w:proofErr w:type="gramStart"/>
+      <w:r>
+        <w:rPr>
+          <w:rFonts w:cstheme="minorHAnsi"/>
+          <w:color w:val="000000" w:themeColor="text1"/>
+          <w:sz w:val="22"/>
+          <w:szCs w:val="22"/>
+        </w:rPr>
+        <w:t xml:space="preserve">as </w:t>
+      </w:r>
+      <w:r>
+        <w:rPr>
+          <w:rFonts w:cstheme="minorHAnsi"/>
+          <w:i/>
+          <w:iCs/>
+          <w:color w:val="000000" w:themeColor="text1"/>
+          <w:sz w:val="22"/>
+          <w:szCs w:val="22"/>
+        </w:rPr>
+        <w:t>digital</w:t>
+      </w:r>
+      <w:proofErr w:type="gramEnd"/>
+      <w:r>
+        <w:rPr>
+          <w:rFonts w:cstheme="minorHAnsi"/>
+          <w:i/>
+          <w:iCs/>
+          <w:color w:val="000000" w:themeColor="text1"/>
+          <w:sz w:val="22"/>
+          <w:szCs w:val="22"/>
+        </w:rPr>
+        <w:t xml:space="preserve"> </w:t>
+      </w:r>
+      <w:proofErr w:type="spellStart"/>
+      <w:r>
+        <w:rPr>
+          <w:rFonts w:cstheme="minorHAnsi"/>
+          <w:i/>
+          <w:iCs/>
+          <w:color w:val="000000" w:themeColor="text1"/>
+          <w:sz w:val="22"/>
+          <w:szCs w:val="22"/>
+        </w:rPr>
+        <w:t>footprints</w:t>
+      </w:r>
+      <w:proofErr w:type="spellEnd"/>
+      <w:r>
+        <w:rPr>
+          <w:rFonts w:cstheme="minorHAnsi"/>
+          <w:i/>
+          <w:iCs/>
+          <w:color w:val="000000" w:themeColor="text1"/>
+          <w:sz w:val="22"/>
+          <w:szCs w:val="22"/>
+        </w:rPr>
+        <w:t xml:space="preserve"> </w:t>
+      </w:r>
+      <w:r>
+        <w:rPr>
+          <w:rFonts w:cstheme="minorHAnsi"/>
+          <w:color w:val="000000" w:themeColor="text1"/>
+          <w:sz w:val="22"/>
+          <w:szCs w:val="22"/>
+        </w:rPr>
+        <w:t>existentes como dados a ser estudados é possível criar ferramentas que permitem prever a fluidez de passageiros nas cidades grandes e aumentar os níveis dos serviços e agendamento de transportes.</w:t>
       </w:r>
     </w:p>
     <w:p>
       <w:pPr>
-        <w:pStyle w:val="NoSpacing"/>
+        <w:pStyle w:val="SemEspaamento"/>
         <w:spacing w:line="276" w:lineRule="auto"/>
         <w:jc w:val="both"/>
         <w:rPr>
@@ -1222,16 +1836,19 @@
           <w:szCs w:val="22"/>
         </w:rPr>
         <w:tab/>
-      </w:r>
-      <w:r>
-        <w:rPr>
-          <w:rFonts w:cstheme="minorHAnsi"/>
-          <w:color w:val="000000" w:themeColor="text1"/>
-          <w:sz w:val="22"/>
-          <w:szCs w:val="22"/>
-        </w:rPr>
-        <w:t>Acreditamos que a pesquisa estudada seja muito apropriada para o trabalho que está a ser desenvolvido</w:t>
-      </w:r>
+        <w:t xml:space="preserve">As vantagens da utilização de </w:t>
+      </w:r>
+      <w:proofErr w:type="spellStart"/>
+      <w:r>
+        <w:rPr>
+          <w:rFonts w:cstheme="minorHAnsi"/>
+          <w:color w:val="000000" w:themeColor="text1"/>
+          <w:sz w:val="22"/>
+          <w:szCs w:val="22"/>
+        </w:rPr>
+        <w:t>machine</w:t>
+      </w:r>
+      <w:proofErr w:type="spellEnd"/>
       <w:r>
         <w:rPr>
           <w:rFonts w:cstheme="minorHAnsi"/>
@@ -1241,151 +1858,88 @@
         </w:rPr>
         <w:t xml:space="preserve"> </w:t>
       </w:r>
-      <w:r>
-        <w:rPr>
-          <w:rFonts w:cstheme="minorHAnsi"/>
-          <w:color w:val="000000" w:themeColor="text1"/>
-          <w:sz w:val="22"/>
-          <w:szCs w:val="22"/>
-        </w:rPr>
-        <w:t>na unidade curricular de LAPR</w:t>
-      </w:r>
-      <w:r>
-        <w:rPr>
-          <w:rFonts w:cstheme="minorHAnsi"/>
-          <w:color w:val="000000" w:themeColor="text1"/>
-          <w:sz w:val="22"/>
-          <w:szCs w:val="22"/>
-        </w:rPr>
-        <w:t>5</w:t>
-      </w:r>
-      <w:r>
-        <w:rPr>
-          <w:rFonts w:cstheme="minorHAnsi"/>
-          <w:color w:val="000000" w:themeColor="text1"/>
-          <w:sz w:val="22"/>
-          <w:szCs w:val="22"/>
-        </w:rPr>
-        <w:t>,</w:t>
-      </w:r>
-      <w:r>
-        <w:rPr>
-          <w:rFonts w:cstheme="minorHAnsi"/>
-          <w:color w:val="000000" w:themeColor="text1"/>
-          <w:sz w:val="22"/>
-          <w:szCs w:val="22"/>
-        </w:rPr>
-        <w:t xml:space="preserve"> </w:t>
-      </w:r>
-      <w:r>
-        <w:rPr>
-          <w:rFonts w:cstheme="minorHAnsi"/>
-          <w:color w:val="000000" w:themeColor="text1"/>
-          <w:sz w:val="22"/>
-          <w:szCs w:val="22"/>
-        </w:rPr>
-        <w:t xml:space="preserve">uma vez que refere diretamente a utilização de </w:t>
-      </w:r>
-      <w:r>
-        <w:rPr>
-          <w:rFonts w:cstheme="minorHAnsi"/>
-          <w:i/>
-          <w:iCs/>
-          <w:color w:val="000000" w:themeColor="text1"/>
-          <w:sz w:val="22"/>
-          <w:szCs w:val="22"/>
-        </w:rPr>
-        <w:t>machine learning</w:t>
-      </w:r>
-      <w:r>
-        <w:rPr>
-          <w:rFonts w:cstheme="minorHAnsi"/>
-          <w:color w:val="000000" w:themeColor="text1"/>
-          <w:sz w:val="22"/>
-          <w:szCs w:val="22"/>
-        </w:rPr>
-        <w:t xml:space="preserve"> no planeamento de horários de autocarros</w:t>
-      </w:r>
-      <w:r>
-        <w:rPr>
-          <w:rFonts w:cstheme="minorHAnsi"/>
-          <w:color w:val="000000" w:themeColor="text1"/>
-          <w:sz w:val="22"/>
-          <w:szCs w:val="22"/>
-        </w:rPr>
-        <w:t>, para além de que</w:t>
-      </w:r>
-      <w:r>
-        <w:rPr>
-          <w:rFonts w:cstheme="minorHAnsi"/>
-          <w:color w:val="000000" w:themeColor="text1"/>
-          <w:sz w:val="22"/>
-          <w:szCs w:val="22"/>
-        </w:rPr>
-        <w:t xml:space="preserve"> menciona a utilização de regras nas medidas consideradas. </w:t>
-      </w:r>
-      <w:r>
-        <w:rPr>
-          <w:rFonts w:cstheme="minorHAnsi"/>
-          <w:color w:val="000000" w:themeColor="text1"/>
-          <w:sz w:val="22"/>
-          <w:szCs w:val="22"/>
-        </w:rPr>
-        <w:t xml:space="preserve">Apesar de ser um artigo publicado </w:t>
-      </w:r>
-      <w:r>
-        <w:rPr>
-          <w:rFonts w:cstheme="minorHAnsi"/>
-          <w:color w:val="000000" w:themeColor="text1"/>
-          <w:sz w:val="22"/>
-          <w:szCs w:val="22"/>
-        </w:rPr>
-        <w:t>em 2015</w:t>
-      </w:r>
-      <w:r>
-        <w:rPr>
-          <w:rFonts w:cstheme="minorHAnsi"/>
-          <w:color w:val="000000" w:themeColor="text1"/>
-          <w:sz w:val="22"/>
-          <w:szCs w:val="22"/>
-        </w:rPr>
-        <w:t>,</w:t>
-      </w:r>
-      <w:r>
-        <w:rPr>
-          <w:rFonts w:cstheme="minorHAnsi"/>
-          <w:color w:val="000000" w:themeColor="text1"/>
-          <w:sz w:val="22"/>
-          <w:szCs w:val="22"/>
-        </w:rPr>
-        <w:t xml:space="preserve"> continua a </w:t>
-      </w:r>
-      <w:r>
-        <w:rPr>
-          <w:rFonts w:cstheme="minorHAnsi"/>
-          <w:color w:val="000000" w:themeColor="text1"/>
-          <w:sz w:val="22"/>
-          <w:szCs w:val="22"/>
-        </w:rPr>
-        <w:t xml:space="preserve">ser </w:t>
-      </w:r>
-      <w:r>
-        <w:rPr>
-          <w:rFonts w:cstheme="minorHAnsi"/>
-          <w:color w:val="000000" w:themeColor="text1"/>
-          <w:sz w:val="22"/>
-          <w:szCs w:val="22"/>
-        </w:rPr>
-        <w:t>relevante</w:t>
-      </w:r>
-      <w:r>
-        <w:rPr>
-          <w:rFonts w:cstheme="minorHAnsi"/>
-          <w:color w:val="000000" w:themeColor="text1"/>
-          <w:sz w:val="22"/>
-          <w:szCs w:val="22"/>
-        </w:rPr>
-        <w:t>.</w:t>
+      <w:proofErr w:type="spellStart"/>
+      <w:r>
+        <w:rPr>
+          <w:rFonts w:cstheme="minorHAnsi"/>
+          <w:color w:val="000000" w:themeColor="text1"/>
+          <w:sz w:val="22"/>
+          <w:szCs w:val="22"/>
+        </w:rPr>
+        <w:t>learning</w:t>
+      </w:r>
+      <w:proofErr w:type="spellEnd"/>
+      <w:r>
+        <w:rPr>
+          <w:rFonts w:cstheme="minorHAnsi"/>
+          <w:color w:val="000000" w:themeColor="text1"/>
+          <w:sz w:val="22"/>
+          <w:szCs w:val="22"/>
+        </w:rPr>
+        <w:t xml:space="preserve"> no desenvolvimento das soluções pretendidas é aparente, permite que sejam processadas múltiplas rotas em simultâneo e garante um maior aprofundamento de dados. </w:t>
+      </w:r>
+      <w:r>
+        <w:rPr>
+          <w:rFonts w:cstheme="minorHAnsi"/>
+          <w:color w:val="000000" w:themeColor="text1"/>
+          <w:sz w:val="22"/>
+          <w:szCs w:val="22"/>
+        </w:rPr>
+        <w:t xml:space="preserve">Uma vez que é capaz de processar dados a um ritmo maior, seria possível </w:t>
+      </w:r>
+      <w:r>
+        <w:rPr>
+          <w:rFonts w:cstheme="minorHAnsi"/>
+          <w:color w:val="000000" w:themeColor="text1"/>
+          <w:sz w:val="22"/>
+          <w:szCs w:val="22"/>
+        </w:rPr>
+        <w:lastRenderedPageBreak/>
+        <w:t xml:space="preserve">diminuir os custos tanto para a empresa responsável por planear as rotas, como também, eventualmente, aos clientes, com o intuito de manter um preço competitivo. </w:t>
+      </w:r>
+    </w:p>
+    <w:p>
+      <w:pPr>
+        <w:pStyle w:val="SemEspaamento"/>
+        <w:spacing w:line="276" w:lineRule="auto"/>
+        <w:jc w:val="both"/>
+        <w:rPr>
+          <w:rFonts w:cstheme="minorHAnsi"/>
+          <w:color w:val="000000" w:themeColor="text1"/>
+          <w:sz w:val="22"/>
+          <w:szCs w:val="22"/>
+        </w:rPr>
+      </w:pPr>
+      <w:r>
+        <w:rPr>
+          <w:rFonts w:cstheme="minorHAnsi"/>
+          <w:color w:val="000000" w:themeColor="text1"/>
+          <w:sz w:val="22"/>
+          <w:szCs w:val="22"/>
+        </w:rPr>
+        <w:tab/>
+      </w:r>
+    </w:p>
+    <w:p>
+      <w:pPr>
+        <w:pStyle w:val="SemEspaamento"/>
+        <w:spacing w:line="276" w:lineRule="auto"/>
+        <w:jc w:val="both"/>
+        <w:rPr>
+          <w:rFonts w:cstheme="minorHAnsi"/>
+          <w:color w:val="000000" w:themeColor="text1"/>
+          <w:sz w:val="22"/>
+          <w:szCs w:val="22"/>
+        </w:rPr>
+      </w:pPr>
+      <w:r>
+        <w:rPr>
+          <w:rFonts w:cstheme="minorHAnsi"/>
+          <w:color w:val="000000" w:themeColor="text1"/>
+          <w:sz w:val="22"/>
+          <w:szCs w:val="22"/>
+        </w:rPr>
+        <w:tab/>
       </w:r>
     </w:p>
     <w:p>
@@ -1453,24 +2007,23 @@
     </w:p>
     <w:sdt>
       <w:sdtPr>
+        <w:rPr>
+          <w:rFonts w:asciiTheme="minorHAnsi" w:eastAsiaTheme="minorEastAsia" w:hAnsiTheme="minorHAnsi" w:cstheme="minorBidi"/>
+          <w:color w:val="auto"/>
+          <w:sz w:val="21"/>
+          <w:szCs w:val="21"/>
+        </w:rPr>
         <w:id w:val="-1386635999"/>
         <w:docPartObj>
           <w:docPartGallery w:val="Bibliographies"/>
           <w:docPartUnique/>
         </w:docPartObj>
       </w:sdtPr>
-      <w:sdtEndPr>
-        <w:rPr>
-          <w:rFonts w:asciiTheme="minorHAnsi" w:eastAsiaTheme="minorEastAsia" w:hAnsiTheme="minorHAnsi" w:cstheme="minorBidi"/>
-          <w:color w:val="auto"/>
-          <w:sz w:val="21"/>
-          <w:szCs w:val="21"/>
-        </w:rPr>
-      </w:sdtEndPr>
+      <w:sdtEndPr/>
       <w:sdtContent>
         <w:p>
           <w:pPr>
-            <w:pStyle w:val="Heading1"/>
+            <w:pStyle w:val="Ttulo1"/>
           </w:pPr>
           <w:r>
             <w:t>Referencias</w:t>
@@ -1481,10 +2034,11 @@
             <w:id w:val="111145805"/>
             <w:bibliography/>
           </w:sdtPr>
+          <w:sdtEndPr/>
           <w:sdtContent>
             <w:p>
               <w:pPr>
-                <w:pStyle w:val="Bibliography"/>
+                <w:pStyle w:val="Bibliografia"/>
                 <w:ind w:left="720" w:hanging="720"/>
                 <w:rPr>
                   <w:noProof/>
@@ -1605,7 +2159,7 @@
     <w:sdtContent>
       <w:p>
         <w:pPr>
-          <w:pStyle w:val="Footer"/>
+          <w:pStyle w:val="Rodap"/>
           <w:jc w:val="right"/>
         </w:pPr>
         <w:r>
@@ -1634,7 +2188,7 @@
   </w:sdt>
   <w:p>
     <w:pPr>
-      <w:pStyle w:val="Footer"/>
+      <w:pStyle w:val="Rodap"/>
     </w:pPr>
   </w:p>
 </w:ftr>
@@ -2065,11 +2619,11 @@
     <w:qFormat/>
     <w:rsid w:val="00E415B5"/>
   </w:style>
-  <w:style w:type="paragraph" w:styleId="Heading1">
+  <w:style w:type="paragraph" w:styleId="Ttulo1">
     <w:name w:val="heading 1"/>
     <w:basedOn w:val="Normal"/>
     <w:next w:val="Normal"/>
-    <w:link w:val="Heading1Char"/>
+    <w:link w:val="Ttulo1Carter"/>
     <w:uiPriority w:val="9"/>
     <w:qFormat/>
     <w:rsid w:val="00E415B5"/>
@@ -2089,11 +2643,11 @@
       <w:szCs w:val="36"/>
     </w:rPr>
   </w:style>
-  <w:style w:type="paragraph" w:styleId="Heading2">
+  <w:style w:type="paragraph" w:styleId="Ttulo2">
     <w:name w:val="heading 2"/>
     <w:basedOn w:val="Normal"/>
     <w:next w:val="Normal"/>
-    <w:link w:val="Heading2Char"/>
+    <w:link w:val="Ttulo2Carter"/>
     <w:uiPriority w:val="9"/>
     <w:semiHidden/>
     <w:unhideWhenUsed/>
@@ -2112,11 +2666,11 @@
       <w:szCs w:val="28"/>
     </w:rPr>
   </w:style>
-  <w:style w:type="paragraph" w:styleId="Heading3">
+  <w:style w:type="paragraph" w:styleId="Ttulo3">
     <w:name w:val="heading 3"/>
     <w:basedOn w:val="Normal"/>
     <w:next w:val="Normal"/>
-    <w:link w:val="Heading3Char"/>
+    <w:link w:val="Ttulo3Carter"/>
     <w:uiPriority w:val="9"/>
     <w:semiHidden/>
     <w:unhideWhenUsed/>
@@ -2135,11 +2689,11 @@
       <w:szCs w:val="26"/>
     </w:rPr>
   </w:style>
-  <w:style w:type="paragraph" w:styleId="Heading4">
+  <w:style w:type="paragraph" w:styleId="Ttulo4">
     <w:name w:val="heading 4"/>
     <w:basedOn w:val="Normal"/>
     <w:next w:val="Normal"/>
-    <w:link w:val="Heading4Char"/>
+    <w:link w:val="Ttulo4Carter"/>
     <w:uiPriority w:val="9"/>
     <w:semiHidden/>
     <w:unhideWhenUsed/>
@@ -2157,11 +2711,11 @@
       <w:szCs w:val="24"/>
     </w:rPr>
   </w:style>
-  <w:style w:type="paragraph" w:styleId="Heading5">
+  <w:style w:type="paragraph" w:styleId="Ttulo5">
     <w:name w:val="heading 5"/>
     <w:basedOn w:val="Normal"/>
     <w:next w:val="Normal"/>
-    <w:link w:val="Heading5Char"/>
+    <w:link w:val="Ttulo5Carter"/>
     <w:uiPriority w:val="9"/>
     <w:semiHidden/>
     <w:unhideWhenUsed/>
@@ -2181,11 +2735,11 @@
       <w:szCs w:val="22"/>
     </w:rPr>
   </w:style>
-  <w:style w:type="paragraph" w:styleId="Heading6">
+  <w:style w:type="paragraph" w:styleId="Ttulo6">
     <w:name w:val="heading 6"/>
     <w:basedOn w:val="Normal"/>
     <w:next w:val="Normal"/>
-    <w:link w:val="Heading6Char"/>
+    <w:link w:val="Ttulo6Carter"/>
     <w:uiPriority w:val="9"/>
     <w:semiHidden/>
     <w:unhideWhenUsed/>
@@ -2202,11 +2756,11 @@
       <w:color w:val="595959" w:themeColor="text1" w:themeTint="A6"/>
     </w:rPr>
   </w:style>
-  <w:style w:type="paragraph" w:styleId="Heading7">
+  <w:style w:type="paragraph" w:styleId="Ttulo7">
     <w:name w:val="heading 7"/>
     <w:basedOn w:val="Normal"/>
     <w:next w:val="Normal"/>
-    <w:link w:val="Heading7Char"/>
+    <w:link w:val="Ttulo7Carter"/>
     <w:uiPriority w:val="9"/>
     <w:semiHidden/>
     <w:unhideWhenUsed/>
@@ -2225,11 +2779,11 @@
       <w:color w:val="595959" w:themeColor="text1" w:themeTint="A6"/>
     </w:rPr>
   </w:style>
-  <w:style w:type="paragraph" w:styleId="Heading8">
+  <w:style w:type="paragraph" w:styleId="Ttulo8">
     <w:name w:val="heading 8"/>
     <w:basedOn w:val="Normal"/>
     <w:next w:val="Normal"/>
-    <w:link w:val="Heading8Char"/>
+    <w:link w:val="Ttulo8Carter"/>
     <w:uiPriority w:val="9"/>
     <w:semiHidden/>
     <w:unhideWhenUsed/>
@@ -2247,11 +2801,11 @@
       <w:color w:val="595959" w:themeColor="text1" w:themeTint="A6"/>
     </w:rPr>
   </w:style>
-  <w:style w:type="paragraph" w:styleId="Heading9">
+  <w:style w:type="paragraph" w:styleId="Ttulo9">
     <w:name w:val="heading 9"/>
     <w:basedOn w:val="Normal"/>
     <w:next w:val="Normal"/>
-    <w:link w:val="Heading9Char"/>
+    <w:link w:val="Ttulo9Carter"/>
     <w:uiPriority w:val="9"/>
     <w:semiHidden/>
     <w:unhideWhenUsed/>
@@ -2271,13 +2825,13 @@
       <w:color w:val="595959" w:themeColor="text1" w:themeTint="A6"/>
     </w:rPr>
   </w:style>
-  <w:style w:type="character" w:default="1" w:styleId="DefaultParagraphFont">
+  <w:style w:type="character" w:default="1" w:styleId="Tipodeletrapredefinidodopargrafo">
     <w:name w:val="Default Paragraph Font"/>
     <w:uiPriority w:val="1"/>
     <w:semiHidden/>
     <w:unhideWhenUsed/>
   </w:style>
-  <w:style w:type="table" w:default="1" w:styleId="TableNormal">
+  <w:style w:type="table" w:default="1" w:styleId="Tabelanormal">
     <w:name w:val="Normal Table"/>
     <w:uiPriority w:val="99"/>
     <w:semiHidden/>
@@ -2292,16 +2846,16 @@
       </w:tblCellMar>
     </w:tblPr>
   </w:style>
-  <w:style w:type="numbering" w:default="1" w:styleId="NoList">
+  <w:style w:type="numbering" w:default="1" w:styleId="Semlista">
     <w:name w:val="No List"/>
     <w:uiPriority w:val="99"/>
     <w:semiHidden/>
     <w:unhideWhenUsed/>
   </w:style>
-  <w:style w:type="character" w:customStyle="1" w:styleId="Heading1Char">
-    <w:name w:val="Heading 1 Char"/>
-    <w:basedOn w:val="DefaultParagraphFont"/>
-    <w:link w:val="Heading1"/>
+  <w:style w:type="character" w:customStyle="1" w:styleId="Ttulo1Carter">
+    <w:name w:val="Título 1 Caráter"/>
+    <w:basedOn w:val="Tipodeletrapredefinidodopargrafo"/>
+    <w:link w:val="Ttulo1"/>
     <w:uiPriority w:val="9"/>
     <w:rsid w:val="00E415B5"/>
     <w:rPr>
@@ -2311,11 +2865,11 @@
       <w:szCs w:val="36"/>
     </w:rPr>
   </w:style>
-  <w:style w:type="paragraph" w:styleId="Title">
+  <w:style w:type="paragraph" w:styleId="Ttulo">
     <w:name w:val="Title"/>
     <w:basedOn w:val="Normal"/>
     <w:next w:val="Normal"/>
-    <w:link w:val="TitleChar"/>
+    <w:link w:val="TtuloCarter"/>
     <w:uiPriority w:val="10"/>
     <w:qFormat/>
     <w:rsid w:val="00E415B5"/>
@@ -2331,10 +2885,10 @@
       <w:szCs w:val="80"/>
     </w:rPr>
   </w:style>
-  <w:style w:type="character" w:customStyle="1" w:styleId="TitleChar">
-    <w:name w:val="Title Char"/>
-    <w:basedOn w:val="DefaultParagraphFont"/>
-    <w:link w:val="Title"/>
+  <w:style w:type="character" w:customStyle="1" w:styleId="TtuloCarter">
+    <w:name w:val="Título Caráter"/>
+    <w:basedOn w:val="Tipodeletrapredefinidodopargrafo"/>
+    <w:link w:val="Ttulo"/>
     <w:uiPriority w:val="10"/>
     <w:rsid w:val="00E415B5"/>
     <w:rPr>
@@ -2345,7 +2899,7 @@
       <w:szCs w:val="80"/>
     </w:rPr>
   </w:style>
-  <w:style w:type="paragraph" w:styleId="NoSpacing">
+  <w:style w:type="paragraph" w:styleId="SemEspaamento">
     <w:name w:val="No Spacing"/>
     <w:uiPriority w:val="1"/>
     <w:qFormat/>
@@ -2356,28 +2910,28 @@
   </w:style>
   <w:style w:type="character" w:customStyle="1" w:styleId="sr-only">
     <w:name w:val="sr-only"/>
-    <w:basedOn w:val="DefaultParagraphFont"/>
+    <w:basedOn w:val="Tipodeletrapredefinidodopargrafo"/>
     <w:rsid w:val="003F0A2A"/>
   </w:style>
   <w:style w:type="character" w:customStyle="1" w:styleId="text">
     <w:name w:val="text"/>
-    <w:basedOn w:val="DefaultParagraphFont"/>
+    <w:basedOn w:val="Tipodeletrapredefinidodopargrafo"/>
     <w:rsid w:val="003F0A2A"/>
   </w:style>
   <w:style w:type="character" w:customStyle="1" w:styleId="author-ref">
     <w:name w:val="author-ref"/>
-    <w:basedOn w:val="DefaultParagraphFont"/>
+    <w:basedOn w:val="Tipodeletrapredefinidodopargrafo"/>
     <w:rsid w:val="003F0A2A"/>
   </w:style>
   <w:style w:type="character" w:customStyle="1" w:styleId="title-text">
     <w:name w:val="title-text"/>
-    <w:basedOn w:val="DefaultParagraphFont"/>
+    <w:basedOn w:val="Tipodeletrapredefinidodopargrafo"/>
     <w:rsid w:val="003F0A2A"/>
   </w:style>
-  <w:style w:type="character" w:customStyle="1" w:styleId="Heading2Char">
-    <w:name w:val="Heading 2 Char"/>
-    <w:basedOn w:val="DefaultParagraphFont"/>
-    <w:link w:val="Heading2"/>
+  <w:style w:type="character" w:customStyle="1" w:styleId="Ttulo2Carter">
+    <w:name w:val="Título 2 Caráter"/>
+    <w:basedOn w:val="Tipodeletrapredefinidodopargrafo"/>
+    <w:link w:val="Ttulo2"/>
     <w:uiPriority w:val="9"/>
     <w:semiHidden/>
     <w:rsid w:val="00E415B5"/>
@@ -2388,9 +2942,9 @@
       <w:szCs w:val="28"/>
     </w:rPr>
   </w:style>
-  <w:style w:type="character" w:styleId="Hyperlink">
+  <w:style w:type="character" w:styleId="Hiperligao">
     <w:name w:val="Hyperlink"/>
-    <w:basedOn w:val="DefaultParagraphFont"/>
+    <w:basedOn w:val="Tipodeletrapredefinidodopargrafo"/>
     <w:uiPriority w:val="99"/>
     <w:semiHidden/>
     <w:unhideWhenUsed/>
@@ -2400,10 +2954,10 @@
       <w:u w:val="single"/>
     </w:rPr>
   </w:style>
-  <w:style w:type="character" w:customStyle="1" w:styleId="Heading3Char">
-    <w:name w:val="Heading 3 Char"/>
-    <w:basedOn w:val="DefaultParagraphFont"/>
-    <w:link w:val="Heading3"/>
+  <w:style w:type="character" w:customStyle="1" w:styleId="Ttulo3Carter">
+    <w:name w:val="Título 3 Caráter"/>
+    <w:basedOn w:val="Tipodeletrapredefinidodopargrafo"/>
+    <w:link w:val="Ttulo3"/>
     <w:uiPriority w:val="9"/>
     <w:semiHidden/>
     <w:rsid w:val="00E415B5"/>
@@ -2414,10 +2968,10 @@
       <w:szCs w:val="26"/>
     </w:rPr>
   </w:style>
-  <w:style w:type="character" w:customStyle="1" w:styleId="Heading4Char">
-    <w:name w:val="Heading 4 Char"/>
-    <w:basedOn w:val="DefaultParagraphFont"/>
-    <w:link w:val="Heading4"/>
+  <w:style w:type="character" w:customStyle="1" w:styleId="Ttulo4Carter">
+    <w:name w:val="Título 4 Caráter"/>
+    <w:basedOn w:val="Tipodeletrapredefinidodopargrafo"/>
+    <w:link w:val="Ttulo4"/>
     <w:uiPriority w:val="9"/>
     <w:semiHidden/>
     <w:rsid w:val="00E415B5"/>
@@ -2427,10 +2981,10 @@
       <w:szCs w:val="24"/>
     </w:rPr>
   </w:style>
-  <w:style w:type="character" w:customStyle="1" w:styleId="Heading5Char">
-    <w:name w:val="Heading 5 Char"/>
-    <w:basedOn w:val="DefaultParagraphFont"/>
-    <w:link w:val="Heading5"/>
+  <w:style w:type="character" w:customStyle="1" w:styleId="Ttulo5Carter">
+    <w:name w:val="Título 5 Caráter"/>
+    <w:basedOn w:val="Tipodeletrapredefinidodopargrafo"/>
+    <w:link w:val="Ttulo5"/>
     <w:uiPriority w:val="9"/>
     <w:semiHidden/>
     <w:rsid w:val="00E415B5"/>
@@ -2442,10 +2996,10 @@
       <w:szCs w:val="22"/>
     </w:rPr>
   </w:style>
-  <w:style w:type="character" w:customStyle="1" w:styleId="Heading6Char">
-    <w:name w:val="Heading 6 Char"/>
-    <w:basedOn w:val="DefaultParagraphFont"/>
-    <w:link w:val="Heading6"/>
+  <w:style w:type="character" w:customStyle="1" w:styleId="Ttulo6Carter">
+    <w:name w:val="Título 6 Caráter"/>
+    <w:basedOn w:val="Tipodeletrapredefinidodopargrafo"/>
+    <w:link w:val="Ttulo6"/>
     <w:uiPriority w:val="9"/>
     <w:semiHidden/>
     <w:rsid w:val="00E415B5"/>
@@ -2454,10 +3008,10 @@
       <w:color w:val="595959" w:themeColor="text1" w:themeTint="A6"/>
     </w:rPr>
   </w:style>
-  <w:style w:type="character" w:customStyle="1" w:styleId="Heading7Char">
-    <w:name w:val="Heading 7 Char"/>
-    <w:basedOn w:val="DefaultParagraphFont"/>
-    <w:link w:val="Heading7"/>
+  <w:style w:type="character" w:customStyle="1" w:styleId="Ttulo7Carter">
+    <w:name w:val="Título 7 Caráter"/>
+    <w:basedOn w:val="Tipodeletrapredefinidodopargrafo"/>
+    <w:link w:val="Ttulo7"/>
     <w:uiPriority w:val="9"/>
     <w:semiHidden/>
     <w:rsid w:val="00E415B5"/>
@@ -2468,10 +3022,10 @@
       <w:color w:val="595959" w:themeColor="text1" w:themeTint="A6"/>
     </w:rPr>
   </w:style>
-  <w:style w:type="character" w:customStyle="1" w:styleId="Heading8Char">
-    <w:name w:val="Heading 8 Char"/>
-    <w:basedOn w:val="DefaultParagraphFont"/>
-    <w:link w:val="Heading8"/>
+  <w:style w:type="character" w:customStyle="1" w:styleId="Ttulo8Carter">
+    <w:name w:val="Título 8 Caráter"/>
+    <w:basedOn w:val="Tipodeletrapredefinidodopargrafo"/>
+    <w:link w:val="Ttulo8"/>
     <w:uiPriority w:val="9"/>
     <w:semiHidden/>
     <w:rsid w:val="00E415B5"/>
@@ -2481,10 +3035,10 @@
       <w:color w:val="595959" w:themeColor="text1" w:themeTint="A6"/>
     </w:rPr>
   </w:style>
-  <w:style w:type="character" w:customStyle="1" w:styleId="Heading9Char">
-    <w:name w:val="Heading 9 Char"/>
-    <w:basedOn w:val="DefaultParagraphFont"/>
-    <w:link w:val="Heading9"/>
+  <w:style w:type="character" w:customStyle="1" w:styleId="Ttulo9Carter">
+    <w:name w:val="Título 9 Caráter"/>
+    <w:basedOn w:val="Tipodeletrapredefinidodopargrafo"/>
+    <w:link w:val="Ttulo9"/>
     <w:uiPriority w:val="9"/>
     <w:semiHidden/>
     <w:rsid w:val="00E415B5"/>
@@ -2496,7 +3050,7 @@
       <w:color w:val="595959" w:themeColor="text1" w:themeTint="A6"/>
     </w:rPr>
   </w:style>
-  <w:style w:type="paragraph" w:styleId="Caption">
+  <w:style w:type="paragraph" w:styleId="Legenda">
     <w:name w:val="caption"/>
     <w:basedOn w:val="Normal"/>
     <w:next w:val="Normal"/>
@@ -2516,11 +3070,11 @@
       <w:szCs w:val="20"/>
     </w:rPr>
   </w:style>
-  <w:style w:type="paragraph" w:styleId="Subtitle">
+  <w:style w:type="paragraph" w:styleId="Subttulo">
     <w:name w:val="Subtitle"/>
     <w:basedOn w:val="Normal"/>
     <w:next w:val="Normal"/>
-    <w:link w:val="SubtitleChar"/>
+    <w:link w:val="SubttuloCarter"/>
     <w:uiPriority w:val="11"/>
     <w:qFormat/>
     <w:rsid w:val="00E415B5"/>
@@ -2537,10 +3091,10 @@
       <w:szCs w:val="30"/>
     </w:rPr>
   </w:style>
-  <w:style w:type="character" w:customStyle="1" w:styleId="SubtitleChar">
-    <w:name w:val="Subtitle Char"/>
-    <w:basedOn w:val="DefaultParagraphFont"/>
-    <w:link w:val="Subtitle"/>
+  <w:style w:type="character" w:customStyle="1" w:styleId="SubttuloCarter">
+    <w:name w:val="Subtítulo Caráter"/>
+    <w:basedOn w:val="Tipodeletrapredefinidodopargrafo"/>
+    <w:link w:val="Subttulo"/>
     <w:uiPriority w:val="11"/>
     <w:rsid w:val="00E415B5"/>
     <w:rPr>
@@ -2550,9 +3104,9 @@
       <w:szCs w:val="30"/>
     </w:rPr>
   </w:style>
-  <w:style w:type="character" w:styleId="Strong">
+  <w:style w:type="character" w:styleId="Forte">
     <w:name w:val="Strong"/>
-    <w:basedOn w:val="DefaultParagraphFont"/>
+    <w:basedOn w:val="Tipodeletrapredefinidodopargrafo"/>
     <w:uiPriority w:val="22"/>
     <w:qFormat/>
     <w:rsid w:val="00E415B5"/>
@@ -2561,9 +3115,9 @@
       <w:bCs/>
     </w:rPr>
   </w:style>
-  <w:style w:type="character" w:styleId="Emphasis">
+  <w:style w:type="character" w:styleId="nfase">
     <w:name w:val="Emphasis"/>
-    <w:basedOn w:val="DefaultParagraphFont"/>
+    <w:basedOn w:val="Tipodeletrapredefinidodopargrafo"/>
     <w:uiPriority w:val="20"/>
     <w:qFormat/>
     <w:rsid w:val="00E415B5"/>
@@ -2572,11 +3126,11 @@
       <w:iCs/>
     </w:rPr>
   </w:style>
-  <w:style w:type="paragraph" w:styleId="Quote">
+  <w:style w:type="paragraph" w:styleId="Citao">
     <w:name w:val="Quote"/>
     <w:basedOn w:val="Normal"/>
     <w:next w:val="Normal"/>
-    <w:link w:val="QuoteChar"/>
+    <w:link w:val="CitaoCarter"/>
     <w:uiPriority w:val="29"/>
     <w:qFormat/>
     <w:rsid w:val="00E415B5"/>
@@ -2590,10 +3144,10 @@
       <w:iCs/>
     </w:rPr>
   </w:style>
-  <w:style w:type="character" w:customStyle="1" w:styleId="QuoteChar">
-    <w:name w:val="Quote Char"/>
-    <w:basedOn w:val="DefaultParagraphFont"/>
-    <w:link w:val="Quote"/>
+  <w:style w:type="character" w:customStyle="1" w:styleId="CitaoCarter">
+    <w:name w:val="Citação Caráter"/>
+    <w:basedOn w:val="Tipodeletrapredefinidodopargrafo"/>
+    <w:link w:val="Citao"/>
     <w:uiPriority w:val="29"/>
     <w:rsid w:val="00E415B5"/>
     <w:rPr>
@@ -2601,11 +3155,11 @@
       <w:iCs/>
     </w:rPr>
   </w:style>
-  <w:style w:type="paragraph" w:styleId="IntenseQuote">
+  <w:style w:type="paragraph" w:styleId="CitaoIntensa">
     <w:name w:val="Intense Quote"/>
     <w:basedOn w:val="Normal"/>
     <w:next w:val="Normal"/>
-    <w:link w:val="IntenseQuoteChar"/>
+    <w:link w:val="CitaoIntensaCarter"/>
     <w:uiPriority w:val="30"/>
     <w:qFormat/>
     <w:rsid w:val="00E415B5"/>
@@ -2621,10 +3175,10 @@
       <w:szCs w:val="28"/>
     </w:rPr>
   </w:style>
-  <w:style w:type="character" w:customStyle="1" w:styleId="IntenseQuoteChar">
-    <w:name w:val="Intense Quote Char"/>
-    <w:basedOn w:val="DefaultParagraphFont"/>
-    <w:link w:val="IntenseQuote"/>
+  <w:style w:type="character" w:customStyle="1" w:styleId="CitaoIntensaCarter">
+    <w:name w:val="Citação Intensa Caráter"/>
+    <w:basedOn w:val="Tipodeletrapredefinidodopargrafo"/>
+    <w:link w:val="CitaoIntensa"/>
     <w:uiPriority w:val="30"/>
     <w:rsid w:val="00E415B5"/>
     <w:rPr>
@@ -2634,9 +3188,9 @@
       <w:szCs w:val="28"/>
     </w:rPr>
   </w:style>
-  <w:style w:type="character" w:styleId="SubtleEmphasis">
+  <w:style w:type="character" w:styleId="nfaseDiscreta">
     <w:name w:val="Subtle Emphasis"/>
-    <w:basedOn w:val="DefaultParagraphFont"/>
+    <w:basedOn w:val="Tipodeletrapredefinidodopargrafo"/>
     <w:uiPriority w:val="19"/>
     <w:qFormat/>
     <w:rsid w:val="00E415B5"/>
@@ -2646,9 +3200,9 @@
       <w:color w:val="595959" w:themeColor="text1" w:themeTint="A6"/>
     </w:rPr>
   </w:style>
-  <w:style w:type="character" w:styleId="IntenseEmphasis">
+  <w:style w:type="character" w:styleId="nfaseIntensa">
     <w:name w:val="Intense Emphasis"/>
-    <w:basedOn w:val="DefaultParagraphFont"/>
+    <w:basedOn w:val="Tipodeletrapredefinidodopargrafo"/>
     <w:uiPriority w:val="21"/>
     <w:qFormat/>
     <w:rsid w:val="00E415B5"/>
@@ -2659,9 +3213,9 @@
       <w:iCs/>
     </w:rPr>
   </w:style>
-  <w:style w:type="character" w:styleId="SubtleReference">
+  <w:style w:type="character" w:styleId="RefernciaDiscreta">
     <w:name w:val="Subtle Reference"/>
-    <w:basedOn w:val="DefaultParagraphFont"/>
+    <w:basedOn w:val="Tipodeletrapredefinidodopargrafo"/>
     <w:uiPriority w:val="31"/>
     <w:qFormat/>
     <w:rsid w:val="00E415B5"/>
@@ -2670,9 +3224,9 @@
       <w:color w:val="404040" w:themeColor="text1" w:themeTint="BF"/>
     </w:rPr>
   </w:style>
-  <w:style w:type="character" w:styleId="IntenseReference">
+  <w:style w:type="character" w:styleId="RefernciaIntensa">
     <w:name w:val="Intense Reference"/>
-    <w:basedOn w:val="DefaultParagraphFont"/>
+    <w:basedOn w:val="Tipodeletrapredefinidodopargrafo"/>
     <w:uiPriority w:val="32"/>
     <w:qFormat/>
     <w:rsid w:val="00E415B5"/>
@@ -2683,9 +3237,9 @@
       <w:u w:val="single"/>
     </w:rPr>
   </w:style>
-  <w:style w:type="character" w:styleId="BookTitle">
+  <w:style w:type="character" w:styleId="TtulodoLivro">
     <w:name w:val="Book Title"/>
-    <w:basedOn w:val="DefaultParagraphFont"/>
+    <w:basedOn w:val="Tipodeletrapredefinidodopargrafo"/>
     <w:uiPriority w:val="33"/>
     <w:qFormat/>
     <w:rsid w:val="00E415B5"/>
@@ -2695,9 +3249,9 @@
       <w:smallCaps/>
     </w:rPr>
   </w:style>
-  <w:style w:type="paragraph" w:styleId="TOCHeading">
+  <w:style w:type="paragraph" w:styleId="Cabealhodondice">
     <w:name w:val="TOC Heading"/>
-    <w:basedOn w:val="Heading1"/>
+    <w:basedOn w:val="Ttulo1"/>
     <w:next w:val="Normal"/>
     <w:uiPriority w:val="39"/>
     <w:semiHidden/>
@@ -2708,7 +3262,7 @@
       <w:outlineLvl w:val="9"/>
     </w:pPr>
   </w:style>
-  <w:style w:type="paragraph" w:styleId="Bibliography">
+  <w:style w:type="paragraph" w:styleId="Bibliografia">
     <w:name w:val="Bibliography"/>
     <w:basedOn w:val="Normal"/>
     <w:next w:val="Normal"/>
@@ -2716,10 +3270,10 @@
     <w:unhideWhenUsed/>
     <w:rsid w:val="005B4ACA"/>
   </w:style>
-  <w:style w:type="paragraph" w:styleId="Header">
+  <w:style w:type="paragraph" w:styleId="Cabealho">
     <w:name w:val="header"/>
     <w:basedOn w:val="Normal"/>
-    <w:link w:val="HeaderChar"/>
+    <w:link w:val="CabealhoCarter"/>
     <w:uiPriority w:val="99"/>
     <w:unhideWhenUsed/>
     <w:rsid w:val="00C90978"/>
@@ -2731,17 +3285,17 @@
       <w:spacing w:after="0" w:line="240" w:lineRule="auto"/>
     </w:pPr>
   </w:style>
-  <w:style w:type="character" w:customStyle="1" w:styleId="HeaderChar">
-    <w:name w:val="Header Char"/>
-    <w:basedOn w:val="DefaultParagraphFont"/>
-    <w:link w:val="Header"/>
+  <w:style w:type="character" w:customStyle="1" w:styleId="CabealhoCarter">
+    <w:name w:val="Cabeçalho Caráter"/>
+    <w:basedOn w:val="Tipodeletrapredefinidodopargrafo"/>
+    <w:link w:val="Cabealho"/>
     <w:uiPriority w:val="99"/>
     <w:rsid w:val="00C90978"/>
   </w:style>
-  <w:style w:type="paragraph" w:styleId="Footer">
+  <w:style w:type="paragraph" w:styleId="Rodap">
     <w:name w:val="footer"/>
     <w:basedOn w:val="Normal"/>
-    <w:link w:val="FooterChar"/>
+    <w:link w:val="RodapCarter"/>
     <w:uiPriority w:val="99"/>
     <w:unhideWhenUsed/>
     <w:rsid w:val="00C90978"/>
@@ -2753,10 +3307,10 @@
       <w:spacing w:after="0" w:line="240" w:lineRule="auto"/>
     </w:pPr>
   </w:style>
-  <w:style w:type="character" w:customStyle="1" w:styleId="FooterChar">
-    <w:name w:val="Footer Char"/>
-    <w:basedOn w:val="DefaultParagraphFont"/>
-    <w:link w:val="Footer"/>
+  <w:style w:type="character" w:customStyle="1" w:styleId="RodapCarter">
+    <w:name w:val="Rodapé Caráter"/>
+    <w:basedOn w:val="Tipodeletrapredefinidodopargrafo"/>
+    <w:link w:val="Rodap"/>
     <w:uiPriority w:val="99"/>
     <w:rsid w:val="00C90978"/>
   </w:style>
@@ -3059,18 +3613,18 @@
 </file>
 
 <file path=customXml/item1.xml><?xml version="1.0" encoding="utf-8"?>
-<p:properties xmlns:p="http://schemas.microsoft.com/office/2006/metadata/properties" xmlns:xsi="http://www.w3.org/2001/XMLSchema-instance" xmlns:pc="http://schemas.microsoft.com/office/infopath/2007/PartnerControls">
-  <documentManagement/>
-</p:properties>
-</file>
-
-<file path=customXml/item2.xml><?xml version="1.0" encoding="utf-8"?>
 <?mso-contentType ?>
 <FormTemplates xmlns="http://schemas.microsoft.com/sharepoint/v3/contenttype/forms">
   <Display>DocumentLibraryForm</Display>
   <Edit>DocumentLibraryForm</Edit>
   <New>DocumentLibraryForm</New>
 </FormTemplates>
+</file>
+
+<file path=customXml/item2.xml><?xml version="1.0" encoding="utf-8"?>
+<p:properties xmlns:p="http://schemas.microsoft.com/office/2006/metadata/properties" xmlns:xsi="http://www.w3.org/2001/XMLSchema-instance" xmlns:pc="http://schemas.microsoft.com/office/infopath/2007/PartnerControls">
+  <documentManagement/>
+</p:properties>
 </file>
 
 <file path=customXml/item3.xml><?xml version="1.0" encoding="utf-8"?>
@@ -3307,22 +3861,43 @@
     <b:JournalName>Information Sciences</b:JournalName>
     <b:RefOrder>1</b:RefOrder>
   </b:Source>
+  <b:Source>
+    <b:Tag>Flo17</b:Tag>
+    <b:SourceType>Book</b:SourceType>
+    <b:Guid>{9ECF312F-4B36-4225-9580-C84D74894086}</b:Guid>
+    <b:Author>
+      <b:Author>
+        <b:NameList>
+          <b:Person>
+            <b:Last>Florian Toqué</b:Last>
+            <b:First>Mostepha</b:First>
+            <b:Middle>Khouadjia, Etienne Come, Martin Trépanier, and Latifa Oukhellou</b:Middle>
+          </b:Person>
+        </b:NameList>
+      </b:Author>
+    </b:Author>
+    <b:Title>Short &amp; Long Term Forecasting of Multimodal Transport Passenger</b:Title>
+    <b:Year>2017</b:Year>
+    <b:City>Montréal, Canada.</b:City>
+    <b:Publisher>IEEE</b:Publisher>
+    <b:RefOrder>2</b:RefOrder>
+  </b:Source>
 </b:Sources>
 </file>
 
 <file path=customXml/itemProps1.xml><?xml version="1.0" encoding="utf-8"?>
-<ds:datastoreItem xmlns:ds="http://schemas.openxmlformats.org/officeDocument/2006/customXml" ds:itemID="{C404F333-3DAF-47A9-B024-09D785AEE73D}">
+<ds:datastoreItem xmlns:ds="http://schemas.openxmlformats.org/officeDocument/2006/customXml" ds:itemID="{6E64561B-D333-41D8-96AA-FF8AB57D6F17}">
   <ds:schemaRefs>
-    <ds:schemaRef ds:uri="http://schemas.microsoft.com/office/2006/metadata/properties"/>
-    <ds:schemaRef ds:uri="http://schemas.microsoft.com/office/infopath/2007/PartnerControls"/>
+    <ds:schemaRef ds:uri="http://schemas.microsoft.com/sharepoint/v3/contenttype/forms"/>
   </ds:schemaRefs>
 </ds:datastoreItem>
 </file>
 
 <file path=customXml/itemProps2.xml><?xml version="1.0" encoding="utf-8"?>
-<ds:datastoreItem xmlns:ds="http://schemas.openxmlformats.org/officeDocument/2006/customXml" ds:itemID="{6E64561B-D333-41D8-96AA-FF8AB57D6F17}">
+<ds:datastoreItem xmlns:ds="http://schemas.openxmlformats.org/officeDocument/2006/customXml" ds:itemID="{C404F333-3DAF-47A9-B024-09D785AEE73D}">
   <ds:schemaRefs>
-    <ds:schemaRef ds:uri="http://schemas.microsoft.com/sharepoint/v3/contenttype/forms"/>
+    <ds:schemaRef ds:uri="http://schemas.microsoft.com/office/2006/metadata/properties"/>
+    <ds:schemaRef ds:uri="http://schemas.microsoft.com/office/infopath/2007/PartnerControls"/>
   </ds:schemaRefs>
 </ds:datastoreItem>
 </file>
@@ -3347,7 +3922,7 @@
 </file>
 
 <file path=customXml/itemProps4.xml><?xml version="1.0" encoding="utf-8"?>
-<ds:datastoreItem xmlns:ds="http://schemas.openxmlformats.org/officeDocument/2006/customXml" ds:itemID="{7A13CEEA-9561-44FD-95B1-1212FA3A95CD}">
+<ds:datastoreItem xmlns:ds="http://schemas.openxmlformats.org/officeDocument/2006/customXml" ds:itemID="{34A2C6C6-755D-4FEF-A7F3-B7706AF51B16}">
   <ds:schemaRefs>
     <ds:schemaRef ds:uri="http://schemas.openxmlformats.org/officeDocument/2006/bibliography"/>
   </ds:schemaRefs>

</xml_diff>

<commit_message>
#21 finalizamento do relatório de estado da arte
</commit_message>
<xml_diff>
--- a/Planeamento/SprintD/Estado da Arte.docx
+++ b/Planeamento/SprintD/Estado da Arte.docx
@@ -101,25 +101,6 @@
         <w:jc w:val="both"/>
         <w:rPr>
           <w:rFonts w:cstheme="minorHAnsi"/>
-          <w:sz w:val="22"/>
-          <w:szCs w:val="22"/>
-        </w:rPr>
-      </w:pPr>
-      <w:r>
-        <w:rPr>
-          <w:rFonts w:cstheme="minorHAnsi"/>
-          <w:sz w:val="22"/>
-          <w:szCs w:val="22"/>
-        </w:rPr>
-        <w:tab/>
-      </w:r>
-    </w:p>
-    <w:p>
-      <w:pPr>
-        <w:spacing w:line="276" w:lineRule="auto"/>
-        <w:jc w:val="both"/>
-        <w:rPr>
-          <w:rFonts w:cstheme="minorHAnsi"/>
           <w:color w:val="000000" w:themeColor="text1"/>
           <w:sz w:val="22"/>
           <w:szCs w:val="22"/>
@@ -217,34 +198,7 @@
           <w:sz w:val="22"/>
           <w:szCs w:val="22"/>
         </w:rPr>
-        <w:t xml:space="preserve"> permit</w:t>
-      </w:r>
-      <w:r>
-        <w:rPr>
-          <w:rFonts w:cstheme="minorHAnsi"/>
-          <w:color w:val="000000" w:themeColor="text1"/>
-          <w:sz w:val="22"/>
-          <w:szCs w:val="22"/>
-        </w:rPr>
-        <w:t>e</w:t>
-      </w:r>
-      <w:r>
-        <w:rPr>
-          <w:rFonts w:cstheme="minorHAnsi"/>
-          <w:color w:val="000000" w:themeColor="text1"/>
-          <w:sz w:val="22"/>
-          <w:szCs w:val="22"/>
-        </w:rPr>
-        <w:t xml:space="preserve"> uma recolha de dados fidedigna e eficaz</w:t>
-      </w:r>
-      <w:r>
-        <w:rPr>
-          <w:rFonts w:cstheme="minorHAnsi"/>
-          <w:color w:val="000000" w:themeColor="text1"/>
-          <w:sz w:val="22"/>
-          <w:szCs w:val="22"/>
-        </w:rPr>
-        <w:t xml:space="preserve"> tendo sido o método de recolha utilizado na pesquisa conduzida por </w:t>
+        <w:t xml:space="preserve"> permite uma recolha de dados fidedigna e eficaz tendo sido o método de recolha utilizado na pesquisa conduzida por </w:t>
       </w:r>
       <w:proofErr w:type="spellStart"/>
       <w:r>
@@ -273,6 +227,7 @@
           <w:id w:val="-2077736858"/>
           <w:citation/>
         </w:sdtPr>
+        <w:sdtEndPr/>
         <w:sdtContent>
           <w:r>
             <w:fldChar w:fldCharType="begin"/>
@@ -323,16 +278,7 @@
           <w:sz w:val="22"/>
           <w:szCs w:val="22"/>
         </w:rPr>
-        <w:t>Os dados recolhidos são utilizados para pr</w:t>
-      </w:r>
-      <w:r>
-        <w:rPr>
-          <w:rFonts w:cstheme="minorHAnsi"/>
-          <w:color w:val="000000" w:themeColor="text1"/>
-          <w:sz w:val="22"/>
-          <w:szCs w:val="22"/>
-        </w:rPr>
-        <w:t>ever a necessidade da deslocaç</w:t>
+        <w:t>Os dados recolhidos são utilizados para prever a necessidade da deslocaç</w:t>
       </w:r>
       <w:r>
         <w:rPr>
@@ -350,16 +296,7 @@
           <w:sz w:val="22"/>
           <w:szCs w:val="22"/>
         </w:rPr>
-        <w:t xml:space="preserve"> dos utilizadores</w:t>
-      </w:r>
-      <w:r>
-        <w:rPr>
-          <w:rFonts w:cstheme="minorHAnsi"/>
-          <w:color w:val="000000" w:themeColor="text1"/>
-          <w:sz w:val="22"/>
-          <w:szCs w:val="22"/>
-        </w:rPr>
-        <w:t>, é notável referir que existem diferenças entre o estudo da Origem-Destino e da fluidez de viagem</w:t>
+        <w:t xml:space="preserve"> dos utilizadores, é notável referir que existem diferenças entre o estudo da Origem-Destino e da fluidez de viagem</w:t>
       </w:r>
       <w:r>
         <w:rPr>
@@ -395,34 +332,7 @@
           <w:sz w:val="22"/>
           <w:szCs w:val="22"/>
         </w:rPr>
-        <w:t xml:space="preserve"> estudo em causa foca-se na fluidez contrastando a importância da previsão a curto prazo</w:t>
-      </w:r>
-      <w:r>
-        <w:rPr>
-          <w:rFonts w:cstheme="minorHAnsi"/>
-          <w:color w:val="000000" w:themeColor="text1"/>
-          <w:sz w:val="22"/>
-          <w:szCs w:val="22"/>
-        </w:rPr>
-        <w:t xml:space="preserve">, mas não esquecendo a possibilidade </w:t>
-      </w:r>
-      <w:r>
-        <w:rPr>
-          <w:rFonts w:cstheme="minorHAnsi"/>
-          <w:color w:val="000000" w:themeColor="text1"/>
-          <w:sz w:val="22"/>
-          <w:szCs w:val="22"/>
-        </w:rPr>
-        <w:t>do planeamento a longo prazo</w:t>
-      </w:r>
-      <w:r>
-        <w:rPr>
-          <w:rFonts w:cstheme="minorHAnsi"/>
-          <w:color w:val="000000" w:themeColor="text1"/>
-          <w:sz w:val="22"/>
-          <w:szCs w:val="22"/>
-        </w:rPr>
-        <w:t xml:space="preserve">, que seria possível com o aproveitamento de </w:t>
+        <w:t xml:space="preserve"> estudo em causa foca-se na fluidez contrastando a importância da previsão a curto prazo, mas não esquecendo a possibilidade do planeamento a longo prazo, que seria possível com o aproveitamento de </w:t>
       </w:r>
       <w:proofErr w:type="spellStart"/>
       <w:r>
@@ -782,8 +692,21 @@
           <w:sz w:val="22"/>
           <w:szCs w:val="22"/>
         </w:rPr>
-        <w:t xml:space="preserve"> Location</w:t>
-      </w:r>
+        <w:t xml:space="preserve"> </w:t>
+      </w:r>
+      <w:proofErr w:type="spellStart"/>
+      <w:r>
+        <w:rPr>
+          <w:rFonts w:cstheme="minorHAnsi"/>
+          <w:i/>
+          <w:iCs/>
+          <w:color w:val="000000" w:themeColor="text1"/>
+          <w:sz w:val="22"/>
+          <w:szCs w:val="22"/>
+        </w:rPr>
+        <w:t>Location</w:t>
+      </w:r>
+      <w:proofErr w:type="spellEnd"/>
       <w:r>
         <w:rPr>
           <w:rFonts w:cstheme="minorHAnsi"/>
@@ -1305,8 +1228,18 @@
           <w:sz w:val="22"/>
           <w:szCs w:val="22"/>
         </w:rPr>
-        <w:t xml:space="preserve">Quanto à metodologia que envolve o </w:t>
-      </w:r>
+        <w:t>Devem ser criados intervalos para os quais</w:t>
+      </w:r>
+      <w:r>
+        <w:rPr>
+          <w:rFonts w:cstheme="minorHAnsi"/>
+          <w:color w:val="000000" w:themeColor="text1"/>
+          <w:sz w:val="22"/>
+          <w:szCs w:val="22"/>
+        </w:rPr>
+        <w:t xml:space="preserve"> diferentes dados são agrupados. Um exemplo prático seria a divisão dos horários em 4 </w:t>
+      </w:r>
+      <w:proofErr w:type="spellStart"/>
       <w:r>
         <w:rPr>
           <w:rFonts w:cstheme="minorHAnsi"/>
@@ -1316,26 +1249,9 @@
           <w:sz w:val="22"/>
           <w:szCs w:val="22"/>
         </w:rPr>
-        <w:t xml:space="preserve">machine learning </w:t>
-      </w:r>
-      <w:r>
-        <w:rPr>
-          <w:rFonts w:cstheme="minorHAnsi"/>
-          <w:color w:val="000000" w:themeColor="text1"/>
-          <w:sz w:val="22"/>
-          <w:szCs w:val="22"/>
-        </w:rPr>
-        <w:t xml:space="preserve">propriamente dito, </w:t>
-      </w:r>
-      <w:r>
-        <w:rPr>
-          <w:rFonts w:cstheme="minorHAnsi"/>
-          <w:color w:val="000000" w:themeColor="text1"/>
-          <w:sz w:val="22"/>
-          <w:szCs w:val="22"/>
-        </w:rPr>
-        <w:t>implica a aplicação de técnicas como o ‘</w:t>
-      </w:r>
+        <w:t>schedules</w:t>
+      </w:r>
+      <w:proofErr w:type="spellEnd"/>
       <w:r>
         <w:rPr>
           <w:rFonts w:cstheme="minorHAnsi"/>
@@ -1345,17 +1261,47 @@
           <w:sz w:val="22"/>
           <w:szCs w:val="22"/>
         </w:rPr>
-        <w:t>consensus clustering’</w:t>
-      </w:r>
-      <w:r>
-        <w:rPr>
-          <w:rFonts w:cstheme="minorHAnsi"/>
-          <w:color w:val="000000" w:themeColor="text1"/>
-          <w:sz w:val="22"/>
-          <w:szCs w:val="22"/>
-        </w:rPr>
-        <w:t xml:space="preserve"> e </w:t>
-      </w:r>
+        <w:t xml:space="preserve">, </w:t>
+      </w:r>
+      <w:r>
+        <w:rPr>
+          <w:rFonts w:cstheme="minorHAnsi"/>
+          <w:color w:val="000000" w:themeColor="text1"/>
+          <w:sz w:val="22"/>
+          <w:szCs w:val="22"/>
+        </w:rPr>
+        <w:t xml:space="preserve">o primeiro seria de 1 de </w:t>
+      </w:r>
+      <w:proofErr w:type="gramStart"/>
+      <w:r>
+        <w:rPr>
+          <w:rFonts w:cstheme="minorHAnsi"/>
+          <w:color w:val="000000" w:themeColor="text1"/>
+          <w:sz w:val="22"/>
+          <w:szCs w:val="22"/>
+        </w:rPr>
+        <w:t>Janeiro</w:t>
+      </w:r>
+      <w:proofErr w:type="gramEnd"/>
+      <w:r>
+        <w:rPr>
+          <w:rFonts w:cstheme="minorHAnsi"/>
+          <w:color w:val="000000" w:themeColor="text1"/>
+          <w:sz w:val="22"/>
+          <w:szCs w:val="22"/>
+        </w:rPr>
+        <w:t xml:space="preserve"> até 15 de Julho, altura onde se iniciam as férias de verão para a maioria dos alunos, o segundo de 15 de Julho até 15 de Setembro, onde se dá a reabertura das escolas, o terceiro seria o intervalo de dias de trabalho compreendido entre 15 de Setembro e 31 de Dezembro, o ultimo seriam exclusivamente feriados e fins-de-semana</w:t>
+      </w:r>
+      <w:r>
+        <w:rPr>
+          <w:rFonts w:cstheme="minorHAnsi"/>
+          <w:color w:val="000000" w:themeColor="text1"/>
+          <w:sz w:val="22"/>
+          <w:szCs w:val="22"/>
+        </w:rPr>
+        <w:t xml:space="preserve">. A criação destes 4 </w:t>
+      </w:r>
+      <w:proofErr w:type="spellStart"/>
       <w:r>
         <w:rPr>
           <w:rFonts w:cstheme="minorHAnsi"/>
@@ -1365,6 +1311,268 @@
           <w:sz w:val="22"/>
           <w:szCs w:val="22"/>
         </w:rPr>
+        <w:t>schedules</w:t>
+      </w:r>
+      <w:proofErr w:type="spellEnd"/>
+      <w:r>
+        <w:rPr>
+          <w:rFonts w:cstheme="minorHAnsi"/>
+          <w:i/>
+          <w:iCs/>
+          <w:color w:val="000000" w:themeColor="text1"/>
+          <w:sz w:val="22"/>
+          <w:szCs w:val="22"/>
+        </w:rPr>
+        <w:t xml:space="preserve"> </w:t>
+      </w:r>
+      <w:r>
+        <w:rPr>
+          <w:rFonts w:cstheme="minorHAnsi"/>
+          <w:color w:val="000000" w:themeColor="text1"/>
+          <w:sz w:val="22"/>
+          <w:szCs w:val="22"/>
+        </w:rPr>
+        <w:t xml:space="preserve">deve-se à disparidade de valores prevista, é sabido que </w:t>
+      </w:r>
+      <w:proofErr w:type="gramStart"/>
+      <w:r>
+        <w:rPr>
+          <w:rFonts w:cstheme="minorHAnsi"/>
+          <w:color w:val="000000" w:themeColor="text1"/>
+          <w:sz w:val="22"/>
+          <w:szCs w:val="22"/>
+        </w:rPr>
+        <w:t>os estudantes compõe</w:t>
+      </w:r>
+      <w:proofErr w:type="gramEnd"/>
+      <w:r>
+        <w:rPr>
+          <w:rFonts w:cstheme="minorHAnsi"/>
+          <w:color w:val="000000" w:themeColor="text1"/>
+          <w:sz w:val="22"/>
+          <w:szCs w:val="22"/>
+        </w:rPr>
+        <w:t xml:space="preserve"> uma grande parte dos usuários de transportes públicos incluindo autocarros, por isso deve-se ter em mente que a carga horário dos meses de verão será muito reduzida em comparação com a de fim e inicio de ano. Para que haja mais detalhe no estudo devemos estudar estes intervalos independentes uns dos outros.</w:t>
+      </w:r>
+    </w:p>
+    <w:p>
+      <w:pPr>
+        <w:pStyle w:val="SemEspaamento"/>
+        <w:spacing w:line="276" w:lineRule="auto"/>
+        <w:ind w:firstLine="708"/>
+        <w:jc w:val="both"/>
+        <w:rPr>
+          <w:rFonts w:cstheme="minorHAnsi"/>
+          <w:color w:val="000000" w:themeColor="text1"/>
+          <w:sz w:val="22"/>
+          <w:szCs w:val="22"/>
+        </w:rPr>
+      </w:pPr>
+      <w:r>
+        <w:rPr>
+          <w:rFonts w:cstheme="minorHAnsi"/>
+          <w:color w:val="000000" w:themeColor="text1"/>
+          <w:sz w:val="22"/>
+          <w:szCs w:val="22"/>
+        </w:rPr>
+        <w:t>Um dos problemas enfrentados p</w:t>
+      </w:r>
+      <w:r>
+        <w:rPr>
+          <w:rFonts w:cstheme="minorHAnsi"/>
+          <w:color w:val="000000" w:themeColor="text1"/>
+          <w:sz w:val="22"/>
+          <w:szCs w:val="22"/>
+        </w:rPr>
+        <w:t xml:space="preserve">ela abordagem atual é que os algoritmos atuam apenas sobre turnos de motorista já definidos que são baseados em definições prévias que não podem ser avaliados por algoritmos automáticos. </w:t>
+      </w:r>
+      <w:r>
+        <w:rPr>
+          <w:rFonts w:cstheme="minorHAnsi"/>
+          <w:color w:val="000000" w:themeColor="text1"/>
+          <w:sz w:val="22"/>
+          <w:szCs w:val="22"/>
+        </w:rPr>
+        <w:t xml:space="preserve">Isto cria um aumento no custo das operações por </w:t>
+      </w:r>
+      <w:r>
+        <w:rPr>
+          <w:rFonts w:cstheme="minorHAnsi"/>
+          <w:color w:val="000000" w:themeColor="text1"/>
+          <w:sz w:val="22"/>
+          <w:szCs w:val="22"/>
+        </w:rPr>
+        <w:t>c</w:t>
+      </w:r>
+      <w:r>
+        <w:rPr>
+          <w:rFonts w:cstheme="minorHAnsi"/>
+          <w:color w:val="000000" w:themeColor="text1"/>
+          <w:sz w:val="22"/>
+          <w:szCs w:val="22"/>
+        </w:rPr>
+        <w:t xml:space="preserve">riar a necessidade de disponibilizar mais autocarros do que o que seria ideal, o mau aproveitamento de turnos faz com que também sejam pagas horas desnecessárias. </w:t>
+      </w:r>
+      <w:r>
+        <w:rPr>
+          <w:rFonts w:cstheme="minorHAnsi"/>
+          <w:color w:val="000000" w:themeColor="text1"/>
+          <w:sz w:val="22"/>
+          <w:szCs w:val="22"/>
+        </w:rPr>
+        <w:t xml:space="preserve">A utilização de </w:t>
+      </w:r>
+      <w:proofErr w:type="spellStart"/>
+      <w:r>
+        <w:rPr>
+          <w:rFonts w:cstheme="minorHAnsi"/>
+          <w:color w:val="000000" w:themeColor="text1"/>
+          <w:sz w:val="22"/>
+          <w:szCs w:val="22"/>
+        </w:rPr>
+        <w:t>machine</w:t>
+      </w:r>
+      <w:proofErr w:type="spellEnd"/>
+      <w:r>
+        <w:rPr>
+          <w:rFonts w:cstheme="minorHAnsi"/>
+          <w:color w:val="000000" w:themeColor="text1"/>
+          <w:sz w:val="22"/>
+          <w:szCs w:val="22"/>
+        </w:rPr>
+        <w:t xml:space="preserve"> </w:t>
+      </w:r>
+      <w:proofErr w:type="spellStart"/>
+      <w:r>
+        <w:rPr>
+          <w:rFonts w:cstheme="minorHAnsi"/>
+          <w:color w:val="000000" w:themeColor="text1"/>
+          <w:sz w:val="22"/>
+          <w:szCs w:val="22"/>
+        </w:rPr>
+        <w:t>learning</w:t>
+      </w:r>
+      <w:proofErr w:type="spellEnd"/>
+      <w:r>
+        <w:rPr>
+          <w:rFonts w:cstheme="minorHAnsi"/>
+          <w:color w:val="000000" w:themeColor="text1"/>
+          <w:sz w:val="22"/>
+          <w:szCs w:val="22"/>
+        </w:rPr>
+        <w:t xml:space="preserve"> é a </w:t>
+      </w:r>
+      <w:proofErr w:type="spellStart"/>
+      <w:r>
+        <w:rPr>
+          <w:rFonts w:cstheme="minorHAnsi"/>
+          <w:color w:val="000000" w:themeColor="text1"/>
+          <w:sz w:val="22"/>
+          <w:szCs w:val="22"/>
+        </w:rPr>
+        <w:t>unica</w:t>
+      </w:r>
+      <w:proofErr w:type="spellEnd"/>
+      <w:r>
+        <w:rPr>
+          <w:rFonts w:cstheme="minorHAnsi"/>
+          <w:color w:val="000000" w:themeColor="text1"/>
+          <w:sz w:val="22"/>
+          <w:szCs w:val="22"/>
+        </w:rPr>
+        <w:t xml:space="preserve"> que g</w:t>
+      </w:r>
+      <w:r>
+        <w:rPr>
+          <w:rFonts w:cstheme="minorHAnsi"/>
+          <w:color w:val="000000" w:themeColor="text1"/>
+          <w:sz w:val="22"/>
+          <w:szCs w:val="22"/>
+        </w:rPr>
+        <w:t>arante que todos os fatores são considerados e avaliados.</w:t>
+      </w:r>
+    </w:p>
+    <w:p>
+      <w:pPr>
+        <w:pStyle w:val="SemEspaamento"/>
+        <w:spacing w:line="276" w:lineRule="auto"/>
+        <w:ind w:firstLine="708"/>
+        <w:jc w:val="both"/>
+        <w:rPr>
+          <w:rFonts w:cstheme="minorHAnsi"/>
+          <w:color w:val="000000" w:themeColor="text1"/>
+          <w:sz w:val="22"/>
+          <w:szCs w:val="22"/>
+        </w:rPr>
+      </w:pPr>
+      <w:r>
+        <w:rPr>
+          <w:rFonts w:cstheme="minorHAnsi"/>
+          <w:color w:val="000000" w:themeColor="text1"/>
+          <w:sz w:val="22"/>
+          <w:szCs w:val="22"/>
+        </w:rPr>
+        <w:lastRenderedPageBreak/>
+        <w:t xml:space="preserve">Quanto à metodologia que envolve o </w:t>
+      </w:r>
+      <w:r>
+        <w:rPr>
+          <w:rFonts w:cstheme="minorHAnsi"/>
+          <w:i/>
+          <w:iCs/>
+          <w:color w:val="000000" w:themeColor="text1"/>
+          <w:sz w:val="22"/>
+          <w:szCs w:val="22"/>
+        </w:rPr>
+        <w:t xml:space="preserve">machine learning </w:t>
+      </w:r>
+      <w:r>
+        <w:rPr>
+          <w:rFonts w:cstheme="minorHAnsi"/>
+          <w:color w:val="000000" w:themeColor="text1"/>
+          <w:sz w:val="22"/>
+          <w:szCs w:val="22"/>
+        </w:rPr>
+        <w:t xml:space="preserve">propriamente dito, </w:t>
+      </w:r>
+      <w:r>
+        <w:rPr>
+          <w:rFonts w:cstheme="minorHAnsi"/>
+          <w:color w:val="000000" w:themeColor="text1"/>
+          <w:sz w:val="22"/>
+          <w:szCs w:val="22"/>
+        </w:rPr>
+        <w:t>implica a aplicação de técnicas como o ‘</w:t>
+      </w:r>
+      <w:r>
+        <w:rPr>
+          <w:rFonts w:cstheme="minorHAnsi"/>
+          <w:i/>
+          <w:iCs/>
+          <w:color w:val="000000" w:themeColor="text1"/>
+          <w:sz w:val="22"/>
+          <w:szCs w:val="22"/>
+        </w:rPr>
+        <w:t>consensus clustering’</w:t>
+      </w:r>
+      <w:r>
+        <w:rPr>
+          <w:rFonts w:cstheme="minorHAnsi"/>
+          <w:color w:val="000000" w:themeColor="text1"/>
+          <w:sz w:val="22"/>
+          <w:szCs w:val="22"/>
+        </w:rPr>
+        <w:t xml:space="preserve"> e </w:t>
+      </w:r>
+      <w:r>
+        <w:rPr>
+          <w:rFonts w:cstheme="minorHAnsi"/>
+          <w:i/>
+          <w:iCs/>
+          <w:color w:val="000000" w:themeColor="text1"/>
+          <w:sz w:val="22"/>
+          <w:szCs w:val="22"/>
+        </w:rPr>
         <w:t>‘rule induction’</w:t>
       </w:r>
       <w:r>
@@ -1410,7 +1618,7 @@
           <w:sz w:val="22"/>
           <w:szCs w:val="22"/>
         </w:rPr>
-        <w:t xml:space="preserve">. </w:t>
+        <w:t>.</w:t>
       </w:r>
     </w:p>
     <w:p>
@@ -1420,7 +1628,7 @@
         <w:jc w:val="both"/>
         <w:rPr>
           <w:rFonts w:cstheme="minorHAnsi"/>
-          <w:color w:val="FF0000"/>
+          <w:color w:val="000000" w:themeColor="text1"/>
           <w:sz w:val="22"/>
           <w:szCs w:val="22"/>
         </w:rPr>
@@ -1434,169 +1642,197 @@
         </w:rPr>
         <w:tab/>
       </w:r>
-      <w:r>
-        <w:rPr>
-          <w:rFonts w:cstheme="minorHAnsi"/>
-          <w:color w:val="FF0000"/>
-          <w:sz w:val="22"/>
-          <w:szCs w:val="22"/>
-        </w:rPr>
-        <w:t>Acreditamos que a pesquisa estudada seja muito apropriada para o trabalho que está a ser desenvolvido</w:t>
-      </w:r>
-      <w:r>
-        <w:rPr>
-          <w:rFonts w:cstheme="minorHAnsi"/>
-          <w:color w:val="FF0000"/>
-          <w:sz w:val="22"/>
-          <w:szCs w:val="22"/>
-        </w:rPr>
-        <w:t xml:space="preserve"> </w:t>
-      </w:r>
-      <w:r>
-        <w:rPr>
-          <w:rFonts w:cstheme="minorHAnsi"/>
-          <w:color w:val="FF0000"/>
-          <w:sz w:val="22"/>
-          <w:szCs w:val="22"/>
-        </w:rPr>
-        <w:t>na unidade curricular de LAPR</w:t>
-      </w:r>
-      <w:r>
-        <w:rPr>
-          <w:rFonts w:cstheme="minorHAnsi"/>
-          <w:color w:val="FF0000"/>
-          <w:sz w:val="22"/>
-          <w:szCs w:val="22"/>
-        </w:rPr>
-        <w:t>5</w:t>
-      </w:r>
-      <w:r>
-        <w:rPr>
-          <w:rFonts w:cstheme="minorHAnsi"/>
-          <w:color w:val="FF0000"/>
-          <w:sz w:val="22"/>
-          <w:szCs w:val="22"/>
-        </w:rPr>
-        <w:t>,</w:t>
-      </w:r>
-      <w:r>
-        <w:rPr>
-          <w:rFonts w:cstheme="minorHAnsi"/>
-          <w:color w:val="FF0000"/>
-          <w:sz w:val="22"/>
-          <w:szCs w:val="22"/>
-        </w:rPr>
-        <w:t xml:space="preserve"> </w:t>
-      </w:r>
-      <w:r>
-        <w:rPr>
-          <w:rFonts w:cstheme="minorHAnsi"/>
-          <w:color w:val="FF0000"/>
-          <w:sz w:val="22"/>
-          <w:szCs w:val="22"/>
-        </w:rPr>
-        <w:t xml:space="preserve">uma vez que refere diretamente a utilização de </w:t>
-      </w:r>
+      <w:proofErr w:type="spellStart"/>
       <w:r>
         <w:rPr>
           <w:rFonts w:cstheme="minorHAnsi"/>
           <w:i/>
           <w:iCs/>
-          <w:color w:val="FF0000"/>
-          <w:sz w:val="22"/>
-          <w:szCs w:val="22"/>
-        </w:rPr>
-        <w:t>machine learning</w:t>
-      </w:r>
-      <w:r>
-        <w:rPr>
-          <w:rFonts w:cstheme="minorHAnsi"/>
-          <w:color w:val="FF0000"/>
-          <w:sz w:val="22"/>
-          <w:szCs w:val="22"/>
-        </w:rPr>
-        <w:t xml:space="preserve"> no planeamento de horários de autocarros</w:t>
-      </w:r>
-      <w:r>
-        <w:rPr>
-          <w:rFonts w:cstheme="minorHAnsi"/>
-          <w:color w:val="FF0000"/>
-          <w:sz w:val="22"/>
-          <w:szCs w:val="22"/>
-        </w:rPr>
-        <w:t>, para além de que</w:t>
-      </w:r>
-      <w:r>
-        <w:rPr>
-          <w:rFonts w:cstheme="minorHAnsi"/>
-          <w:color w:val="FF0000"/>
-          <w:sz w:val="22"/>
-          <w:szCs w:val="22"/>
-        </w:rPr>
-        <w:t xml:space="preserve"> menciona a utilização de regras nas medidas consideradas. </w:t>
-      </w:r>
-      <w:r>
-        <w:rPr>
-          <w:rFonts w:cstheme="minorHAnsi"/>
-          <w:color w:val="FF0000"/>
-          <w:sz w:val="22"/>
-          <w:szCs w:val="22"/>
-        </w:rPr>
-        <w:t xml:space="preserve">Apesar de ser um artigo publicado </w:t>
-      </w:r>
-      <w:r>
-        <w:rPr>
-          <w:rFonts w:cstheme="minorHAnsi"/>
-          <w:color w:val="FF0000"/>
-          <w:sz w:val="22"/>
-          <w:szCs w:val="22"/>
-        </w:rPr>
-        <w:t>em 2015</w:t>
-      </w:r>
-      <w:r>
-        <w:rPr>
-          <w:rFonts w:cstheme="minorHAnsi"/>
-          <w:color w:val="FF0000"/>
-          <w:sz w:val="22"/>
-          <w:szCs w:val="22"/>
-        </w:rPr>
-        <w:t>,</w:t>
-      </w:r>
-      <w:r>
-        <w:rPr>
-          <w:rFonts w:cstheme="minorHAnsi"/>
-          <w:color w:val="FF0000"/>
-          <w:sz w:val="22"/>
-          <w:szCs w:val="22"/>
-        </w:rPr>
-        <w:t xml:space="preserve"> continua a </w:t>
-      </w:r>
-      <w:r>
-        <w:rPr>
-          <w:rFonts w:cstheme="minorHAnsi"/>
-          <w:color w:val="FF0000"/>
-          <w:sz w:val="22"/>
-          <w:szCs w:val="22"/>
-        </w:rPr>
-        <w:t xml:space="preserve">ser </w:t>
-      </w:r>
-      <w:r>
-        <w:rPr>
-          <w:rFonts w:cstheme="minorHAnsi"/>
-          <w:color w:val="FF0000"/>
-          <w:sz w:val="22"/>
-          <w:szCs w:val="22"/>
-        </w:rPr>
-        <w:t>relevante</w:t>
-      </w:r>
-      <w:r>
-        <w:rPr>
-          <w:rFonts w:cstheme="minorHAnsi"/>
-          <w:color w:val="FF0000"/>
-          <w:sz w:val="22"/>
-          <w:szCs w:val="22"/>
-        </w:rPr>
-        <w:t>.</w:t>
+          <w:color w:val="000000" w:themeColor="text1"/>
+          <w:sz w:val="22"/>
+          <w:szCs w:val="22"/>
+        </w:rPr>
+        <w:t>Machine</w:t>
+      </w:r>
+      <w:proofErr w:type="spellEnd"/>
+      <w:r>
+        <w:rPr>
+          <w:rFonts w:cstheme="minorHAnsi"/>
+          <w:i/>
+          <w:iCs/>
+          <w:color w:val="000000" w:themeColor="text1"/>
+          <w:sz w:val="22"/>
+          <w:szCs w:val="22"/>
+        </w:rPr>
+        <w:t xml:space="preserve"> </w:t>
+      </w:r>
+      <w:proofErr w:type="spellStart"/>
+      <w:r>
+        <w:rPr>
+          <w:rFonts w:cstheme="minorHAnsi"/>
+          <w:i/>
+          <w:iCs/>
+          <w:color w:val="000000" w:themeColor="text1"/>
+          <w:sz w:val="22"/>
+          <w:szCs w:val="22"/>
+        </w:rPr>
+        <w:t>Learning</w:t>
+      </w:r>
+      <w:proofErr w:type="spellEnd"/>
+      <w:r>
+        <w:rPr>
+          <w:rFonts w:cstheme="minorHAnsi"/>
+          <w:color w:val="000000" w:themeColor="text1"/>
+          <w:sz w:val="22"/>
+          <w:szCs w:val="22"/>
+        </w:rPr>
+        <w:t xml:space="preserve"> pode ser utilizado também para a estimativa e previsão das exigências de viagens como se lê no artigo de </w:t>
+      </w:r>
+      <w:proofErr w:type="spellStart"/>
+      <w:r>
+        <w:t>Florian</w:t>
+      </w:r>
+      <w:proofErr w:type="spellEnd"/>
+      <w:r>
+        <w:t xml:space="preserve"> </w:t>
+      </w:r>
+      <w:proofErr w:type="spellStart"/>
+      <w:r>
+        <w:t>Toqué</w:t>
+      </w:r>
+      <w:proofErr w:type="spellEnd"/>
+      <w:r>
+        <w:rPr>
+          <w:rFonts w:cstheme="minorHAnsi"/>
+          <w:color w:val="000000" w:themeColor="text1"/>
+          <w:sz w:val="22"/>
+          <w:szCs w:val="22"/>
+        </w:rPr>
+        <w:t>. Este</w:t>
+      </w:r>
+      <w:r>
+        <w:rPr>
+          <w:rFonts w:cstheme="minorHAnsi"/>
+          <w:color w:val="000000" w:themeColor="text1"/>
+          <w:sz w:val="22"/>
+          <w:szCs w:val="22"/>
+        </w:rPr>
+        <w:t xml:space="preserve"> </w:t>
+      </w:r>
+      <w:r>
+        <w:rPr>
+          <w:rFonts w:cstheme="minorHAnsi"/>
+          <w:color w:val="000000" w:themeColor="text1"/>
+          <w:sz w:val="22"/>
+          <w:szCs w:val="22"/>
+        </w:rPr>
+        <w:t xml:space="preserve">explora de forma mais aprofundada a utilização de métodos de </w:t>
+      </w:r>
+      <w:proofErr w:type="spellStart"/>
+      <w:r>
+        <w:rPr>
+          <w:rFonts w:cstheme="minorHAnsi"/>
+          <w:color w:val="000000" w:themeColor="text1"/>
+          <w:sz w:val="22"/>
+          <w:szCs w:val="22"/>
+        </w:rPr>
+        <w:t>machine</w:t>
+      </w:r>
+      <w:proofErr w:type="spellEnd"/>
+      <w:r>
+        <w:rPr>
+          <w:rFonts w:cstheme="minorHAnsi"/>
+          <w:color w:val="000000" w:themeColor="text1"/>
+          <w:sz w:val="22"/>
+          <w:szCs w:val="22"/>
+        </w:rPr>
+        <w:t xml:space="preserve"> </w:t>
+      </w:r>
+      <w:proofErr w:type="spellStart"/>
+      <w:r>
+        <w:rPr>
+          <w:rFonts w:cstheme="minorHAnsi"/>
+          <w:color w:val="000000" w:themeColor="text1"/>
+          <w:sz w:val="22"/>
+          <w:szCs w:val="22"/>
+        </w:rPr>
+        <w:t>learning</w:t>
+      </w:r>
+      <w:proofErr w:type="spellEnd"/>
+      <w:r>
+        <w:rPr>
+          <w:rFonts w:cstheme="minorHAnsi"/>
+          <w:color w:val="000000" w:themeColor="text1"/>
+          <w:sz w:val="22"/>
+          <w:szCs w:val="22"/>
+        </w:rPr>
+        <w:t xml:space="preserve">, tendo atenção às vantagens a curto e longo prazo. Utilizando </w:t>
+      </w:r>
+      <w:proofErr w:type="gramStart"/>
+      <w:r>
+        <w:rPr>
+          <w:rFonts w:cstheme="minorHAnsi"/>
+          <w:color w:val="000000" w:themeColor="text1"/>
+          <w:sz w:val="22"/>
+          <w:szCs w:val="22"/>
+        </w:rPr>
+        <w:t xml:space="preserve">as </w:t>
+      </w:r>
+      <w:r>
+        <w:rPr>
+          <w:rFonts w:cstheme="minorHAnsi"/>
+          <w:i/>
+          <w:iCs/>
+          <w:color w:val="000000" w:themeColor="text1"/>
+          <w:sz w:val="22"/>
+          <w:szCs w:val="22"/>
+        </w:rPr>
+        <w:t>digital</w:t>
+      </w:r>
+      <w:proofErr w:type="gramEnd"/>
+      <w:r>
+        <w:rPr>
+          <w:rFonts w:cstheme="minorHAnsi"/>
+          <w:i/>
+          <w:iCs/>
+          <w:color w:val="000000" w:themeColor="text1"/>
+          <w:sz w:val="22"/>
+          <w:szCs w:val="22"/>
+        </w:rPr>
+        <w:t xml:space="preserve"> </w:t>
+      </w:r>
+      <w:proofErr w:type="spellStart"/>
+      <w:r>
+        <w:rPr>
+          <w:rFonts w:cstheme="minorHAnsi"/>
+          <w:i/>
+          <w:iCs/>
+          <w:color w:val="000000" w:themeColor="text1"/>
+          <w:sz w:val="22"/>
+          <w:szCs w:val="22"/>
+        </w:rPr>
+        <w:t>footprints</w:t>
+      </w:r>
+      <w:proofErr w:type="spellEnd"/>
+      <w:r>
+        <w:rPr>
+          <w:rFonts w:cstheme="minorHAnsi"/>
+          <w:i/>
+          <w:iCs/>
+          <w:color w:val="000000" w:themeColor="text1"/>
+          <w:sz w:val="22"/>
+          <w:szCs w:val="22"/>
+        </w:rPr>
+        <w:t xml:space="preserve"> </w:t>
+      </w:r>
+      <w:r>
+        <w:rPr>
+          <w:rFonts w:cstheme="minorHAnsi"/>
+          <w:color w:val="000000" w:themeColor="text1"/>
+          <w:sz w:val="22"/>
+          <w:szCs w:val="22"/>
+        </w:rPr>
+        <w:t>existentes como dados a ser estudados é possível criar ferramentas que permitem prever a fluidez de passageiros nas cidades grandes e aumentar os níveis dos serviços e agendamento de transportes.</w:t>
       </w:r>
     </w:p>
     <w:p>
@@ -1619,25 +1855,22 @@
           <w:szCs w:val="22"/>
         </w:rPr>
         <w:tab/>
+        <w:t xml:space="preserve">As vantagens da utilização de </w:t>
       </w:r>
       <w:proofErr w:type="spellStart"/>
       <w:r>
         <w:rPr>
           <w:rFonts w:cstheme="minorHAnsi"/>
-          <w:i/>
-          <w:iCs/>
-          <w:color w:val="000000" w:themeColor="text1"/>
-          <w:sz w:val="22"/>
-          <w:szCs w:val="22"/>
-        </w:rPr>
-        <w:t>Machine</w:t>
+          <w:color w:val="000000" w:themeColor="text1"/>
+          <w:sz w:val="22"/>
+          <w:szCs w:val="22"/>
+        </w:rPr>
+        <w:t>machine</w:t>
       </w:r>
       <w:proofErr w:type="spellEnd"/>
       <w:r>
         <w:rPr>
           <w:rFonts w:cstheme="minorHAnsi"/>
-          <w:i/>
-          <w:iCs/>
           <w:color w:val="000000" w:themeColor="text1"/>
           <w:sz w:val="22"/>
           <w:szCs w:val="22"/>
@@ -1648,13 +1881,11 @@
       <w:r>
         <w:rPr>
           <w:rFonts w:cstheme="minorHAnsi"/>
-          <w:i/>
-          <w:iCs/>
-          <w:color w:val="000000" w:themeColor="text1"/>
-          <w:sz w:val="22"/>
-          <w:szCs w:val="22"/>
-        </w:rPr>
-        <w:t>Learning</w:t>
+          <w:color w:val="000000" w:themeColor="text1"/>
+          <w:sz w:val="22"/>
+          <w:szCs w:val="22"/>
+        </w:rPr>
+        <w:t>learning</w:t>
       </w:r>
       <w:proofErr w:type="spellEnd"/>
       <w:r>
@@ -1664,156 +1895,16 @@
           <w:sz w:val="22"/>
           <w:szCs w:val="22"/>
         </w:rPr>
-        <w:t xml:space="preserve"> pode ser utilizado também para a estimativa e previsão das exigências de viagens como se lê no artigo de </w:t>
-      </w:r>
-      <w:proofErr w:type="spellStart"/>
-      <w:r>
-        <w:t>Florian</w:t>
-      </w:r>
-      <w:proofErr w:type="spellEnd"/>
-      <w:r>
-        <w:t xml:space="preserve"> </w:t>
-      </w:r>
-      <w:proofErr w:type="spellStart"/>
-      <w:r>
-        <w:t>Toqu</w:t>
-      </w:r>
-      <w:r>
-        <w:t>é</w:t>
-      </w:r>
-      <w:proofErr w:type="spellEnd"/>
-      <w:r>
-        <w:rPr>
-          <w:rFonts w:cstheme="minorHAnsi"/>
-          <w:color w:val="000000" w:themeColor="text1"/>
-          <w:sz w:val="22"/>
-          <w:szCs w:val="22"/>
-        </w:rPr>
-        <w:t>. Este</w:t>
-      </w:r>
-      <w:r>
-        <w:rPr>
-          <w:rFonts w:cstheme="minorHAnsi"/>
-          <w:color w:val="000000" w:themeColor="text1"/>
-          <w:sz w:val="22"/>
-          <w:szCs w:val="22"/>
-        </w:rPr>
-        <w:t xml:space="preserve"> </w:t>
-      </w:r>
-      <w:r>
-        <w:rPr>
-          <w:rFonts w:cstheme="minorHAnsi"/>
-          <w:color w:val="000000" w:themeColor="text1"/>
-          <w:sz w:val="22"/>
-          <w:szCs w:val="22"/>
-        </w:rPr>
-        <w:t xml:space="preserve">explora de forma mais aprofundada a utilização de métodos de </w:t>
-      </w:r>
-      <w:proofErr w:type="spellStart"/>
-      <w:r>
-        <w:rPr>
-          <w:rFonts w:cstheme="minorHAnsi"/>
-          <w:color w:val="000000" w:themeColor="text1"/>
-          <w:sz w:val="22"/>
-          <w:szCs w:val="22"/>
-        </w:rPr>
-        <w:t>machine</w:t>
-      </w:r>
-      <w:proofErr w:type="spellEnd"/>
-      <w:r>
-        <w:rPr>
-          <w:rFonts w:cstheme="minorHAnsi"/>
-          <w:color w:val="000000" w:themeColor="text1"/>
-          <w:sz w:val="22"/>
-          <w:szCs w:val="22"/>
-        </w:rPr>
-        <w:t xml:space="preserve"> </w:t>
-      </w:r>
-      <w:proofErr w:type="spellStart"/>
-      <w:r>
-        <w:rPr>
-          <w:rFonts w:cstheme="minorHAnsi"/>
-          <w:color w:val="000000" w:themeColor="text1"/>
-          <w:sz w:val="22"/>
-          <w:szCs w:val="22"/>
-        </w:rPr>
-        <w:t>learning</w:t>
-      </w:r>
-      <w:proofErr w:type="spellEnd"/>
-      <w:r>
-        <w:rPr>
-          <w:rFonts w:cstheme="minorHAnsi"/>
-          <w:color w:val="000000" w:themeColor="text1"/>
-          <w:sz w:val="22"/>
-          <w:szCs w:val="22"/>
-        </w:rPr>
-        <w:t xml:space="preserve">, tendo atenção às vantagens a curto e longo prazo. Utilizando </w:t>
-      </w:r>
-      <w:proofErr w:type="gramStart"/>
-      <w:r>
-        <w:rPr>
-          <w:rFonts w:cstheme="minorHAnsi"/>
-          <w:color w:val="000000" w:themeColor="text1"/>
-          <w:sz w:val="22"/>
-          <w:szCs w:val="22"/>
-        </w:rPr>
-        <w:t xml:space="preserve">as </w:t>
-      </w:r>
-      <w:r>
-        <w:rPr>
-          <w:rFonts w:cstheme="minorHAnsi"/>
-          <w:i/>
-          <w:iCs/>
-          <w:color w:val="000000" w:themeColor="text1"/>
-          <w:sz w:val="22"/>
-          <w:szCs w:val="22"/>
-        </w:rPr>
-        <w:t>digital</w:t>
-      </w:r>
-      <w:proofErr w:type="gramEnd"/>
-      <w:r>
-        <w:rPr>
-          <w:rFonts w:cstheme="minorHAnsi"/>
-          <w:i/>
-          <w:iCs/>
-          <w:color w:val="000000" w:themeColor="text1"/>
-          <w:sz w:val="22"/>
-          <w:szCs w:val="22"/>
-        </w:rPr>
-        <w:t xml:space="preserve"> </w:t>
-      </w:r>
-      <w:proofErr w:type="spellStart"/>
-      <w:r>
-        <w:rPr>
-          <w:rFonts w:cstheme="minorHAnsi"/>
-          <w:i/>
-          <w:iCs/>
-          <w:color w:val="000000" w:themeColor="text1"/>
-          <w:sz w:val="22"/>
-          <w:szCs w:val="22"/>
-        </w:rPr>
-        <w:t>footprints</w:t>
-      </w:r>
-      <w:proofErr w:type="spellEnd"/>
-      <w:r>
-        <w:rPr>
-          <w:rFonts w:cstheme="minorHAnsi"/>
-          <w:i/>
-          <w:iCs/>
-          <w:color w:val="000000" w:themeColor="text1"/>
-          <w:sz w:val="22"/>
-          <w:szCs w:val="22"/>
-        </w:rPr>
-        <w:t xml:space="preserve"> </w:t>
-      </w:r>
-      <w:r>
-        <w:rPr>
-          <w:rFonts w:cstheme="minorHAnsi"/>
-          <w:color w:val="000000" w:themeColor="text1"/>
-          <w:sz w:val="22"/>
-          <w:szCs w:val="22"/>
-        </w:rPr>
-        <w:t>existentes como dados a ser estudados é possível criar ferramentas que permitem prever a fluidez de passageiros nas cidades grandes e aumentar os níveis dos serviços e agendamento de transportes.</w:t>
+        <w:t xml:space="preserve"> no desenvolvimento das soluções pretendidas é aparente, permite que sejam processadas múltiplas rotas em simultâneo e garante um maior aprofundamento de dados. </w:t>
+      </w:r>
+      <w:r>
+        <w:rPr>
+          <w:rFonts w:cstheme="minorHAnsi"/>
+          <w:color w:val="000000" w:themeColor="text1"/>
+          <w:sz w:val="22"/>
+          <w:szCs w:val="22"/>
+        </w:rPr>
+        <w:t xml:space="preserve">Uma vez que é capaz de processar dados a um ritmo maior, seria possível diminuir os custos tanto para a empresa responsável por planear as rotas, como também, eventualmente, aos clientes, com o intuito de manter um preço competitivo. </w:t>
       </w:r>
     </w:p>
     <w:p>
@@ -1836,7 +1927,25 @@
           <w:szCs w:val="22"/>
         </w:rPr>
         <w:tab/>
-        <w:t xml:space="preserve">As vantagens da utilização de </w:t>
+      </w:r>
+      <w:r>
+        <w:rPr>
+          <w:rFonts w:cstheme="minorHAnsi"/>
+          <w:color w:val="000000" w:themeColor="text1"/>
+          <w:sz w:val="22"/>
+          <w:szCs w:val="22"/>
+        </w:rPr>
+        <w:t xml:space="preserve">Tem-se ainda em conta outro método de recolha de dados, que nos dias de hoje é uma </w:t>
+      </w:r>
+      <w:commentRangeStart w:id="0"/>
+      <w:r>
+        <w:rPr>
+          <w:rFonts w:cstheme="minorHAnsi"/>
+          <w:color w:val="000000" w:themeColor="text1"/>
+          <w:sz w:val="22"/>
+          <w:szCs w:val="22"/>
+        </w:rPr>
+        <w:t xml:space="preserve">evolução dos </w:t>
       </w:r>
       <w:proofErr w:type="spellStart"/>
       <w:r>
@@ -1846,6 +1955,62 @@
           <w:sz w:val="22"/>
           <w:szCs w:val="22"/>
         </w:rPr>
+        <w:t>smart</w:t>
+      </w:r>
+      <w:proofErr w:type="spellEnd"/>
+      <w:r>
+        <w:rPr>
+          <w:rFonts w:cstheme="minorHAnsi"/>
+          <w:color w:val="000000" w:themeColor="text1"/>
+          <w:sz w:val="22"/>
+          <w:szCs w:val="22"/>
+        </w:rPr>
+        <w:t xml:space="preserve"> </w:t>
+      </w:r>
+      <w:proofErr w:type="spellStart"/>
+      <w:r>
+        <w:rPr>
+          <w:rFonts w:cstheme="minorHAnsi"/>
+          <w:color w:val="000000" w:themeColor="text1"/>
+          <w:sz w:val="22"/>
+          <w:szCs w:val="22"/>
+        </w:rPr>
+        <w:t>cards</w:t>
+      </w:r>
+      <w:proofErr w:type="spellEnd"/>
+      <w:r>
+        <w:rPr>
+          <w:rFonts w:cstheme="minorHAnsi"/>
+          <w:color w:val="000000" w:themeColor="text1"/>
+          <w:sz w:val="22"/>
+          <w:szCs w:val="22"/>
+        </w:rPr>
+        <w:t xml:space="preserve"> e permite obter uma base de dados mais completa, a leitura e armazenamento da informação </w:t>
+      </w:r>
+      <w:commentRangeEnd w:id="0"/>
+      <w:r>
+        <w:rPr>
+          <w:rStyle w:val="Refdecomentrio"/>
+        </w:rPr>
+        <w:commentReference w:id="0"/>
+      </w:r>
+      <w:r>
+        <w:rPr>
+          <w:rFonts w:cstheme="minorHAnsi"/>
+          <w:color w:val="000000" w:themeColor="text1"/>
+          <w:sz w:val="22"/>
+          <w:szCs w:val="22"/>
+        </w:rPr>
+        <w:t xml:space="preserve">proveniente dos sensores de telemóvel. Como foi mencionado inicialmente, a recolha de dados e os dados escolhidos para os estudos de </w:t>
+      </w:r>
+      <w:proofErr w:type="spellStart"/>
+      <w:r>
+        <w:rPr>
+          <w:rFonts w:cstheme="minorHAnsi"/>
+          <w:color w:val="000000" w:themeColor="text1"/>
+          <w:sz w:val="22"/>
+          <w:szCs w:val="22"/>
+        </w:rPr>
         <w:t>machine</w:t>
       </w:r>
       <w:proofErr w:type="spellEnd"/>
@@ -1876,26 +2041,125 @@
           <w:sz w:val="22"/>
           <w:szCs w:val="22"/>
         </w:rPr>
-        <w:t xml:space="preserve"> no desenvolvimento das soluções pretendidas é aparente, permite que sejam processadas múltiplas rotas em simultâneo e garante um maior aprofundamento de dados. </w:t>
-      </w:r>
-      <w:r>
-        <w:rPr>
-          <w:rFonts w:cstheme="minorHAnsi"/>
-          <w:color w:val="000000" w:themeColor="text1"/>
-          <w:sz w:val="22"/>
-          <w:szCs w:val="22"/>
-        </w:rPr>
-        <w:t xml:space="preserve">Uma vez que é capaz de processar dados a um ritmo maior, seria possível </w:t>
-      </w:r>
-      <w:r>
-        <w:rPr>
-          <w:rFonts w:cstheme="minorHAnsi"/>
-          <w:color w:val="000000" w:themeColor="text1"/>
-          <w:sz w:val="22"/>
-          <w:szCs w:val="22"/>
-        </w:rPr>
-        <w:lastRenderedPageBreak/>
-        <w:t xml:space="preserve">diminuir os custos tanto para a empresa responsável por planear as rotas, como também, eventualmente, aos clientes, com o intuito de manter um preço competitivo. </w:t>
+        <w:t xml:space="preserve"> são extremamente importantes e uma utilização errada vai limitar o seu potencial e criar resultados menos fidedignos. Tendo em conta a aplicação que está a ser desenvolvida, atualmente, seria necessária uma recolha de dados tanto de </w:t>
+      </w:r>
+      <w:proofErr w:type="spellStart"/>
+      <w:r>
+        <w:rPr>
+          <w:rFonts w:cstheme="minorHAnsi"/>
+          <w:color w:val="000000" w:themeColor="text1"/>
+          <w:sz w:val="22"/>
+          <w:szCs w:val="22"/>
+        </w:rPr>
+        <w:t>smart</w:t>
+      </w:r>
+      <w:proofErr w:type="spellEnd"/>
+      <w:r>
+        <w:rPr>
+          <w:rFonts w:cstheme="minorHAnsi"/>
+          <w:color w:val="000000" w:themeColor="text1"/>
+          <w:sz w:val="22"/>
+          <w:szCs w:val="22"/>
+        </w:rPr>
+        <w:t xml:space="preserve"> </w:t>
+      </w:r>
+      <w:proofErr w:type="spellStart"/>
+      <w:r>
+        <w:rPr>
+          <w:rFonts w:cstheme="minorHAnsi"/>
+          <w:color w:val="000000" w:themeColor="text1"/>
+          <w:sz w:val="22"/>
+          <w:szCs w:val="22"/>
+        </w:rPr>
+        <w:t>cards</w:t>
+      </w:r>
+      <w:proofErr w:type="spellEnd"/>
+      <w:r>
+        <w:rPr>
+          <w:rFonts w:cstheme="minorHAnsi"/>
+          <w:color w:val="000000" w:themeColor="text1"/>
+          <w:sz w:val="22"/>
+          <w:szCs w:val="22"/>
+        </w:rPr>
+        <w:t xml:space="preserve"> como de sensores de telemóvel uma vez que as aplicações móveis começam a ter a capacidade de libertar o utilizador dos cartões</w:t>
+      </w:r>
+      <w:r>
+        <w:rPr>
+          <w:rFonts w:cstheme="minorHAnsi"/>
+          <w:color w:val="000000" w:themeColor="text1"/>
+          <w:sz w:val="22"/>
+          <w:szCs w:val="22"/>
+        </w:rPr>
+        <w:t xml:space="preserve"> </w:t>
+      </w:r>
+      <w:sdt>
+        <w:sdtPr>
+          <w:rPr>
+            <w:rFonts w:cstheme="minorHAnsi"/>
+            <w:color w:val="000000" w:themeColor="text1"/>
+            <w:sz w:val="22"/>
+            <w:szCs w:val="22"/>
+          </w:rPr>
+          <w:id w:val="-1967181258"/>
+          <w:citation/>
+        </w:sdtPr>
+        <w:sdtContent>
+          <w:r>
+            <w:rPr>
+              <w:rFonts w:cstheme="minorHAnsi"/>
+              <w:color w:val="000000" w:themeColor="text1"/>
+              <w:sz w:val="22"/>
+              <w:szCs w:val="22"/>
+            </w:rPr>
+            <w:fldChar w:fldCharType="begin"/>
+          </w:r>
+          <w:r>
+            <w:rPr>
+              <w:rFonts w:cstheme="minorHAnsi"/>
+              <w:color w:val="000000" w:themeColor="text1"/>
+              <w:sz w:val="22"/>
+              <w:szCs w:val="22"/>
+            </w:rPr>
+            <w:instrText xml:space="preserve"> CITATION Ara15 \l 2070 </w:instrText>
+          </w:r>
+          <w:r>
+            <w:rPr>
+              <w:rFonts w:cstheme="minorHAnsi"/>
+              <w:color w:val="000000" w:themeColor="text1"/>
+              <w:sz w:val="22"/>
+              <w:szCs w:val="22"/>
+            </w:rPr>
+            <w:fldChar w:fldCharType="separate"/>
+          </w:r>
+          <w:r>
+            <w:rPr>
+              <w:rFonts w:cstheme="minorHAnsi"/>
+              <w:noProof/>
+              <w:color w:val="000000" w:themeColor="text1"/>
+              <w:sz w:val="22"/>
+              <w:szCs w:val="22"/>
+            </w:rPr>
+            <w:t>(Jahangiri, 2015)</w:t>
+          </w:r>
+          <w:r>
+            <w:rPr>
+              <w:rFonts w:cstheme="minorHAnsi"/>
+              <w:color w:val="000000" w:themeColor="text1"/>
+              <w:sz w:val="22"/>
+              <w:szCs w:val="22"/>
+            </w:rPr>
+            <w:fldChar w:fldCharType="end"/>
+          </w:r>
+        </w:sdtContent>
+      </w:sdt>
+      <w:r>
+        <w:rPr>
+          <w:rFonts w:cstheme="minorHAnsi"/>
+          <w:color w:val="000000" w:themeColor="text1"/>
+          <w:sz w:val="22"/>
+          <w:szCs w:val="22"/>
+        </w:rPr>
+        <w:t xml:space="preserve">. </w:t>
       </w:r>
     </w:p>
     <w:p>
@@ -1918,6 +2182,115 @@
           <w:szCs w:val="22"/>
         </w:rPr>
         <w:tab/>
+        <w:t xml:space="preserve">O estudo dos sensores de telemóvel permite uma avaliação de diferentes transportes, cria a possibilidade de criar </w:t>
+      </w:r>
+      <w:proofErr w:type="spellStart"/>
+      <w:r>
+        <w:rPr>
+          <w:rFonts w:cstheme="minorHAnsi"/>
+          <w:i/>
+          <w:iCs/>
+          <w:color w:val="000000" w:themeColor="text1"/>
+          <w:sz w:val="22"/>
+          <w:szCs w:val="22"/>
+        </w:rPr>
+        <w:t>smart</w:t>
+      </w:r>
+      <w:proofErr w:type="spellEnd"/>
+      <w:r>
+        <w:rPr>
+          <w:rFonts w:cstheme="minorHAnsi"/>
+          <w:i/>
+          <w:iCs/>
+          <w:color w:val="000000" w:themeColor="text1"/>
+          <w:sz w:val="22"/>
+          <w:szCs w:val="22"/>
+        </w:rPr>
+        <w:t xml:space="preserve"> </w:t>
+      </w:r>
+      <w:proofErr w:type="spellStart"/>
+      <w:r>
+        <w:rPr>
+          <w:rFonts w:cstheme="minorHAnsi"/>
+          <w:i/>
+          <w:iCs/>
+          <w:color w:val="000000" w:themeColor="text1"/>
+          <w:sz w:val="22"/>
+          <w:szCs w:val="22"/>
+        </w:rPr>
+        <w:t>schedu</w:t>
+      </w:r>
+      <w:r>
+        <w:rPr>
+          <w:rFonts w:cstheme="minorHAnsi"/>
+          <w:i/>
+          <w:iCs/>
+          <w:color w:val="000000" w:themeColor="text1"/>
+          <w:sz w:val="22"/>
+          <w:szCs w:val="22"/>
+        </w:rPr>
+        <w:t>le</w:t>
+      </w:r>
+      <w:r>
+        <w:rPr>
+          <w:rFonts w:cstheme="minorHAnsi"/>
+          <w:i/>
+          <w:iCs/>
+          <w:color w:val="000000" w:themeColor="text1"/>
+          <w:sz w:val="22"/>
+          <w:szCs w:val="22"/>
+        </w:rPr>
+        <w:t>ing</w:t>
+      </w:r>
+      <w:proofErr w:type="spellEnd"/>
+      <w:r>
+        <w:rPr>
+          <w:rFonts w:cstheme="minorHAnsi"/>
+          <w:i/>
+          <w:iCs/>
+          <w:color w:val="000000" w:themeColor="text1"/>
+          <w:sz w:val="22"/>
+          <w:szCs w:val="22"/>
+        </w:rPr>
+        <w:t xml:space="preserve"> </w:t>
+      </w:r>
+      <w:r>
+        <w:rPr>
+          <w:rFonts w:cstheme="minorHAnsi"/>
+          <w:color w:val="000000" w:themeColor="text1"/>
+          <w:sz w:val="22"/>
+          <w:szCs w:val="22"/>
+        </w:rPr>
+        <w:t>para todos. Isto traria incríveis benefícios para os utilizadores que teriam acessos a horários com uma complementaridade quase perfeita.</w:t>
+      </w:r>
+      <w:r>
+        <w:rPr>
+          <w:rFonts w:cstheme="minorHAnsi"/>
+          <w:i/>
+          <w:iCs/>
+          <w:color w:val="000000" w:themeColor="text1"/>
+          <w:sz w:val="22"/>
+          <w:szCs w:val="22"/>
+        </w:rPr>
+        <w:t xml:space="preserve"> </w:t>
+      </w:r>
+      <w:r>
+        <w:rPr>
+          <w:rFonts w:cstheme="minorHAnsi"/>
+          <w:color w:val="000000" w:themeColor="text1"/>
+          <w:sz w:val="22"/>
+          <w:szCs w:val="22"/>
+        </w:rPr>
+        <w:t xml:space="preserve">Um dos grandes desafios para o desenvolvimento deste tipo de horários seria a capacidade de diferenciar os vários meios de transporte com acesso apenas aos sensores. </w:t>
+      </w:r>
+      <w:r>
+        <w:rPr>
+          <w:rFonts w:cstheme="minorHAnsi"/>
+          <w:color w:val="000000" w:themeColor="text1"/>
+          <w:sz w:val="22"/>
+          <w:szCs w:val="22"/>
+        </w:rPr>
+        <w:t xml:space="preserve"> </w:t>
       </w:r>
     </w:p>
     <w:p>
@@ -1940,70 +2313,88 @@
           <w:szCs w:val="22"/>
         </w:rPr>
         <w:tab/>
-      </w:r>
-    </w:p>
-    <w:p>
-      <w:pPr>
-        <w:rPr>
-          <w:color w:val="505050"/>
-        </w:rPr>
-      </w:pPr>
-    </w:p>
-    <w:p>
-      <w:pPr>
-        <w:rPr>
-          <w:color w:val="505050"/>
-        </w:rPr>
-      </w:pPr>
-    </w:p>
-    <w:p>
-      <w:pPr>
-        <w:rPr>
-          <w:color w:val="505050"/>
-        </w:rPr>
-      </w:pPr>
-    </w:p>
-    <w:p>
-      <w:pPr>
-        <w:rPr>
-          <w:color w:val="505050"/>
-        </w:rPr>
-      </w:pPr>
-    </w:p>
-    <w:p>
-      <w:pPr>
-        <w:rPr>
-          <w:color w:val="505050"/>
-        </w:rPr>
-      </w:pPr>
-    </w:p>
-    <w:p>
-      <w:pPr>
-        <w:rPr>
-          <w:color w:val="505050"/>
-        </w:rPr>
-      </w:pPr>
-    </w:p>
-    <w:p>
-      <w:pPr>
-        <w:rPr>
-          <w:color w:val="505050"/>
-        </w:rPr>
-      </w:pPr>
-    </w:p>
-    <w:p>
-      <w:pPr>
-        <w:rPr>
-          <w:color w:val="505050"/>
-        </w:rPr>
-      </w:pPr>
-    </w:p>
-    <w:p>
-      <w:pPr>
-        <w:rPr>
-          <w:color w:val="505050"/>
-        </w:rPr>
-      </w:pPr>
+        <w:t xml:space="preserve">Em suma, os benefícios da integração de </w:t>
+      </w:r>
+      <w:proofErr w:type="spellStart"/>
+      <w:r>
+        <w:rPr>
+          <w:rFonts w:cstheme="minorHAnsi"/>
+          <w:color w:val="000000" w:themeColor="text1"/>
+          <w:sz w:val="22"/>
+          <w:szCs w:val="22"/>
+        </w:rPr>
+        <w:t>machine</w:t>
+      </w:r>
+      <w:proofErr w:type="spellEnd"/>
+      <w:r>
+        <w:rPr>
+          <w:rFonts w:cstheme="minorHAnsi"/>
+          <w:color w:val="000000" w:themeColor="text1"/>
+          <w:sz w:val="22"/>
+          <w:szCs w:val="22"/>
+        </w:rPr>
+        <w:t xml:space="preserve"> </w:t>
+      </w:r>
+      <w:proofErr w:type="spellStart"/>
+      <w:r>
+        <w:rPr>
+          <w:rFonts w:cstheme="minorHAnsi"/>
+          <w:color w:val="000000" w:themeColor="text1"/>
+          <w:sz w:val="22"/>
+          <w:szCs w:val="22"/>
+        </w:rPr>
+        <w:t>learning</w:t>
+      </w:r>
+      <w:proofErr w:type="spellEnd"/>
+      <w:r>
+        <w:rPr>
+          <w:rFonts w:cstheme="minorHAnsi"/>
+          <w:color w:val="000000" w:themeColor="text1"/>
+          <w:sz w:val="22"/>
+          <w:szCs w:val="22"/>
+        </w:rPr>
+        <w:t xml:space="preserve"> são claros, a troca para uma abordagem deste género é aconselhada para reduzir custos e possibilitar uma evolução do nível de transportes em Portugal, a criação de horários interligados entre os diferentes transportes terrestres já existe, não é novidade, mas com </w:t>
+      </w:r>
+      <w:proofErr w:type="spellStart"/>
+      <w:r>
+        <w:rPr>
+          <w:rFonts w:cstheme="minorHAnsi"/>
+          <w:color w:val="000000" w:themeColor="text1"/>
+          <w:sz w:val="22"/>
+          <w:szCs w:val="22"/>
+        </w:rPr>
+        <w:t>machine</w:t>
+      </w:r>
+      <w:proofErr w:type="spellEnd"/>
+      <w:r>
+        <w:rPr>
+          <w:rFonts w:cstheme="minorHAnsi"/>
+          <w:color w:val="000000" w:themeColor="text1"/>
+          <w:sz w:val="22"/>
+          <w:szCs w:val="22"/>
+        </w:rPr>
+        <w:t xml:space="preserve"> </w:t>
+      </w:r>
+      <w:proofErr w:type="spellStart"/>
+      <w:r>
+        <w:rPr>
+          <w:rFonts w:cstheme="minorHAnsi"/>
+          <w:color w:val="000000" w:themeColor="text1"/>
+          <w:sz w:val="22"/>
+          <w:szCs w:val="22"/>
+        </w:rPr>
+        <w:t>learning</w:t>
+      </w:r>
+      <w:proofErr w:type="spellEnd"/>
+      <w:r>
+        <w:rPr>
+          <w:rFonts w:cstheme="minorHAnsi"/>
+          <w:color w:val="000000" w:themeColor="text1"/>
+          <w:sz w:val="22"/>
+          <w:szCs w:val="22"/>
+        </w:rPr>
+        <w:t xml:space="preserve"> estes seriam aperfeiçoados ao ponto de reduzir custos de manutenção, diminuir tempos de espera para os utilizadores e criar horários mais apetecíveis para os condutores, com intervalos regulados da melhor forma e uma diminuição do numero de regras quebradas pelos horários atuais. Para criar uma cidade metrópole inteligente é fundamental analisar todos os dados de forma inteligente.</w:t>
+      </w:r>
     </w:p>
     <w:sdt>
       <w:sdtPr>
@@ -2039,17 +2430,24 @@
             <w:p>
               <w:pPr>
                 <w:pStyle w:val="Bibliografia"/>
-                <w:ind w:left="720" w:hanging="720"/>
+                <w:numPr>
+                  <w:ilvl w:val="0"/>
+                  <w:numId w:val="2"/>
+                </w:numPr>
                 <w:rPr>
                   <w:noProof/>
                   <w:sz w:val="24"/>
                   <w:szCs w:val="24"/>
+                  <w:lang w:val="en-US"/>
                 </w:rPr>
               </w:pPr>
               <w:r>
                 <w:fldChar w:fldCharType="begin"/>
               </w:r>
               <w:r>
+                <w:rPr>
+                  <w:lang w:val="en-US"/>
+                </w:rPr>
                 <w:instrText xml:space="preserve"> BIBLIOGRAPHY </w:instrText>
               </w:r>
               <w:r>
@@ -2058,15 +2456,80 @@
               <w:r>
                 <w:rPr>
                   <w:noProof/>
+                  <w:lang w:val="en-US"/>
                 </w:rPr>
-                <w:t xml:space="preserve">João Mendes-Moreira, L. M.-M. (2015). </w:t>
+                <w:t xml:space="preserve">Florian Toqué, M. K. (2017). </w:t>
+              </w:r>
+              <w:r>
+                <w:rPr>
+                  <w:i/>
+                  <w:iCs/>
+                  <w:noProof/>
+                  <w:lang w:val="en-US"/>
+                </w:rPr>
+                <w:t>Short &amp; Long Term Forecasting of Multimodal Transport Passenger.</w:t>
               </w:r>
               <w:r>
                 <w:rPr>
                   <w:noProof/>
                   <w:lang w:val="en-US"/>
                 </w:rPr>
-                <w:t xml:space="preserve">Validating the coverage of bus schedules: A Machine Learning approach. </w:t>
+                <w:t xml:space="preserve"> Montréal, Canada.: IEEE.</w:t>
+              </w:r>
+            </w:p>
+            <w:p>
+              <w:pPr>
+                <w:pStyle w:val="Bibliografia"/>
+                <w:numPr>
+                  <w:ilvl w:val="0"/>
+                  <w:numId w:val="2"/>
+                </w:numPr>
+                <w:rPr>
+                  <w:noProof/>
+                  <w:lang w:val="en-US"/>
+                </w:rPr>
+              </w:pPr>
+              <w:r>
+                <w:rPr>
+                  <w:noProof/>
+                  <w:lang w:val="en-US"/>
+                </w:rPr>
+                <w:t xml:space="preserve">Jahangiri, A. (2015). Applying Machine Learning Techniques to Transportation Mode Recognition Using Mobile Phone Sensor Data. </w:t>
+              </w:r>
+              <w:r>
+                <w:rPr>
+                  <w:i/>
+                  <w:iCs/>
+                  <w:noProof/>
+                  <w:lang w:val="en-US"/>
+                </w:rPr>
+                <w:t>IEEE Transactions on Intelligent Transportation Systems</w:t>
+              </w:r>
+              <w:r>
+                <w:rPr>
+                  <w:noProof/>
+                  <w:lang w:val="en-US"/>
+                </w:rPr>
+                <w:t>, 2406 - 2417.</w:t>
+              </w:r>
+            </w:p>
+            <w:p>
+              <w:pPr>
+                <w:pStyle w:val="Bibliografia"/>
+                <w:numPr>
+                  <w:ilvl w:val="0"/>
+                  <w:numId w:val="2"/>
+                </w:numPr>
+                <w:rPr>
+                  <w:noProof/>
+                </w:rPr>
+              </w:pPr>
+              <w:r>
+                <w:rPr>
+                  <w:noProof/>
+                  <w:lang w:val="en-US"/>
+                </w:rPr>
+                <w:t xml:space="preserve">João Mendes-Moreira, L. M.-M. (2015). Validating the coverage of bus schedules: A Machine Learning approach. </w:t>
               </w:r>
               <w:r>
                 <w:rPr>
@@ -2090,6 +2553,7 @@
                   <w:bCs/>
                   <w:noProof/>
                 </w:rPr>
+                <w:lastRenderedPageBreak/>
                 <w:fldChar w:fldCharType="end"/>
               </w:r>
             </w:p>
@@ -2106,7 +2570,7 @@
     </w:p>
     <w:p/>
     <w:sectPr>
-      <w:footerReference w:type="default" r:id="rId10"/>
+      <w:footerReference w:type="default" r:id="rId15"/>
       <w:pgSz w:w="11906" w:h="16838"/>
       <w:pgMar w:top="1418" w:right="1304" w:bottom="1418" w:left="1304" w:header="709" w:footer="709" w:gutter="0"/>
       <w:cols w:space="708"/>
@@ -2114,6 +2578,36 @@
     </w:sectPr>
   </w:body>
 </w:document>
+</file>
+
+<file path=word/comments.xml><?xml version="1.0" encoding="utf-8"?>
+<w:comments xmlns:wpc="http://schemas.microsoft.com/office/word/2010/wordprocessingCanvas" xmlns:cx="http://schemas.microsoft.com/office/drawing/2014/chartex" xmlns:cx1="http://schemas.microsoft.com/office/drawing/2015/9/8/chartex" xmlns:cx2="http://schemas.microsoft.com/office/drawing/2015/10/21/chartex" xmlns:cx3="http://schemas.microsoft.com/office/drawing/2016/5/9/chartex" xmlns:cx4="http://schemas.microsoft.com/office/drawing/2016/5/10/chartex" xmlns:cx5="http://schemas.microsoft.com/office/drawing/2016/5/11/chartex" xmlns:cx6="http://schemas.microsoft.com/office/drawing/2016/5/12/chartex" xmlns:cx7="http://schemas.microsoft.com/office/drawing/2016/5/13/chartex" xmlns:cx8="http://schemas.microsoft.com/office/drawing/2016/5/14/chartex" xmlns:mc="http://schemas.openxmlformats.org/markup-compatibility/2006" xmlns:aink="http://schemas.microsoft.com/office/drawing/2016/ink" xmlns:am3d="http://schemas.microsoft.com/office/drawing/2017/model3d" xmlns:o="urn:schemas-microsoft-com:office:office" xmlns:r="http://schemas.openxmlformats.org/officeDocument/2006/relationships" xmlns:m="http://schemas.openxmlformats.org/officeDocument/2006/math" xmlns:v="urn:schemas-microsoft-com:vml" xmlns:wp14="http://schemas.microsoft.com/office/word/2010/wordprocessingDrawing" xmlns:wp="http://schemas.openxmlformats.org/drawingml/2006/wordprocessingDrawing" xmlns:w10="urn:schemas-microsoft-com:office:word" xmlns:w="http://schemas.openxmlformats.org/wordprocessingml/2006/main" xmlns:w14="http://schemas.microsoft.com/office/word/2010/wordml" xmlns:w15="http://schemas.microsoft.com/office/word/2012/wordml" xmlns:w16cex="http://schemas.microsoft.com/office/word/2018/wordml/cex" xmlns:w16cid="http://schemas.microsoft.com/office/word/2016/wordml/cid" xmlns:w16="http://schemas.microsoft.com/office/word/2018/wordml" xmlns:w16se="http://schemas.microsoft.com/office/word/2015/wordml/symex" xmlns:wpg="http://schemas.microsoft.com/office/word/2010/wordprocessingGroup" xmlns:wpi="http://schemas.microsoft.com/office/word/2010/wordprocessingInk" xmlns:wne="http://schemas.microsoft.com/office/word/2006/wordml" xmlns:wps="http://schemas.microsoft.com/office/word/2010/wordprocessingShape" mc:Ignorable="w14 w15 w16se w16cid w16 w16cex wp14">
+  <w:comment w:id="0" w:author="Francisco Tavares (1181844)" w:date="2021-01-23T13:18:00Z" w:initials="FT(">
+    <w:p>
+      <w:pPr>
+        <w:pStyle w:val="Textodecomentrio"/>
+      </w:pPr>
+    </w:p>
+  </w:comment>
+</w:comments>
+</file>
+
+<file path=word/commentsExtended.xml><?xml version="1.0" encoding="utf-8"?>
+<w15:commentsEx xmlns:wpc="http://schemas.microsoft.com/office/word/2010/wordprocessingCanvas" xmlns:cx="http://schemas.microsoft.com/office/drawing/2014/chartex" xmlns:cx1="http://schemas.microsoft.com/office/drawing/2015/9/8/chartex" xmlns:cx2="http://schemas.microsoft.com/office/drawing/2015/10/21/chartex" xmlns:cx3="http://schemas.microsoft.com/office/drawing/2016/5/9/chartex" xmlns:cx4="http://schemas.microsoft.com/office/drawing/2016/5/10/chartex" xmlns:cx5="http://schemas.microsoft.com/office/drawing/2016/5/11/chartex" xmlns:cx6="http://schemas.microsoft.com/office/drawing/2016/5/12/chartex" xmlns:cx7="http://schemas.microsoft.com/office/drawing/2016/5/13/chartex" xmlns:cx8="http://schemas.microsoft.com/office/drawing/2016/5/14/chartex" xmlns:mc="http://schemas.openxmlformats.org/markup-compatibility/2006" xmlns:aink="http://schemas.microsoft.com/office/drawing/2016/ink" xmlns:am3d="http://schemas.microsoft.com/office/drawing/2017/model3d" xmlns:o="urn:schemas-microsoft-com:office:office" xmlns:r="http://schemas.openxmlformats.org/officeDocument/2006/relationships" xmlns:m="http://schemas.openxmlformats.org/officeDocument/2006/math" xmlns:v="urn:schemas-microsoft-com:vml" xmlns:wp14="http://schemas.microsoft.com/office/word/2010/wordprocessingDrawing" xmlns:wp="http://schemas.openxmlformats.org/drawingml/2006/wordprocessingDrawing" xmlns:w10="urn:schemas-microsoft-com:office:word" xmlns:w="http://schemas.openxmlformats.org/wordprocessingml/2006/main" xmlns:w14="http://schemas.microsoft.com/office/word/2010/wordml" xmlns:w15="http://schemas.microsoft.com/office/word/2012/wordml" xmlns:w16cex="http://schemas.microsoft.com/office/word/2018/wordml/cex" xmlns:w16cid="http://schemas.microsoft.com/office/word/2016/wordml/cid" xmlns:w16="http://schemas.microsoft.com/office/word/2018/wordml" xmlns:w16se="http://schemas.microsoft.com/office/word/2015/wordml/symex" xmlns:wpg="http://schemas.microsoft.com/office/word/2010/wordprocessingGroup" xmlns:wpi="http://schemas.microsoft.com/office/word/2010/wordprocessingInk" xmlns:wne="http://schemas.microsoft.com/office/word/2006/wordml" xmlns:wps="http://schemas.microsoft.com/office/word/2010/wordprocessingShape" mc:Ignorable="w14 w15 w16se w16cid w16 w16cex wp14">
+  <w15:commentEx w15:paraId="1E2BF8D9" w15:done="1"/>
+</w15:commentsEx>
+</file>
+
+<file path=word/commentsExtensible.xml><?xml version="1.0" encoding="utf-8"?>
+<w16cex:commentsExtensible xmlns:wpc="http://schemas.microsoft.com/office/word/2010/wordprocessingCanvas" xmlns:cx="http://schemas.microsoft.com/office/drawing/2014/chartex" xmlns:cx1="http://schemas.microsoft.com/office/drawing/2015/9/8/chartex" xmlns:cx2="http://schemas.microsoft.com/office/drawing/2015/10/21/chartex" xmlns:cx3="http://schemas.microsoft.com/office/drawing/2016/5/9/chartex" xmlns:cx4="http://schemas.microsoft.com/office/drawing/2016/5/10/chartex" xmlns:cx5="http://schemas.microsoft.com/office/drawing/2016/5/11/chartex" xmlns:cx6="http://schemas.microsoft.com/office/drawing/2016/5/12/chartex" xmlns:cx7="http://schemas.microsoft.com/office/drawing/2016/5/13/chartex" xmlns:cx8="http://schemas.microsoft.com/office/drawing/2016/5/14/chartex" xmlns:mc="http://schemas.openxmlformats.org/markup-compatibility/2006" xmlns:aink="http://schemas.microsoft.com/office/drawing/2016/ink" xmlns:am3d="http://schemas.microsoft.com/office/drawing/2017/model3d" xmlns:o="urn:schemas-microsoft-com:office:office" xmlns:r="http://schemas.openxmlformats.org/officeDocument/2006/relationships" xmlns:m="http://schemas.openxmlformats.org/officeDocument/2006/math" xmlns:v="urn:schemas-microsoft-com:vml" xmlns:wp14="http://schemas.microsoft.com/office/word/2010/wordprocessingDrawing" xmlns:wp="http://schemas.openxmlformats.org/drawingml/2006/wordprocessingDrawing" xmlns:w10="urn:schemas-microsoft-com:office:word" xmlns:w="http://schemas.openxmlformats.org/wordprocessingml/2006/main" xmlns:w14="http://schemas.microsoft.com/office/word/2010/wordml" xmlns:w15="http://schemas.microsoft.com/office/word/2012/wordml" xmlns:w16cex="http://schemas.microsoft.com/office/word/2018/wordml/cex" xmlns:w16cid="http://schemas.microsoft.com/office/word/2016/wordml/cid" xmlns:w16="http://schemas.microsoft.com/office/word/2018/wordml" xmlns:w16se="http://schemas.microsoft.com/office/word/2015/wordml/symex" xmlns:wpg="http://schemas.microsoft.com/office/word/2010/wordprocessingGroup" xmlns:wpi="http://schemas.microsoft.com/office/word/2010/wordprocessingInk" xmlns:wne="http://schemas.microsoft.com/office/word/2006/wordml" xmlns:wps="http://schemas.microsoft.com/office/word/2010/wordprocessingShape" mc:Ignorable="w14 w15 w16se w16cid w16 w16cex wp14">
+  <w16cex:commentExtensible w16cex:durableId="23B6A095" w16cex:dateUtc="2021-01-23T13:18:00Z"/>
+</w16cex:commentsExtensible>
+</file>
+
+<file path=word/commentsIds.xml><?xml version="1.0" encoding="utf-8"?>
+<w16cid:commentsIds xmlns:wpc="http://schemas.microsoft.com/office/word/2010/wordprocessingCanvas" xmlns:cx="http://schemas.microsoft.com/office/drawing/2014/chartex" xmlns:cx1="http://schemas.microsoft.com/office/drawing/2015/9/8/chartex" xmlns:cx2="http://schemas.microsoft.com/office/drawing/2015/10/21/chartex" xmlns:cx3="http://schemas.microsoft.com/office/drawing/2016/5/9/chartex" xmlns:cx4="http://schemas.microsoft.com/office/drawing/2016/5/10/chartex" xmlns:cx5="http://schemas.microsoft.com/office/drawing/2016/5/11/chartex" xmlns:cx6="http://schemas.microsoft.com/office/drawing/2016/5/12/chartex" xmlns:cx7="http://schemas.microsoft.com/office/drawing/2016/5/13/chartex" xmlns:cx8="http://schemas.microsoft.com/office/drawing/2016/5/14/chartex" xmlns:mc="http://schemas.openxmlformats.org/markup-compatibility/2006" xmlns:aink="http://schemas.microsoft.com/office/drawing/2016/ink" xmlns:am3d="http://schemas.microsoft.com/office/drawing/2017/model3d" xmlns:o="urn:schemas-microsoft-com:office:office" xmlns:r="http://schemas.openxmlformats.org/officeDocument/2006/relationships" xmlns:m="http://schemas.openxmlformats.org/officeDocument/2006/math" xmlns:v="urn:schemas-microsoft-com:vml" xmlns:wp14="http://schemas.microsoft.com/office/word/2010/wordprocessingDrawing" xmlns:wp="http://schemas.openxmlformats.org/drawingml/2006/wordprocessingDrawing" xmlns:w10="urn:schemas-microsoft-com:office:word" xmlns:w="http://schemas.openxmlformats.org/wordprocessingml/2006/main" xmlns:w14="http://schemas.microsoft.com/office/word/2010/wordml" xmlns:w15="http://schemas.microsoft.com/office/word/2012/wordml" xmlns:w16cex="http://schemas.microsoft.com/office/word/2018/wordml/cex" xmlns:w16cid="http://schemas.microsoft.com/office/word/2016/wordml/cid" xmlns:w16="http://schemas.microsoft.com/office/word/2018/wordml" xmlns:w16se="http://schemas.microsoft.com/office/word/2015/wordml/symex" xmlns:wpg="http://schemas.microsoft.com/office/word/2010/wordprocessingGroup" xmlns:wpi="http://schemas.microsoft.com/office/word/2010/wordprocessingInk" xmlns:wne="http://schemas.microsoft.com/office/word/2006/wordml" xmlns:wps="http://schemas.microsoft.com/office/word/2010/wordprocessingShape" mc:Ignorable="w14 w15 w16se w16cid w16 w16cex wp14">
+  <w16cid:commentId w16cid:paraId="1E2BF8D9" w16cid:durableId="23B6A095"/>
+</w16cid:commentsIds>
 </file>
 
 <file path=word/endnotes.xml><?xml version="1.0" encoding="utf-8"?>
@@ -2217,6 +2711,197 @@
     </w:p>
   </w:footnote>
 </w:footnotes>
+</file>
+
+<file path=word/numbering.xml><?xml version="1.0" encoding="utf-8"?>
+<w:numbering xmlns:wpc="http://schemas.microsoft.com/office/word/2010/wordprocessingCanvas" xmlns:cx="http://schemas.microsoft.com/office/drawing/2014/chartex" xmlns:cx1="http://schemas.microsoft.com/office/drawing/2015/9/8/chartex" xmlns:cx2="http://schemas.microsoft.com/office/drawing/2015/10/21/chartex" xmlns:cx3="http://schemas.microsoft.com/office/drawing/2016/5/9/chartex" xmlns:cx4="http://schemas.microsoft.com/office/drawing/2016/5/10/chartex" xmlns:cx5="http://schemas.microsoft.com/office/drawing/2016/5/11/chartex" xmlns:cx6="http://schemas.microsoft.com/office/drawing/2016/5/12/chartex" xmlns:cx7="http://schemas.microsoft.com/office/drawing/2016/5/13/chartex" xmlns:cx8="http://schemas.microsoft.com/office/drawing/2016/5/14/chartex" xmlns:mc="http://schemas.openxmlformats.org/markup-compatibility/2006" xmlns:aink="http://schemas.microsoft.com/office/drawing/2016/ink" xmlns:am3d="http://schemas.microsoft.com/office/drawing/2017/model3d" xmlns:o="urn:schemas-microsoft-com:office:office" xmlns:r="http://schemas.openxmlformats.org/officeDocument/2006/relationships" xmlns:m="http://schemas.openxmlformats.org/officeDocument/2006/math" xmlns:v="urn:schemas-microsoft-com:vml" xmlns:wp14="http://schemas.microsoft.com/office/word/2010/wordprocessingDrawing" xmlns:wp="http://schemas.openxmlformats.org/drawingml/2006/wordprocessingDrawing" xmlns:w10="urn:schemas-microsoft-com:office:word" xmlns:w="http://schemas.openxmlformats.org/wordprocessingml/2006/main" xmlns:w14="http://schemas.microsoft.com/office/word/2010/wordml" xmlns:w15="http://schemas.microsoft.com/office/word/2012/wordml" xmlns:w16cex="http://schemas.microsoft.com/office/word/2018/wordml/cex" xmlns:w16cid="http://schemas.microsoft.com/office/word/2016/wordml/cid" xmlns:w16="http://schemas.microsoft.com/office/word/2018/wordml" xmlns:w16se="http://schemas.microsoft.com/office/word/2015/wordml/symex" xmlns:wpg="http://schemas.microsoft.com/office/word/2010/wordprocessingGroup" xmlns:wpi="http://schemas.microsoft.com/office/word/2010/wordprocessingInk" xmlns:wne="http://schemas.microsoft.com/office/word/2006/wordml" xmlns:wps="http://schemas.microsoft.com/office/word/2010/wordprocessingShape" mc:Ignorable="w14 w15 w16se w16cid w16 w16cex wp14">
+  <w:abstractNum w:abstractNumId="0" w15:restartNumberingAfterBreak="0">
+    <w:nsid w:val="46684F70"/>
+    <w:multiLevelType w:val="hybridMultilevel"/>
+    <w:tmpl w:val="8A40430E"/>
+    <w:lvl w:ilvl="0" w:tplc="0816000F">
+      <w:start w:val="1"/>
+      <w:numFmt w:val="decimal"/>
+      <w:lvlText w:val="%1."/>
+      <w:lvlJc w:val="left"/>
+      <w:pPr>
+        <w:ind w:left="720" w:hanging="360"/>
+      </w:pPr>
+    </w:lvl>
+    <w:lvl w:ilvl="1" w:tplc="08160019" w:tentative="1">
+      <w:start w:val="1"/>
+      <w:numFmt w:val="lowerLetter"/>
+      <w:lvlText w:val="%2."/>
+      <w:lvlJc w:val="left"/>
+      <w:pPr>
+        <w:ind w:left="1440" w:hanging="360"/>
+      </w:pPr>
+    </w:lvl>
+    <w:lvl w:ilvl="2" w:tplc="0816001B" w:tentative="1">
+      <w:start w:val="1"/>
+      <w:numFmt w:val="lowerRoman"/>
+      <w:lvlText w:val="%3."/>
+      <w:lvlJc w:val="right"/>
+      <w:pPr>
+        <w:ind w:left="2160" w:hanging="180"/>
+      </w:pPr>
+    </w:lvl>
+    <w:lvl w:ilvl="3" w:tplc="0816000F" w:tentative="1">
+      <w:start w:val="1"/>
+      <w:numFmt w:val="decimal"/>
+      <w:lvlText w:val="%4."/>
+      <w:lvlJc w:val="left"/>
+      <w:pPr>
+        <w:ind w:left="2880" w:hanging="360"/>
+      </w:pPr>
+    </w:lvl>
+    <w:lvl w:ilvl="4" w:tplc="08160019" w:tentative="1">
+      <w:start w:val="1"/>
+      <w:numFmt w:val="lowerLetter"/>
+      <w:lvlText w:val="%5."/>
+      <w:lvlJc w:val="left"/>
+      <w:pPr>
+        <w:ind w:left="3600" w:hanging="360"/>
+      </w:pPr>
+    </w:lvl>
+    <w:lvl w:ilvl="5" w:tplc="0816001B" w:tentative="1">
+      <w:start w:val="1"/>
+      <w:numFmt w:val="lowerRoman"/>
+      <w:lvlText w:val="%6."/>
+      <w:lvlJc w:val="right"/>
+      <w:pPr>
+        <w:ind w:left="4320" w:hanging="180"/>
+      </w:pPr>
+    </w:lvl>
+    <w:lvl w:ilvl="6" w:tplc="0816000F" w:tentative="1">
+      <w:start w:val="1"/>
+      <w:numFmt w:val="decimal"/>
+      <w:lvlText w:val="%7."/>
+      <w:lvlJc w:val="left"/>
+      <w:pPr>
+        <w:ind w:left="5040" w:hanging="360"/>
+      </w:pPr>
+    </w:lvl>
+    <w:lvl w:ilvl="7" w:tplc="08160019" w:tentative="1">
+      <w:start w:val="1"/>
+      <w:numFmt w:val="lowerLetter"/>
+      <w:lvlText w:val="%8."/>
+      <w:lvlJc w:val="left"/>
+      <w:pPr>
+        <w:ind w:left="5760" w:hanging="360"/>
+      </w:pPr>
+    </w:lvl>
+    <w:lvl w:ilvl="8" w:tplc="0816001B" w:tentative="1">
+      <w:start w:val="1"/>
+      <w:numFmt w:val="lowerRoman"/>
+      <w:lvlText w:val="%9."/>
+      <w:lvlJc w:val="right"/>
+      <w:pPr>
+        <w:ind w:left="6480" w:hanging="180"/>
+      </w:pPr>
+    </w:lvl>
+  </w:abstractNum>
+  <w:abstractNum w:abstractNumId="1" w15:restartNumberingAfterBreak="0">
+    <w:nsid w:val="74D449D7"/>
+    <w:multiLevelType w:val="hybridMultilevel"/>
+    <w:tmpl w:val="1E54F86A"/>
+    <w:lvl w:ilvl="0" w:tplc="0816000F">
+      <w:start w:val="1"/>
+      <w:numFmt w:val="decimal"/>
+      <w:lvlText w:val="%1."/>
+      <w:lvlJc w:val="left"/>
+      <w:pPr>
+        <w:ind w:left="720" w:hanging="360"/>
+      </w:pPr>
+    </w:lvl>
+    <w:lvl w:ilvl="1" w:tplc="08160019" w:tentative="1">
+      <w:start w:val="1"/>
+      <w:numFmt w:val="lowerLetter"/>
+      <w:lvlText w:val="%2."/>
+      <w:lvlJc w:val="left"/>
+      <w:pPr>
+        <w:ind w:left="1440" w:hanging="360"/>
+      </w:pPr>
+    </w:lvl>
+    <w:lvl w:ilvl="2" w:tplc="0816001B" w:tentative="1">
+      <w:start w:val="1"/>
+      <w:numFmt w:val="lowerRoman"/>
+      <w:lvlText w:val="%3."/>
+      <w:lvlJc w:val="right"/>
+      <w:pPr>
+        <w:ind w:left="2160" w:hanging="180"/>
+      </w:pPr>
+    </w:lvl>
+    <w:lvl w:ilvl="3" w:tplc="0816000F" w:tentative="1">
+      <w:start w:val="1"/>
+      <w:numFmt w:val="decimal"/>
+      <w:lvlText w:val="%4."/>
+      <w:lvlJc w:val="left"/>
+      <w:pPr>
+        <w:ind w:left="2880" w:hanging="360"/>
+      </w:pPr>
+    </w:lvl>
+    <w:lvl w:ilvl="4" w:tplc="08160019" w:tentative="1">
+      <w:start w:val="1"/>
+      <w:numFmt w:val="lowerLetter"/>
+      <w:lvlText w:val="%5."/>
+      <w:lvlJc w:val="left"/>
+      <w:pPr>
+        <w:ind w:left="3600" w:hanging="360"/>
+      </w:pPr>
+    </w:lvl>
+    <w:lvl w:ilvl="5" w:tplc="0816001B" w:tentative="1">
+      <w:start w:val="1"/>
+      <w:numFmt w:val="lowerRoman"/>
+      <w:lvlText w:val="%6."/>
+      <w:lvlJc w:val="right"/>
+      <w:pPr>
+        <w:ind w:left="4320" w:hanging="180"/>
+      </w:pPr>
+    </w:lvl>
+    <w:lvl w:ilvl="6" w:tplc="0816000F" w:tentative="1">
+      <w:start w:val="1"/>
+      <w:numFmt w:val="decimal"/>
+      <w:lvlText w:val="%7."/>
+      <w:lvlJc w:val="left"/>
+      <w:pPr>
+        <w:ind w:left="5040" w:hanging="360"/>
+      </w:pPr>
+    </w:lvl>
+    <w:lvl w:ilvl="7" w:tplc="08160019" w:tentative="1">
+      <w:start w:val="1"/>
+      <w:numFmt w:val="lowerLetter"/>
+      <w:lvlText w:val="%8."/>
+      <w:lvlJc w:val="left"/>
+      <w:pPr>
+        <w:ind w:left="5760" w:hanging="360"/>
+      </w:pPr>
+    </w:lvl>
+    <w:lvl w:ilvl="8" w:tplc="0816001B" w:tentative="1">
+      <w:start w:val="1"/>
+      <w:numFmt w:val="lowerRoman"/>
+      <w:lvlText w:val="%9."/>
+      <w:lvlJc w:val="right"/>
+      <w:pPr>
+        <w:ind w:left="6480" w:hanging="180"/>
+      </w:pPr>
+    </w:lvl>
+  </w:abstractNum>
+  <w:num w:numId="1">
+    <w:abstractNumId w:val="0"/>
+  </w:num>
+  <w:num w:numId="2">
+    <w:abstractNumId w:val="1"/>
+  </w:num>
+</w:numbering>
+</file>
+
+<file path=word/people.xml><?xml version="1.0" encoding="utf-8"?>
+<w15:people xmlns:wpc="http://schemas.microsoft.com/office/word/2010/wordprocessingCanvas" xmlns:cx="http://schemas.microsoft.com/office/drawing/2014/chartex" xmlns:cx1="http://schemas.microsoft.com/office/drawing/2015/9/8/chartex" xmlns:cx2="http://schemas.microsoft.com/office/drawing/2015/10/21/chartex" xmlns:cx3="http://schemas.microsoft.com/office/drawing/2016/5/9/chartex" xmlns:cx4="http://schemas.microsoft.com/office/drawing/2016/5/10/chartex" xmlns:cx5="http://schemas.microsoft.com/office/drawing/2016/5/11/chartex" xmlns:cx6="http://schemas.microsoft.com/office/drawing/2016/5/12/chartex" xmlns:cx7="http://schemas.microsoft.com/office/drawing/2016/5/13/chartex" xmlns:cx8="http://schemas.microsoft.com/office/drawing/2016/5/14/chartex" xmlns:mc="http://schemas.openxmlformats.org/markup-compatibility/2006" xmlns:aink="http://schemas.microsoft.com/office/drawing/2016/ink" xmlns:am3d="http://schemas.microsoft.com/office/drawing/2017/model3d" xmlns:o="urn:schemas-microsoft-com:office:office" xmlns:r="http://schemas.openxmlformats.org/officeDocument/2006/relationships" xmlns:m="http://schemas.openxmlformats.org/officeDocument/2006/math" xmlns:v="urn:schemas-microsoft-com:vml" xmlns:wp14="http://schemas.microsoft.com/office/word/2010/wordprocessingDrawing" xmlns:wp="http://schemas.openxmlformats.org/drawingml/2006/wordprocessingDrawing" xmlns:w10="urn:schemas-microsoft-com:office:word" xmlns:w="http://schemas.openxmlformats.org/wordprocessingml/2006/main" xmlns:w14="http://schemas.microsoft.com/office/word/2010/wordml" xmlns:w15="http://schemas.microsoft.com/office/word/2012/wordml" xmlns:w16cex="http://schemas.microsoft.com/office/word/2018/wordml/cex" xmlns:w16cid="http://schemas.microsoft.com/office/word/2016/wordml/cid" xmlns:w16="http://schemas.microsoft.com/office/word/2018/wordml" xmlns:w16se="http://schemas.microsoft.com/office/word/2015/wordml/symex" xmlns:wpg="http://schemas.microsoft.com/office/word/2010/wordprocessingGroup" xmlns:wpi="http://schemas.microsoft.com/office/word/2010/wordprocessingInk" xmlns:wne="http://schemas.microsoft.com/office/word/2006/wordml" xmlns:wps="http://schemas.microsoft.com/office/word/2010/wordprocessingShape" mc:Ignorable="w14 w15 w16se w16cid w16 w16cex wp14">
+  <w15:person w15:author="Francisco Tavares (1181844)">
+    <w15:presenceInfo w15:providerId="None" w15:userId="Francisco Tavares (1181844)"/>
+  </w15:person>
+</w15:people>
 </file>
 
 <file path=word/styles.xml><?xml version="1.0" encoding="utf-8"?>
@@ -3314,6 +3999,74 @@
     <w:uiPriority w:val="99"/>
     <w:rsid w:val="00C90978"/>
   </w:style>
+  <w:style w:type="character" w:styleId="Refdecomentrio">
+    <w:name w:val="annotation reference"/>
+    <w:basedOn w:val="Tipodeletrapredefinidodopargrafo"/>
+    <w:uiPriority w:val="99"/>
+    <w:semiHidden/>
+    <w:unhideWhenUsed/>
+    <w:rsid w:val="00A96846"/>
+    <w:rPr>
+      <w:sz w:val="16"/>
+      <w:szCs w:val="16"/>
+    </w:rPr>
+  </w:style>
+  <w:style w:type="paragraph" w:styleId="Textodecomentrio">
+    <w:name w:val="annotation text"/>
+    <w:basedOn w:val="Normal"/>
+    <w:link w:val="TextodecomentrioCarter"/>
+    <w:uiPriority w:val="99"/>
+    <w:semiHidden/>
+    <w:unhideWhenUsed/>
+    <w:rsid w:val="00A96846"/>
+    <w:pPr>
+      <w:spacing w:line="240" w:lineRule="auto"/>
+    </w:pPr>
+    <w:rPr>
+      <w:sz w:val="20"/>
+      <w:szCs w:val="20"/>
+    </w:rPr>
+  </w:style>
+  <w:style w:type="character" w:customStyle="1" w:styleId="TextodecomentrioCarter">
+    <w:name w:val="Texto de comentário Caráter"/>
+    <w:basedOn w:val="Tipodeletrapredefinidodopargrafo"/>
+    <w:link w:val="Textodecomentrio"/>
+    <w:uiPriority w:val="99"/>
+    <w:semiHidden/>
+    <w:rsid w:val="00A96846"/>
+    <w:rPr>
+      <w:sz w:val="20"/>
+      <w:szCs w:val="20"/>
+    </w:rPr>
+  </w:style>
+  <w:style w:type="paragraph" w:styleId="Assuntodecomentrio">
+    <w:name w:val="annotation subject"/>
+    <w:basedOn w:val="Textodecomentrio"/>
+    <w:next w:val="Textodecomentrio"/>
+    <w:link w:val="AssuntodecomentrioCarter"/>
+    <w:uiPriority w:val="99"/>
+    <w:semiHidden/>
+    <w:unhideWhenUsed/>
+    <w:rsid w:val="00A96846"/>
+    <w:rPr>
+      <w:b/>
+      <w:bCs/>
+    </w:rPr>
+  </w:style>
+  <w:style w:type="character" w:customStyle="1" w:styleId="AssuntodecomentrioCarter">
+    <w:name w:val="Assunto de comentário Caráter"/>
+    <w:basedOn w:val="TextodecomentrioCarter"/>
+    <w:link w:val="Assuntodecomentrio"/>
+    <w:uiPriority w:val="99"/>
+    <w:semiHidden/>
+    <w:rsid w:val="00A96846"/>
+    <w:rPr>
+      <w:b/>
+      <w:bCs/>
+      <w:sz w:val="20"/>
+      <w:szCs w:val="20"/>
+    </w:rPr>
+  </w:style>
 </w:styles>
 </file>
 
@@ -3613,18 +4366,18 @@
 </file>
 
 <file path=customXml/item1.xml><?xml version="1.0" encoding="utf-8"?>
+<p:properties xmlns:p="http://schemas.microsoft.com/office/2006/metadata/properties" xmlns:xsi="http://www.w3.org/2001/XMLSchema-instance" xmlns:pc="http://schemas.microsoft.com/office/infopath/2007/PartnerControls">
+  <documentManagement/>
+</p:properties>
+</file>
+
+<file path=customXml/item2.xml><?xml version="1.0" encoding="utf-8"?>
 <?mso-contentType ?>
 <FormTemplates xmlns="http://schemas.microsoft.com/sharepoint/v3/contenttype/forms">
   <Display>DocumentLibraryForm</Display>
   <Edit>DocumentLibraryForm</Edit>
   <New>DocumentLibraryForm</New>
 </FormTemplates>
-</file>
-
-<file path=customXml/item2.xml><?xml version="1.0" encoding="utf-8"?>
-<p:properties xmlns:p="http://schemas.microsoft.com/office/2006/metadata/properties" xmlns:xsi="http://www.w3.org/2001/XMLSchema-instance" xmlns:pc="http://schemas.microsoft.com/office/infopath/2007/PartnerControls">
-  <documentManagement/>
-</p:properties>
 </file>
 
 <file path=customXml/item3.xml><?xml version="1.0" encoding="utf-8"?>
@@ -3859,7 +4612,7 @@
     </b:Author>
     <b:Pages>299-313</b:Pages>
     <b:JournalName>Information Sciences</b:JournalName>
-    <b:RefOrder>1</b:RefOrder>
+    <b:RefOrder>2</b:RefOrder>
   </b:Source>
   <b:Source>
     <b:Tag>Flo17</b:Tag>
@@ -3880,24 +4633,44 @@
     <b:Year>2017</b:Year>
     <b:City>Montréal, Canada.</b:City>
     <b:Publisher>IEEE</b:Publisher>
-    <b:RefOrder>2</b:RefOrder>
+    <b:RefOrder>1</b:RefOrder>
+  </b:Source>
+  <b:Source>
+    <b:Tag>Ara15</b:Tag>
+    <b:SourceType>JournalArticle</b:SourceType>
+    <b:Guid>{3855C187-6D7E-4889-B012-7CC3A018372A}</b:Guid>
+    <b:Title>Applying Machine Learning Techniques to Transportation Mode Recognition Using Mobile Phone Sensor Data</b:Title>
+    <b:Year>2015</b:Year>
+    <b:Author>
+      <b:Author>
+        <b:NameList>
+          <b:Person>
+            <b:Last>Jahangiri</b:Last>
+            <b:First>Arash</b:First>
+          </b:Person>
+        </b:NameList>
+      </b:Author>
+    </b:Author>
+    <b:JournalName>IEEE Transactions on Intelligent Transportation Systems</b:JournalName>
+    <b:Pages>2406 - 2417</b:Pages>
+    <b:RefOrder>3</b:RefOrder>
   </b:Source>
 </b:Sources>
 </file>
 
 <file path=customXml/itemProps1.xml><?xml version="1.0" encoding="utf-8"?>
-<ds:datastoreItem xmlns:ds="http://schemas.openxmlformats.org/officeDocument/2006/customXml" ds:itemID="{6E64561B-D333-41D8-96AA-FF8AB57D6F17}">
+<ds:datastoreItem xmlns:ds="http://schemas.openxmlformats.org/officeDocument/2006/customXml" ds:itemID="{C404F333-3DAF-47A9-B024-09D785AEE73D}">
   <ds:schemaRefs>
-    <ds:schemaRef ds:uri="http://schemas.microsoft.com/sharepoint/v3/contenttype/forms"/>
+    <ds:schemaRef ds:uri="http://schemas.microsoft.com/office/2006/metadata/properties"/>
+    <ds:schemaRef ds:uri="http://schemas.microsoft.com/office/infopath/2007/PartnerControls"/>
   </ds:schemaRefs>
 </ds:datastoreItem>
 </file>
 
 <file path=customXml/itemProps2.xml><?xml version="1.0" encoding="utf-8"?>
-<ds:datastoreItem xmlns:ds="http://schemas.openxmlformats.org/officeDocument/2006/customXml" ds:itemID="{C404F333-3DAF-47A9-B024-09D785AEE73D}">
+<ds:datastoreItem xmlns:ds="http://schemas.openxmlformats.org/officeDocument/2006/customXml" ds:itemID="{6E64561B-D333-41D8-96AA-FF8AB57D6F17}">
   <ds:schemaRefs>
-    <ds:schemaRef ds:uri="http://schemas.microsoft.com/office/2006/metadata/properties"/>
-    <ds:schemaRef ds:uri="http://schemas.microsoft.com/office/infopath/2007/PartnerControls"/>
+    <ds:schemaRef ds:uri="http://schemas.microsoft.com/sharepoint/v3/contenttype/forms"/>
   </ds:schemaRefs>
 </ds:datastoreItem>
 </file>
@@ -3922,7 +4695,7 @@
 </file>
 
 <file path=customXml/itemProps4.xml><?xml version="1.0" encoding="utf-8"?>
-<ds:datastoreItem xmlns:ds="http://schemas.openxmlformats.org/officeDocument/2006/customXml" ds:itemID="{34A2C6C6-755D-4FEF-A7F3-B7706AF51B16}">
+<ds:datastoreItem xmlns:ds="http://schemas.openxmlformats.org/officeDocument/2006/customXml" ds:itemID="{58105A34-8F3A-4D40-AE2A-0020FF62A914}">
   <ds:schemaRefs>
     <ds:schemaRef ds:uri="http://schemas.openxmlformats.org/officeDocument/2006/bibliography"/>
   </ds:schemaRefs>

</xml_diff>

<commit_message>
#21 Conclusão estudo da arte
</commit_message>
<xml_diff>
--- a/Planeamento/SprintD/Estado da Arte.docx
+++ b/Planeamento/SprintD/Estado da Arte.docx
@@ -113,7 +113,23 @@
           <w:szCs w:val="22"/>
         </w:rPr>
         <w:tab/>
-        <w:t xml:space="preserve">Para que possamos usufruir de todas as qualidades de </w:t>
+        <w:t xml:space="preserve">Para que </w:t>
+      </w:r>
+      <w:r>
+        <w:rPr>
+          <w:rFonts w:cstheme="minorHAnsi"/>
+          <w:sz w:val="22"/>
+          <w:szCs w:val="22"/>
+        </w:rPr>
+        <w:t>seja possível</w:t>
+      </w:r>
+      <w:r>
+        <w:rPr>
+          <w:rFonts w:cstheme="minorHAnsi"/>
+          <w:sz w:val="22"/>
+          <w:szCs w:val="22"/>
+        </w:rPr>
+        <w:t xml:space="preserve"> usufruir de todas as qualidades de </w:t>
       </w:r>
       <w:proofErr w:type="spellStart"/>
       <w:r>
@@ -149,21 +165,55 @@
           <w:sz w:val="22"/>
           <w:szCs w:val="22"/>
         </w:rPr>
-        <w:t xml:space="preserve"> temos que antes garantir a qualidade dos dados utilizados. </w:t>
-      </w:r>
-      <w:r>
-        <w:rPr>
-          <w:rFonts w:cstheme="minorHAnsi"/>
-          <w:color w:val="000000" w:themeColor="text1"/>
-          <w:sz w:val="22"/>
-          <w:szCs w:val="22"/>
-        </w:rPr>
-        <w:t xml:space="preserve">A tecnologia de </w:t>
+        <w:t xml:space="preserve"> </w:t>
+      </w:r>
+      <w:r>
+        <w:rPr>
+          <w:rFonts w:cstheme="minorHAnsi"/>
+          <w:sz w:val="22"/>
+          <w:szCs w:val="22"/>
+        </w:rPr>
+        <w:t>é</w:t>
+      </w:r>
+      <w:r>
+        <w:rPr>
+          <w:rFonts w:cstheme="minorHAnsi"/>
+          <w:sz w:val="22"/>
+          <w:szCs w:val="22"/>
+        </w:rPr>
+        <w:t xml:space="preserve"> </w:t>
+      </w:r>
+      <w:r>
+        <w:rPr>
+          <w:rFonts w:cstheme="minorHAnsi"/>
+          <w:sz w:val="22"/>
+          <w:szCs w:val="22"/>
+        </w:rPr>
+        <w:t>necessário</w:t>
+      </w:r>
+      <w:r>
+        <w:rPr>
+          <w:rFonts w:cstheme="minorHAnsi"/>
+          <w:sz w:val="22"/>
+          <w:szCs w:val="22"/>
+        </w:rPr>
+        <w:t xml:space="preserve"> garantir a qualidade dos dados utilizados. </w:t>
+      </w:r>
+      <w:r>
+        <w:rPr>
+          <w:rFonts w:cstheme="minorHAnsi"/>
+          <w:color w:val="000000" w:themeColor="text1"/>
+          <w:sz w:val="22"/>
+          <w:szCs w:val="22"/>
+        </w:rPr>
+        <w:t xml:space="preserve">A tecnologia </w:t>
       </w:r>
       <w:proofErr w:type="spellStart"/>
       <w:r>
         <w:rPr>
           <w:rFonts w:cstheme="minorHAnsi"/>
+          <w:i/>
+          <w:iCs/>
           <w:color w:val="000000" w:themeColor="text1"/>
           <w:sz w:val="22"/>
           <w:szCs w:val="22"/>
@@ -174,6 +224,8 @@
       <w:r>
         <w:rPr>
           <w:rFonts w:cstheme="minorHAnsi"/>
+          <w:i/>
+          <w:iCs/>
           <w:color w:val="000000" w:themeColor="text1"/>
           <w:sz w:val="22"/>
           <w:szCs w:val="22"/>
@@ -184,6 +236,8 @@
       <w:r>
         <w:rPr>
           <w:rFonts w:cstheme="minorHAnsi"/>
+          <w:i/>
+          <w:iCs/>
           <w:color w:val="000000" w:themeColor="text1"/>
           <w:sz w:val="22"/>
           <w:szCs w:val="22"/>
@@ -296,7 +350,7 @@
           <w:sz w:val="22"/>
           <w:szCs w:val="22"/>
         </w:rPr>
-        <w:t xml:space="preserve"> dos utilizadores, é notável referir que existem diferenças entre o estudo da Origem-Destino e da fluidez de viagem</w:t>
+        <w:t xml:space="preserve"> dos utilizadores</w:t>
       </w:r>
       <w:r>
         <w:rPr>
@@ -323,21 +377,108 @@
           <w:sz w:val="22"/>
           <w:szCs w:val="22"/>
         </w:rPr>
-        <w:t>O</w:t>
-      </w:r>
-      <w:r>
-        <w:rPr>
-          <w:rFonts w:cstheme="minorHAnsi"/>
-          <w:color w:val="000000" w:themeColor="text1"/>
-          <w:sz w:val="22"/>
-          <w:szCs w:val="22"/>
-        </w:rPr>
-        <w:t xml:space="preserve"> estudo em causa foca-se na fluidez contrastando a importância da previsão a curto prazo, mas não esquecendo a possibilidade do planeamento a longo prazo, que seria possível com o aproveitamento de </w:t>
+        <w:t>É</w:t>
+      </w:r>
+      <w:r>
+        <w:rPr>
+          <w:rFonts w:cstheme="minorHAnsi"/>
+          <w:color w:val="000000" w:themeColor="text1"/>
+          <w:sz w:val="22"/>
+          <w:szCs w:val="22"/>
+        </w:rPr>
+        <w:t xml:space="preserve"> notável referir que existem diferenças entre o estudo da </w:t>
+      </w:r>
+      <w:r>
+        <w:rPr>
+          <w:rFonts w:cstheme="minorHAnsi"/>
+          <w:color w:val="FF0000"/>
+          <w:sz w:val="22"/>
+          <w:szCs w:val="22"/>
+        </w:rPr>
+        <w:t>o</w:t>
+      </w:r>
+      <w:r>
+        <w:rPr>
+          <w:rFonts w:cstheme="minorHAnsi"/>
+          <w:color w:val="FF0000"/>
+          <w:sz w:val="22"/>
+          <w:szCs w:val="22"/>
+        </w:rPr>
+        <w:t>rigem-</w:t>
+      </w:r>
+      <w:r>
+        <w:rPr>
+          <w:rFonts w:cstheme="minorHAnsi"/>
+          <w:color w:val="FF0000"/>
+          <w:sz w:val="22"/>
+          <w:szCs w:val="22"/>
+        </w:rPr>
+        <w:t>d</w:t>
+      </w:r>
+      <w:r>
+        <w:rPr>
+          <w:rFonts w:cstheme="minorHAnsi"/>
+          <w:color w:val="FF0000"/>
+          <w:sz w:val="22"/>
+          <w:szCs w:val="22"/>
+        </w:rPr>
+        <w:t xml:space="preserve">estino </w:t>
+      </w:r>
+      <w:r>
+        <w:rPr>
+          <w:rFonts w:cstheme="minorHAnsi"/>
+          <w:color w:val="000000" w:themeColor="text1"/>
+          <w:sz w:val="22"/>
+          <w:szCs w:val="22"/>
+        </w:rPr>
+        <w:t>e da fluidez de viagem</w:t>
+      </w:r>
+      <w:r>
+        <w:rPr>
+          <w:rFonts w:cstheme="minorHAnsi"/>
+          <w:color w:val="000000" w:themeColor="text1"/>
+          <w:sz w:val="22"/>
+          <w:szCs w:val="22"/>
+        </w:rPr>
+        <w:t>.</w:t>
+      </w:r>
+    </w:p>
+    <w:p>
+      <w:pPr>
+        <w:spacing w:line="276" w:lineRule="auto"/>
+        <w:ind w:firstLine="708"/>
+        <w:jc w:val="both"/>
+        <w:rPr>
+          <w:rFonts w:cstheme="minorHAnsi"/>
+          <w:color w:val="000000" w:themeColor="text1"/>
+          <w:sz w:val="22"/>
+          <w:szCs w:val="22"/>
+        </w:rPr>
+      </w:pPr>
+      <w:r>
+        <w:rPr>
+          <w:rFonts w:cstheme="minorHAnsi"/>
+          <w:color w:val="000000" w:themeColor="text1"/>
+          <w:sz w:val="22"/>
+          <w:szCs w:val="22"/>
+        </w:rPr>
+        <w:t xml:space="preserve">O estudo em causa </w:t>
+      </w:r>
+      <w:r>
+        <w:rPr>
+          <w:rFonts w:cstheme="minorHAnsi"/>
+          <w:color w:val="000000" w:themeColor="text1"/>
+          <w:sz w:val="22"/>
+          <w:szCs w:val="22"/>
+        </w:rPr>
+        <w:t xml:space="preserve">contrasta a importância da previsão a curto prazo, mas não esquece a possibilidade do planeamento a longo prazo, que seria possível com o aproveitamento de </w:t>
       </w:r>
       <w:proofErr w:type="spellStart"/>
       <w:r>
         <w:rPr>
           <w:rFonts w:cstheme="minorHAnsi"/>
+          <w:i/>
+          <w:iCs/>
           <w:color w:val="000000" w:themeColor="text1"/>
           <w:sz w:val="22"/>
           <w:szCs w:val="22"/>
@@ -348,6 +489,8 @@
       <w:r>
         <w:rPr>
           <w:rFonts w:cstheme="minorHAnsi"/>
+          <w:i/>
+          <w:iCs/>
           <w:color w:val="000000" w:themeColor="text1"/>
           <w:sz w:val="22"/>
           <w:szCs w:val="22"/>
@@ -358,6 +501,8 @@
       <w:r>
         <w:rPr>
           <w:rFonts w:cstheme="minorHAnsi"/>
+          <w:i/>
+          <w:iCs/>
           <w:color w:val="000000" w:themeColor="text1"/>
           <w:sz w:val="22"/>
           <w:szCs w:val="22"/>
@@ -986,7 +1131,43 @@
           <w:sz w:val="22"/>
           <w:szCs w:val="22"/>
         </w:rPr>
-        <w:t xml:space="preserve">estudados de forma a obter vários valores de interesse, sendo o mais </w:t>
+        <w:t>estudados de forma a obter vários valores de interesse</w:t>
+      </w:r>
+      <w:r>
+        <w:rPr>
+          <w:rFonts w:cstheme="minorHAnsi"/>
+          <w:color w:val="000000" w:themeColor="text1"/>
+          <w:sz w:val="22"/>
+          <w:szCs w:val="22"/>
+        </w:rPr>
+        <w:t>.</w:t>
+      </w:r>
+      <w:r>
+        <w:rPr>
+          <w:rFonts w:cstheme="minorHAnsi"/>
+          <w:color w:val="000000" w:themeColor="text1"/>
+          <w:sz w:val="22"/>
+          <w:szCs w:val="22"/>
+        </w:rPr>
+        <w:t xml:space="preserve"> </w:t>
+      </w:r>
+      <w:r>
+        <w:rPr>
+          <w:rFonts w:cstheme="minorHAnsi"/>
+          <w:color w:val="000000" w:themeColor="text1"/>
+          <w:sz w:val="22"/>
+          <w:szCs w:val="22"/>
+        </w:rPr>
+        <w:t>O</w:t>
+      </w:r>
+      <w:r>
+        <w:rPr>
+          <w:rFonts w:cstheme="minorHAnsi"/>
+          <w:color w:val="000000" w:themeColor="text1"/>
+          <w:sz w:val="22"/>
+          <w:szCs w:val="22"/>
+        </w:rPr>
+        <w:t xml:space="preserve"> mais </w:t>
       </w:r>
       <w:r>
         <w:rPr>
@@ -1004,7 +1185,25 @@
           <w:sz w:val="22"/>
           <w:szCs w:val="22"/>
         </w:rPr>
-        <w:t xml:space="preserve"> para a nossa pesquisa o TTP, ou </w:t>
+        <w:t xml:space="preserve"> para a nossa pesquisa </w:t>
+      </w:r>
+      <w:r>
+        <w:rPr>
+          <w:rFonts w:cstheme="minorHAnsi"/>
+          <w:color w:val="000000" w:themeColor="text1"/>
+          <w:sz w:val="22"/>
+          <w:szCs w:val="22"/>
+        </w:rPr>
+        <w:t xml:space="preserve">é </w:t>
+      </w:r>
+      <w:r>
+        <w:rPr>
+          <w:rFonts w:cstheme="minorHAnsi"/>
+          <w:color w:val="000000" w:themeColor="text1"/>
+          <w:sz w:val="22"/>
+          <w:szCs w:val="22"/>
+        </w:rPr>
+        <w:t xml:space="preserve">o TTP, ou </w:t>
       </w:r>
       <w:proofErr w:type="spellStart"/>
       <w:r>
@@ -1089,123 +1288,6 @@
           <w:szCs w:val="22"/>
         </w:rPr>
         <w:t xml:space="preserve"> </w:t>
-      </w:r>
-      <w:r>
-        <w:rPr>
-          <w:rFonts w:cstheme="minorHAnsi"/>
-          <w:color w:val="000000" w:themeColor="text1"/>
-          <w:sz w:val="22"/>
-          <w:szCs w:val="22"/>
-        </w:rPr>
-        <w:t xml:space="preserve">Tal como o </w:t>
-      </w:r>
-      <w:r>
-        <w:rPr>
-          <w:rFonts w:cstheme="minorHAnsi"/>
-          <w:color w:val="000000" w:themeColor="text1"/>
-          <w:sz w:val="22"/>
-          <w:szCs w:val="22"/>
-        </w:rPr>
-        <w:t>que foi desenvolvido</w:t>
-      </w:r>
-      <w:r>
-        <w:rPr>
-          <w:rFonts w:cstheme="minorHAnsi"/>
-          <w:color w:val="000000" w:themeColor="text1"/>
-          <w:sz w:val="22"/>
-          <w:szCs w:val="22"/>
-        </w:rPr>
-        <w:t xml:space="preserve"> ao longo do projeto</w:t>
-      </w:r>
-      <w:r>
-        <w:rPr>
-          <w:rFonts w:cstheme="minorHAnsi"/>
-          <w:color w:val="000000" w:themeColor="text1"/>
-          <w:sz w:val="22"/>
-          <w:szCs w:val="22"/>
-        </w:rPr>
-        <w:t>,</w:t>
-      </w:r>
-      <w:r>
-        <w:rPr>
-          <w:rFonts w:cstheme="minorHAnsi"/>
-          <w:color w:val="000000" w:themeColor="text1"/>
-          <w:sz w:val="22"/>
-          <w:szCs w:val="22"/>
-        </w:rPr>
-        <w:t xml:space="preserve"> devemos começar por criar um perfil do dia que contem</w:t>
-      </w:r>
-      <w:r>
-        <w:rPr>
-          <w:rFonts w:cstheme="minorHAnsi"/>
-          <w:color w:val="000000" w:themeColor="text1"/>
-          <w:sz w:val="22"/>
-          <w:szCs w:val="22"/>
-        </w:rPr>
-        <w:t>,</w:t>
-      </w:r>
-      <w:r>
-        <w:rPr>
-          <w:rFonts w:cstheme="minorHAnsi"/>
-          <w:color w:val="000000" w:themeColor="text1"/>
-          <w:sz w:val="22"/>
-          <w:szCs w:val="22"/>
-        </w:rPr>
-        <w:t xml:space="preserve"> para uma determinada rota</w:t>
-      </w:r>
-      <w:r>
-        <w:rPr>
-          <w:rFonts w:cstheme="minorHAnsi"/>
-          <w:color w:val="000000" w:themeColor="text1"/>
-          <w:sz w:val="22"/>
-          <w:szCs w:val="22"/>
-        </w:rPr>
-        <w:t>, informação sobre as viagen</w:t>
-      </w:r>
-      <w:r>
-        <w:rPr>
-          <w:rFonts w:cstheme="minorHAnsi"/>
-          <w:color w:val="000000" w:themeColor="text1"/>
-          <w:sz w:val="22"/>
-          <w:szCs w:val="22"/>
-        </w:rPr>
-        <w:t>s</w:t>
-      </w:r>
-      <w:r>
-        <w:rPr>
-          <w:rFonts w:cstheme="minorHAnsi"/>
-          <w:color w:val="000000" w:themeColor="text1"/>
-          <w:sz w:val="22"/>
-          <w:szCs w:val="22"/>
-        </w:rPr>
-        <w:t>.</w:t>
-      </w:r>
-      <w:r>
-        <w:rPr>
-          <w:rFonts w:cstheme="minorHAnsi"/>
-          <w:color w:val="000000" w:themeColor="text1"/>
-          <w:sz w:val="22"/>
-          <w:szCs w:val="22"/>
-        </w:rPr>
-        <w:t xml:space="preserve"> A aplicação deste tipo de estudo permite uma anális</w:t>
-      </w:r>
-      <w:r>
-        <w:rPr>
-          <w:rFonts w:cstheme="minorHAnsi"/>
-          <w:color w:val="000000" w:themeColor="text1"/>
-          <w:sz w:val="22"/>
-          <w:szCs w:val="22"/>
-        </w:rPr>
-        <w:t>e mais detalhada e aprofundada</w:t>
-      </w:r>
-      <w:r>
-        <w:rPr>
-          <w:rFonts w:cstheme="minorHAnsi"/>
-          <w:color w:val="000000" w:themeColor="text1"/>
-          <w:sz w:val="22"/>
-          <w:szCs w:val="22"/>
-        </w:rPr>
-        <w:t>.</w:t>
       </w:r>
     </w:p>
     <w:p>
@@ -1228,7 +1310,133 @@
           <w:sz w:val="22"/>
           <w:szCs w:val="22"/>
         </w:rPr>
-        <w:t>Devem ser criados intervalos para os quais</w:t>
+        <w:t>D</w:t>
+      </w:r>
+      <w:r>
+        <w:rPr>
+          <w:rFonts w:cstheme="minorHAnsi"/>
+          <w:color w:val="000000" w:themeColor="text1"/>
+          <w:sz w:val="22"/>
+          <w:szCs w:val="22"/>
+        </w:rPr>
+        <w:t>eve</w:t>
+      </w:r>
+      <w:r>
+        <w:rPr>
+          <w:rFonts w:cstheme="minorHAnsi"/>
+          <w:color w:val="000000" w:themeColor="text1"/>
+          <w:sz w:val="22"/>
+          <w:szCs w:val="22"/>
+        </w:rPr>
+        <w:t>-se</w:t>
+      </w:r>
+      <w:r>
+        <w:rPr>
+          <w:rFonts w:cstheme="minorHAnsi"/>
+          <w:color w:val="000000" w:themeColor="text1"/>
+          <w:sz w:val="22"/>
+          <w:szCs w:val="22"/>
+        </w:rPr>
+        <w:t xml:space="preserve"> começar por criar um perfil do dia que contem</w:t>
+      </w:r>
+      <w:r>
+        <w:rPr>
+          <w:rFonts w:cstheme="minorHAnsi"/>
+          <w:color w:val="000000" w:themeColor="text1"/>
+          <w:sz w:val="22"/>
+          <w:szCs w:val="22"/>
+        </w:rPr>
+        <w:t>,</w:t>
+      </w:r>
+      <w:r>
+        <w:rPr>
+          <w:rFonts w:cstheme="minorHAnsi"/>
+          <w:color w:val="000000" w:themeColor="text1"/>
+          <w:sz w:val="22"/>
+          <w:szCs w:val="22"/>
+        </w:rPr>
+        <w:t xml:space="preserve"> para uma determinada rota</w:t>
+      </w:r>
+      <w:r>
+        <w:rPr>
+          <w:rFonts w:cstheme="minorHAnsi"/>
+          <w:color w:val="000000" w:themeColor="text1"/>
+          <w:sz w:val="22"/>
+          <w:szCs w:val="22"/>
+        </w:rPr>
+        <w:t>, informação sobre as viagen</w:t>
+      </w:r>
+      <w:r>
+        <w:rPr>
+          <w:rFonts w:cstheme="minorHAnsi"/>
+          <w:color w:val="000000" w:themeColor="text1"/>
+          <w:sz w:val="22"/>
+          <w:szCs w:val="22"/>
+        </w:rPr>
+        <w:t>s</w:t>
+      </w:r>
+      <w:r>
+        <w:rPr>
+          <w:rFonts w:cstheme="minorHAnsi"/>
+          <w:color w:val="000000" w:themeColor="text1"/>
+          <w:sz w:val="22"/>
+          <w:szCs w:val="22"/>
+        </w:rPr>
+        <w:t>.</w:t>
+      </w:r>
+      <w:r>
+        <w:rPr>
+          <w:rFonts w:cstheme="minorHAnsi"/>
+          <w:color w:val="000000" w:themeColor="text1"/>
+          <w:sz w:val="22"/>
+          <w:szCs w:val="22"/>
+        </w:rPr>
+        <w:t xml:space="preserve"> </w:t>
+      </w:r>
+      <w:r>
+        <w:rPr>
+          <w:rFonts w:cstheme="minorHAnsi"/>
+          <w:color w:val="000000" w:themeColor="text1"/>
+          <w:sz w:val="22"/>
+          <w:szCs w:val="22"/>
+        </w:rPr>
+        <w:t xml:space="preserve">Para melhorar os resultados podem ser </w:t>
+      </w:r>
+      <w:r>
+        <w:rPr>
+          <w:rFonts w:cstheme="minorHAnsi"/>
+          <w:color w:val="000000" w:themeColor="text1"/>
+          <w:sz w:val="22"/>
+          <w:szCs w:val="22"/>
+        </w:rPr>
+        <w:t xml:space="preserve">criados intervalos </w:t>
+      </w:r>
+      <w:r>
+        <w:rPr>
+          <w:rFonts w:cstheme="minorHAnsi"/>
+          <w:color w:val="000000" w:themeColor="text1"/>
+          <w:sz w:val="22"/>
+          <w:szCs w:val="22"/>
+        </w:rPr>
+        <w:t xml:space="preserve">pelos </w:t>
+      </w:r>
+      <w:r>
+        <w:rPr>
+          <w:rFonts w:cstheme="minorHAnsi"/>
+          <w:color w:val="000000" w:themeColor="text1"/>
+          <w:sz w:val="22"/>
+          <w:szCs w:val="22"/>
+        </w:rPr>
+        <w:t>quais</w:t>
+      </w:r>
+      <w:r>
+        <w:rPr>
+          <w:rFonts w:cstheme="minorHAnsi"/>
+          <w:color w:val="000000" w:themeColor="text1"/>
+          <w:sz w:val="22"/>
+          <w:szCs w:val="22"/>
+        </w:rPr>
+        <w:t xml:space="preserve"> os</w:t>
       </w:r>
       <w:r>
         <w:rPr>
@@ -1270,55 +1478,56 @@
           <w:sz w:val="22"/>
           <w:szCs w:val="22"/>
         </w:rPr>
-        <w:t xml:space="preserve">o primeiro seria de 1 de </w:t>
-      </w:r>
-      <w:proofErr w:type="gramStart"/>
-      <w:r>
-        <w:rPr>
-          <w:rFonts w:cstheme="minorHAnsi"/>
-          <w:color w:val="000000" w:themeColor="text1"/>
-          <w:sz w:val="22"/>
-          <w:szCs w:val="22"/>
-        </w:rPr>
-        <w:t>Janeiro</w:t>
-      </w:r>
-      <w:proofErr w:type="gramEnd"/>
-      <w:r>
-        <w:rPr>
-          <w:rFonts w:cstheme="minorHAnsi"/>
-          <w:color w:val="000000" w:themeColor="text1"/>
-          <w:sz w:val="22"/>
-          <w:szCs w:val="22"/>
-        </w:rPr>
-        <w:t xml:space="preserve"> até 15 de Julho, altura onde se iniciam as férias de verão para a maioria dos alunos, o segundo de 15 de Julho até 15 de Setembro, onde se dá a reabertura das escolas, o terceiro seria o intervalo de dias de trabalho compreendido entre 15 de Setembro e 31 de Dezembro, o ultimo seriam exclusivamente feriados e fins-de-semana</w:t>
-      </w:r>
-      <w:r>
-        <w:rPr>
-          <w:rFonts w:cstheme="minorHAnsi"/>
-          <w:color w:val="000000" w:themeColor="text1"/>
-          <w:sz w:val="22"/>
-          <w:szCs w:val="22"/>
-        </w:rPr>
-        <w:t xml:space="preserve">. A criação destes 4 </w:t>
-      </w:r>
-      <w:proofErr w:type="spellStart"/>
-      <w:r>
-        <w:rPr>
-          <w:rFonts w:cstheme="minorHAnsi"/>
-          <w:i/>
-          <w:iCs/>
-          <w:color w:val="000000" w:themeColor="text1"/>
-          <w:sz w:val="22"/>
-          <w:szCs w:val="22"/>
-        </w:rPr>
-        <w:t>schedules</w:t>
-      </w:r>
-      <w:proofErr w:type="spellEnd"/>
-      <w:r>
-        <w:rPr>
-          <w:rFonts w:cstheme="minorHAnsi"/>
-          <w:i/>
-          <w:iCs/>
+        <w:t>o primeiro seria de 1 de Janeiro até 15 de Julho, altura onde se iniciam as férias de verão para a maioria dos alunos, o segundo de 15 de Julho até 15 de Setembro, onde se dá a reabertura das escolas, o terceiro seria o intervalo de dias de trabalho compreendido entre 15 de Setembro e 31 de Dezembro</w:t>
+      </w:r>
+      <w:r>
+        <w:rPr>
+          <w:rFonts w:cstheme="minorHAnsi"/>
+          <w:color w:val="000000" w:themeColor="text1"/>
+          <w:sz w:val="22"/>
+          <w:szCs w:val="22"/>
+        </w:rPr>
+        <w:t xml:space="preserve"> e</w:t>
+      </w:r>
+      <w:r>
+        <w:rPr>
+          <w:rFonts w:cstheme="minorHAnsi"/>
+          <w:color w:val="000000" w:themeColor="text1"/>
+          <w:sz w:val="22"/>
+          <w:szCs w:val="22"/>
+        </w:rPr>
+        <w:t xml:space="preserve"> o ultimo seria exclusivamente feriados e </w:t>
+      </w:r>
+      <w:r>
+        <w:rPr>
+          <w:rFonts w:cstheme="minorHAnsi"/>
+          <w:color w:val="000000" w:themeColor="text1"/>
+          <w:sz w:val="22"/>
+          <w:szCs w:val="22"/>
+        </w:rPr>
+        <w:t>domingos</w:t>
+      </w:r>
+      <w:r>
+        <w:rPr>
+          <w:rFonts w:cstheme="minorHAnsi"/>
+          <w:color w:val="000000" w:themeColor="text1"/>
+          <w:sz w:val="22"/>
+          <w:szCs w:val="22"/>
+        </w:rPr>
+        <w:t>. A criação destes deve-se à disparidade de valores prevista</w:t>
+      </w:r>
+      <w:r>
+        <w:rPr>
+          <w:rFonts w:cstheme="minorHAnsi"/>
+          <w:color w:val="000000" w:themeColor="text1"/>
+          <w:sz w:val="22"/>
+          <w:szCs w:val="22"/>
+        </w:rPr>
+        <w:t>.</w:t>
+      </w:r>
+      <w:r>
+        <w:rPr>
+          <w:rFonts w:cstheme="minorHAnsi"/>
           <w:color w:val="000000" w:themeColor="text1"/>
           <w:sz w:val="22"/>
           <w:szCs w:val="22"/>
@@ -1332,27 +1541,34 @@
           <w:sz w:val="22"/>
           <w:szCs w:val="22"/>
         </w:rPr>
-        <w:t xml:space="preserve">deve-se à disparidade de valores prevista, é sabido que </w:t>
-      </w:r>
-      <w:proofErr w:type="gramStart"/>
-      <w:r>
-        <w:rPr>
-          <w:rFonts w:cstheme="minorHAnsi"/>
-          <w:color w:val="000000" w:themeColor="text1"/>
-          <w:sz w:val="22"/>
-          <w:szCs w:val="22"/>
-        </w:rPr>
-        <w:t>os estudantes compõe</w:t>
-      </w:r>
-      <w:proofErr w:type="gramEnd"/>
-      <w:r>
-        <w:rPr>
-          <w:rFonts w:cstheme="minorHAnsi"/>
-          <w:color w:val="000000" w:themeColor="text1"/>
-          <w:sz w:val="22"/>
-          <w:szCs w:val="22"/>
-        </w:rPr>
-        <w:t xml:space="preserve"> uma grande parte dos usuários de transportes públicos incluindo autocarros, por isso deve-se ter em mente que a carga horário dos meses de verão será muito reduzida em comparação com a de fim e inicio de ano. Para que haja mais detalhe no estudo devemos estudar estes intervalos independentes uns dos outros.</w:t>
+        <w:t>É</w:t>
+      </w:r>
+      <w:r>
+        <w:rPr>
+          <w:rFonts w:cstheme="minorHAnsi"/>
+          <w:color w:val="000000" w:themeColor="text1"/>
+          <w:sz w:val="22"/>
+          <w:szCs w:val="22"/>
+        </w:rPr>
+        <w:t xml:space="preserve"> sabido que os estudantes compõe uma grande parte dos usuários de transportes públicos</w:t>
+      </w:r>
+      <w:r>
+        <w:rPr>
+          <w:rFonts w:cstheme="minorHAnsi"/>
+          <w:color w:val="000000" w:themeColor="text1"/>
+          <w:sz w:val="22"/>
+          <w:szCs w:val="22"/>
+        </w:rPr>
+        <w:t>,</w:t>
+      </w:r>
+      <w:r>
+        <w:rPr>
+          <w:rFonts w:cstheme="minorHAnsi"/>
+          <w:color w:val="000000" w:themeColor="text1"/>
+          <w:sz w:val="22"/>
+          <w:szCs w:val="22"/>
+        </w:rPr>
+        <w:t xml:space="preserve"> incluindo autocarros, por isso deve-se ter em mente que a carga horário dos meses de verão será muito reduzida em comparação com a de fim e inicio de ano.</w:t>
       </w:r>
     </w:p>
     <w:p>
@@ -1384,34 +1600,124 @@
           <w:sz w:val="22"/>
           <w:szCs w:val="22"/>
         </w:rPr>
-        <w:t xml:space="preserve">ela abordagem atual é que os algoritmos atuam apenas sobre turnos de motorista já definidos que são baseados em definições prévias que não podem ser avaliados por algoritmos automáticos. </w:t>
-      </w:r>
-      <w:r>
-        <w:rPr>
-          <w:rFonts w:cstheme="minorHAnsi"/>
-          <w:color w:val="000000" w:themeColor="text1"/>
-          <w:sz w:val="22"/>
-          <w:szCs w:val="22"/>
-        </w:rPr>
-        <w:t xml:space="preserve">Isto cria um aumento no custo das operações por </w:t>
-      </w:r>
-      <w:r>
-        <w:rPr>
-          <w:rFonts w:cstheme="minorHAnsi"/>
-          <w:color w:val="000000" w:themeColor="text1"/>
-          <w:sz w:val="22"/>
-          <w:szCs w:val="22"/>
-        </w:rPr>
-        <w:t>c</w:t>
-      </w:r>
-      <w:r>
-        <w:rPr>
-          <w:rFonts w:cstheme="minorHAnsi"/>
-          <w:color w:val="000000" w:themeColor="text1"/>
-          <w:sz w:val="22"/>
-          <w:szCs w:val="22"/>
-        </w:rPr>
-        <w:t xml:space="preserve">riar a necessidade de disponibilizar mais autocarros do que o que seria ideal, o mau aproveitamento de turnos faz com que também sejam pagas horas desnecessárias. </w:t>
+        <w:t>ela abordagem atual é que os algoritmos atuam apenas sobre turnos de motorista já definidos</w:t>
+      </w:r>
+      <w:r>
+        <w:rPr>
+          <w:rFonts w:cstheme="minorHAnsi"/>
+          <w:color w:val="000000" w:themeColor="text1"/>
+          <w:sz w:val="22"/>
+          <w:szCs w:val="22"/>
+        </w:rPr>
+        <w:t>,</w:t>
+      </w:r>
+      <w:r>
+        <w:rPr>
+          <w:rFonts w:cstheme="minorHAnsi"/>
+          <w:color w:val="000000" w:themeColor="text1"/>
+          <w:sz w:val="22"/>
+          <w:szCs w:val="22"/>
+        </w:rPr>
+        <w:t xml:space="preserve"> que são baseados em definições prévias que não podem ser avaliados por algoritmos automáticos. </w:t>
+      </w:r>
+      <w:r>
+        <w:rPr>
+          <w:rFonts w:cstheme="minorHAnsi"/>
+          <w:color w:val="000000" w:themeColor="text1"/>
+          <w:sz w:val="22"/>
+          <w:szCs w:val="22"/>
+        </w:rPr>
+        <w:t xml:space="preserve">Isto cria um aumento no custo das operações </w:t>
+      </w:r>
+      <w:r>
+        <w:rPr>
+          <w:rFonts w:cstheme="minorHAnsi"/>
+          <w:color w:val="000000" w:themeColor="text1"/>
+          <w:sz w:val="22"/>
+          <w:szCs w:val="22"/>
+        </w:rPr>
+        <w:t>devido</w:t>
+      </w:r>
+      <w:r>
+        <w:rPr>
+          <w:rFonts w:cstheme="minorHAnsi"/>
+          <w:color w:val="000000" w:themeColor="text1"/>
+          <w:sz w:val="22"/>
+          <w:szCs w:val="22"/>
+        </w:rPr>
+        <w:t xml:space="preserve"> </w:t>
+      </w:r>
+      <w:r>
+        <w:rPr>
+          <w:rFonts w:cstheme="minorHAnsi"/>
+          <w:color w:val="000000" w:themeColor="text1"/>
+          <w:sz w:val="22"/>
+          <w:szCs w:val="22"/>
+        </w:rPr>
+        <w:t>à</w:t>
+      </w:r>
+      <w:r>
+        <w:rPr>
+          <w:rFonts w:cstheme="minorHAnsi"/>
+          <w:color w:val="000000" w:themeColor="text1"/>
+          <w:sz w:val="22"/>
+          <w:szCs w:val="22"/>
+        </w:rPr>
+        <w:t xml:space="preserve"> necessidade de disponibilizar mais autocarros do que o que seria ideal</w:t>
+      </w:r>
+      <w:r>
+        <w:rPr>
+          <w:rFonts w:cstheme="minorHAnsi"/>
+          <w:color w:val="000000" w:themeColor="text1"/>
+          <w:sz w:val="22"/>
+          <w:szCs w:val="22"/>
+        </w:rPr>
+        <w:t xml:space="preserve"> e</w:t>
+      </w:r>
+      <w:r>
+        <w:rPr>
+          <w:rFonts w:cstheme="minorHAnsi"/>
+          <w:color w:val="000000" w:themeColor="text1"/>
+          <w:sz w:val="22"/>
+          <w:szCs w:val="22"/>
+        </w:rPr>
+        <w:t xml:space="preserve"> </w:t>
+      </w:r>
+      <w:r>
+        <w:rPr>
+          <w:rFonts w:cstheme="minorHAnsi"/>
+          <w:color w:val="000000" w:themeColor="text1"/>
+          <w:sz w:val="22"/>
+          <w:szCs w:val="22"/>
+        </w:rPr>
+        <w:t>a</w:t>
+      </w:r>
+      <w:r>
+        <w:rPr>
+          <w:rFonts w:cstheme="minorHAnsi"/>
+          <w:color w:val="000000" w:themeColor="text1"/>
+          <w:sz w:val="22"/>
+          <w:szCs w:val="22"/>
+        </w:rPr>
+        <w:t xml:space="preserve">o mau aproveitamento de turnos </w:t>
+      </w:r>
+      <w:r>
+        <w:rPr>
+          <w:rFonts w:cstheme="minorHAnsi"/>
+          <w:color w:val="000000" w:themeColor="text1"/>
+          <w:sz w:val="22"/>
+          <w:szCs w:val="22"/>
+        </w:rPr>
+        <w:t xml:space="preserve">que </w:t>
+      </w:r>
+      <w:r>
+        <w:rPr>
+          <w:rFonts w:cstheme="minorHAnsi"/>
+          <w:color w:val="000000" w:themeColor="text1"/>
+          <w:sz w:val="22"/>
+          <w:szCs w:val="22"/>
+        </w:rPr>
+        <w:t xml:space="preserve">faz com que também sejam pagas horas desnecessárias. </w:t>
       </w:r>
       <w:r>
         <w:rPr>
@@ -1426,6 +1732,8 @@
       <w:r>
         <w:rPr>
           <w:rFonts w:cstheme="minorHAnsi"/>
+          <w:i/>
+          <w:iCs/>
           <w:color w:val="000000" w:themeColor="text1"/>
           <w:sz w:val="22"/>
           <w:szCs w:val="22"/>
@@ -1436,6 +1744,8 @@
       <w:r>
         <w:rPr>
           <w:rFonts w:cstheme="minorHAnsi"/>
+          <w:i/>
+          <w:iCs/>
           <w:color w:val="000000" w:themeColor="text1"/>
           <w:sz w:val="22"/>
           <w:szCs w:val="22"/>
@@ -1446,6 +1756,8 @@
       <w:r>
         <w:rPr>
           <w:rFonts w:cstheme="minorHAnsi"/>
+          <w:i/>
+          <w:iCs/>
           <w:color w:val="000000" w:themeColor="text1"/>
           <w:sz w:val="22"/>
           <w:szCs w:val="22"/>
@@ -1462,17 +1774,15 @@
         </w:rPr>
         <w:t xml:space="preserve"> é a </w:t>
       </w:r>
-      <w:proofErr w:type="spellStart"/>
-      <w:r>
-        <w:rPr>
-          <w:rFonts w:cstheme="minorHAnsi"/>
-          <w:color w:val="000000" w:themeColor="text1"/>
-          <w:sz w:val="22"/>
-          <w:szCs w:val="22"/>
-        </w:rPr>
-        <w:t>unica</w:t>
-      </w:r>
-      <w:proofErr w:type="spellEnd"/>
+      <w:r>
+        <w:rPr>
+          <w:rFonts w:cstheme="minorHAnsi"/>
+          <w:color w:val="000000" w:themeColor="text1"/>
+          <w:sz w:val="22"/>
+          <w:szCs w:val="22"/>
+        </w:rPr>
+        <w:t>única</w:t>
+      </w:r>
       <w:r>
         <w:rPr>
           <w:rFonts w:cstheme="minorHAnsi"/>
@@ -1512,7 +1822,6 @@
           <w:sz w:val="22"/>
           <w:szCs w:val="22"/>
         </w:rPr>
-        <w:lastRenderedPageBreak/>
         <w:t xml:space="preserve">Quanto à metodologia que envolve o </w:t>
       </w:r>
       <w:r>
@@ -1524,7 +1833,31 @@
           <w:sz w:val="22"/>
           <w:szCs w:val="22"/>
         </w:rPr>
-        <w:t xml:space="preserve">machine learning </w:t>
+        <w:t xml:space="preserve">machine </w:t>
+      </w:r>
+      <w:proofErr w:type="spellStart"/>
+      <w:r>
+        <w:rPr>
+          <w:rFonts w:cstheme="minorHAnsi"/>
+          <w:i/>
+          <w:iCs/>
+          <w:color w:val="000000" w:themeColor="text1"/>
+          <w:sz w:val="22"/>
+          <w:szCs w:val="22"/>
+        </w:rPr>
+        <w:t>learning</w:t>
+      </w:r>
+      <w:proofErr w:type="spellEnd"/>
+      <w:r>
+        <w:rPr>
+          <w:rFonts w:cstheme="minorHAnsi"/>
+          <w:i/>
+          <w:iCs/>
+          <w:color w:val="000000" w:themeColor="text1"/>
+          <w:sz w:val="22"/>
+          <w:szCs w:val="22"/>
+        </w:rPr>
+        <w:t xml:space="preserve"> </w:t>
       </w:r>
       <w:r>
         <w:rPr>
@@ -1542,7 +1875,34 @@
           <w:sz w:val="22"/>
           <w:szCs w:val="22"/>
         </w:rPr>
-        <w:t>implica a aplicação de técnicas como o ‘</w:t>
+        <w:t xml:space="preserve">é </w:t>
+      </w:r>
+      <w:r>
+        <w:rPr>
+          <w:rFonts w:cstheme="minorHAnsi"/>
+          <w:color w:val="000000" w:themeColor="text1"/>
+          <w:sz w:val="22"/>
+          <w:szCs w:val="22"/>
+        </w:rPr>
+        <w:t>implica</w:t>
+      </w:r>
+      <w:r>
+        <w:rPr>
+          <w:rFonts w:cstheme="minorHAnsi"/>
+          <w:color w:val="000000" w:themeColor="text1"/>
+          <w:sz w:val="22"/>
+          <w:szCs w:val="22"/>
+        </w:rPr>
+        <w:t>da</w:t>
+      </w:r>
+      <w:r>
+        <w:rPr>
+          <w:rFonts w:cstheme="minorHAnsi"/>
+          <w:color w:val="000000" w:themeColor="text1"/>
+          <w:sz w:val="22"/>
+          <w:szCs w:val="22"/>
+        </w:rPr>
+        <w:t xml:space="preserve"> a aplicação de técnicas como o ‘</w:t>
       </w:r>
       <w:r>
         <w:rPr>
@@ -1640,6 +2000,7 @@
           <w:sz w:val="22"/>
           <w:szCs w:val="22"/>
         </w:rPr>
+        <w:lastRenderedPageBreak/>
         <w:tab/>
       </w:r>
       <w:proofErr w:type="spellStart"/>
@@ -1686,18 +2047,48 @@
           <w:sz w:val="22"/>
           <w:szCs w:val="22"/>
         </w:rPr>
-        <w:t xml:space="preserve"> pode ser utilizado também para a estimativa e previsão das exigências de viagens como se lê no artigo de </w:t>
+        <w:t xml:space="preserve"> pode ser utilizado também para a estimativa e previsão das exigências de viagens</w:t>
+      </w:r>
+      <w:r>
+        <w:rPr>
+          <w:rFonts w:cstheme="minorHAnsi"/>
+          <w:color w:val="000000" w:themeColor="text1"/>
+          <w:sz w:val="22"/>
+          <w:szCs w:val="22"/>
+        </w:rPr>
+        <w:t>,</w:t>
+      </w:r>
+      <w:r>
+        <w:rPr>
+          <w:rFonts w:cstheme="minorHAnsi"/>
+          <w:color w:val="000000" w:themeColor="text1"/>
+          <w:sz w:val="22"/>
+          <w:szCs w:val="22"/>
+        </w:rPr>
+        <w:t xml:space="preserve"> como se lê no artigo de </w:t>
       </w:r>
       <w:proofErr w:type="spellStart"/>
       <w:r>
+        <w:rPr>
+          <w:sz w:val="22"/>
+          <w:szCs w:val="22"/>
+        </w:rPr>
         <w:t>Florian</w:t>
       </w:r>
       <w:proofErr w:type="spellEnd"/>
       <w:r>
+        <w:rPr>
+          <w:sz w:val="22"/>
+          <w:szCs w:val="22"/>
+        </w:rPr>
         <w:t xml:space="preserve"> </w:t>
       </w:r>
       <w:proofErr w:type="spellStart"/>
       <w:r>
+        <w:rPr>
+          <w:sz w:val="22"/>
+          <w:szCs w:val="22"/>
+        </w:rPr>
         <w:t>Toqué</w:t>
       </w:r>
       <w:proofErr w:type="spellEnd"/>
@@ -1708,98 +2099,41 @@
           <w:sz w:val="22"/>
           <w:szCs w:val="22"/>
         </w:rPr>
-        <w:t>. Este</w:t>
-      </w:r>
-      <w:r>
-        <w:rPr>
-          <w:rFonts w:cstheme="minorHAnsi"/>
-          <w:color w:val="000000" w:themeColor="text1"/>
-          <w:sz w:val="22"/>
-          <w:szCs w:val="22"/>
-        </w:rPr>
-        <w:t xml:space="preserve"> </w:t>
-      </w:r>
-      <w:r>
-        <w:rPr>
-          <w:rFonts w:cstheme="minorHAnsi"/>
-          <w:color w:val="000000" w:themeColor="text1"/>
-          <w:sz w:val="22"/>
-          <w:szCs w:val="22"/>
-        </w:rPr>
-        <w:t xml:space="preserve">explora de forma mais aprofundada a utilização de métodos de </w:t>
-      </w:r>
-      <w:proofErr w:type="spellStart"/>
-      <w:r>
-        <w:rPr>
-          <w:rFonts w:cstheme="minorHAnsi"/>
-          <w:color w:val="000000" w:themeColor="text1"/>
-          <w:sz w:val="22"/>
-          <w:szCs w:val="22"/>
-        </w:rPr>
-        <w:t>machine</w:t>
-      </w:r>
-      <w:proofErr w:type="spellEnd"/>
-      <w:r>
-        <w:rPr>
-          <w:rFonts w:cstheme="minorHAnsi"/>
-          <w:color w:val="000000" w:themeColor="text1"/>
-          <w:sz w:val="22"/>
-          <w:szCs w:val="22"/>
-        </w:rPr>
-        <w:t xml:space="preserve"> </w:t>
-      </w:r>
-      <w:proofErr w:type="spellStart"/>
-      <w:r>
-        <w:rPr>
-          <w:rFonts w:cstheme="minorHAnsi"/>
-          <w:color w:val="000000" w:themeColor="text1"/>
-          <w:sz w:val="22"/>
-          <w:szCs w:val="22"/>
-        </w:rPr>
-        <w:t>learning</w:t>
-      </w:r>
-      <w:proofErr w:type="spellEnd"/>
-      <w:r>
-        <w:rPr>
-          <w:rFonts w:cstheme="minorHAnsi"/>
-          <w:color w:val="000000" w:themeColor="text1"/>
-          <w:sz w:val="22"/>
-          <w:szCs w:val="22"/>
-        </w:rPr>
-        <w:t xml:space="preserve">, tendo atenção às vantagens a curto e longo prazo. Utilizando </w:t>
-      </w:r>
-      <w:proofErr w:type="gramStart"/>
-      <w:r>
-        <w:rPr>
-          <w:rFonts w:cstheme="minorHAnsi"/>
-          <w:color w:val="000000" w:themeColor="text1"/>
-          <w:sz w:val="22"/>
-          <w:szCs w:val="22"/>
-        </w:rPr>
-        <w:t xml:space="preserve">as </w:t>
-      </w:r>
-      <w:r>
-        <w:rPr>
-          <w:rFonts w:cstheme="minorHAnsi"/>
-          <w:i/>
-          <w:iCs/>
-          <w:color w:val="000000" w:themeColor="text1"/>
-          <w:sz w:val="22"/>
-          <w:szCs w:val="22"/>
-        </w:rPr>
-        <w:t>digital</w:t>
-      </w:r>
-      <w:proofErr w:type="gramEnd"/>
-      <w:r>
-        <w:rPr>
-          <w:rFonts w:cstheme="minorHAnsi"/>
-          <w:i/>
-          <w:iCs/>
-          <w:color w:val="000000" w:themeColor="text1"/>
-          <w:sz w:val="22"/>
-          <w:szCs w:val="22"/>
-        </w:rPr>
-        <w:t xml:space="preserve"> </w:t>
+        <w:t>.</w:t>
+      </w:r>
+    </w:p>
+    <w:p>
+      <w:pPr>
+        <w:pStyle w:val="SemEspaamento"/>
+        <w:spacing w:line="276" w:lineRule="auto"/>
+        <w:ind w:firstLine="708"/>
+        <w:jc w:val="both"/>
+        <w:rPr>
+          <w:rFonts w:cstheme="minorHAnsi"/>
+          <w:color w:val="000000" w:themeColor="text1"/>
+          <w:sz w:val="22"/>
+          <w:szCs w:val="22"/>
+        </w:rPr>
+      </w:pPr>
+      <w:r>
+        <w:rPr>
+          <w:rFonts w:cstheme="minorHAnsi"/>
+          <w:color w:val="000000" w:themeColor="text1"/>
+          <w:sz w:val="22"/>
+          <w:szCs w:val="22"/>
+        </w:rPr>
+        <w:t xml:space="preserve">Utilizando as </w:t>
+      </w:r>
+      <w:r>
+        <w:rPr>
+          <w:rFonts w:cstheme="minorHAnsi"/>
+          <w:i/>
+          <w:iCs/>
+          <w:color w:val="000000" w:themeColor="text1"/>
+          <w:sz w:val="22"/>
+          <w:szCs w:val="22"/>
+        </w:rPr>
+        <w:t xml:space="preserve">digital </w:t>
       </w:r>
       <w:proofErr w:type="spellStart"/>
       <w:r>
@@ -1861,6 +2195,8 @@
       <w:r>
         <w:rPr>
           <w:rFonts w:cstheme="minorHAnsi"/>
+          <w:i/>
+          <w:iCs/>
           <w:color w:val="000000" w:themeColor="text1"/>
           <w:sz w:val="22"/>
           <w:szCs w:val="22"/>
@@ -1871,6 +2207,8 @@
       <w:r>
         <w:rPr>
           <w:rFonts w:cstheme="minorHAnsi"/>
+          <w:i/>
+          <w:iCs/>
           <w:color w:val="000000" w:themeColor="text1"/>
           <w:sz w:val="22"/>
           <w:szCs w:val="22"/>
@@ -1881,6 +2219,8 @@
       <w:r>
         <w:rPr>
           <w:rFonts w:cstheme="minorHAnsi"/>
+          <w:i/>
+          <w:iCs/>
           <w:color w:val="000000" w:themeColor="text1"/>
           <w:sz w:val="22"/>
           <w:szCs w:val="22"/>
@@ -1904,7 +2244,25 @@
           <w:sz w:val="22"/>
           <w:szCs w:val="22"/>
         </w:rPr>
-        <w:t xml:space="preserve">Uma vez que é capaz de processar dados a um ritmo maior, seria possível diminuir os custos tanto para a empresa responsável por planear as rotas, como também, eventualmente, aos clientes, com o intuito de manter um preço competitivo. </w:t>
+        <w:t xml:space="preserve">Uma vez que é capaz de processar dados a um ritmo maior, </w:t>
+      </w:r>
+      <w:r>
+        <w:rPr>
+          <w:rFonts w:cstheme="minorHAnsi"/>
+          <w:color w:val="000000" w:themeColor="text1"/>
+          <w:sz w:val="22"/>
+          <w:szCs w:val="22"/>
+        </w:rPr>
+        <w:t>é</w:t>
+      </w:r>
+      <w:r>
+        <w:rPr>
+          <w:rFonts w:cstheme="minorHAnsi"/>
+          <w:color w:val="000000" w:themeColor="text1"/>
+          <w:sz w:val="22"/>
+          <w:szCs w:val="22"/>
+        </w:rPr>
+        <w:t xml:space="preserve"> possível diminuir os custos tanto para a empresa responsável por planear as rotas, como também, eventualmente, aos clientes, com o intuito de manter um preço competitivo. </w:t>
       </w:r>
     </w:p>
     <w:p>
@@ -1935,7 +2293,16 @@
           <w:sz w:val="22"/>
           <w:szCs w:val="22"/>
         </w:rPr>
-        <w:t xml:space="preserve">Tem-se ainda em conta outro método de recolha de dados, que nos dias de hoje é uma </w:t>
+        <w:t>É ainda tido em conta outro</w:t>
+      </w:r>
+      <w:r>
+        <w:rPr>
+          <w:rFonts w:cstheme="minorHAnsi"/>
+          <w:color w:val="000000" w:themeColor="text1"/>
+          <w:sz w:val="22"/>
+          <w:szCs w:val="22"/>
+        </w:rPr>
+        <w:t xml:space="preserve"> método de recolha de dados, que nos dias de hoje é uma </w:t>
       </w:r>
       <w:commentRangeStart w:id="0"/>
       <w:r>
@@ -1951,6 +2318,8 @@
       <w:r>
         <w:rPr>
           <w:rFonts w:cstheme="minorHAnsi"/>
+          <w:i/>
+          <w:iCs/>
           <w:color w:val="000000" w:themeColor="text1"/>
           <w:sz w:val="22"/>
           <w:szCs w:val="22"/>
@@ -1961,6 +2330,8 @@
       <w:r>
         <w:rPr>
           <w:rFonts w:cstheme="minorHAnsi"/>
+          <w:i/>
+          <w:iCs/>
           <w:color w:val="000000" w:themeColor="text1"/>
           <w:sz w:val="22"/>
           <w:szCs w:val="22"/>
@@ -1971,6 +2342,8 @@
       <w:r>
         <w:rPr>
           <w:rFonts w:cstheme="minorHAnsi"/>
+          <w:i/>
+          <w:iCs/>
           <w:color w:val="000000" w:themeColor="text1"/>
           <w:sz w:val="22"/>
           <w:szCs w:val="22"/>
@@ -2001,12 +2374,113 @@
           <w:sz w:val="22"/>
           <w:szCs w:val="22"/>
         </w:rPr>
-        <w:t xml:space="preserve">proveniente dos sensores de telemóvel. Como foi mencionado inicialmente, a recolha de dados e os dados escolhidos para os estudos de </w:t>
+        <w:t>proveniente dos sensores de telemóvel. Como</w:t>
+      </w:r>
+      <w:r>
+        <w:rPr>
+          <w:rFonts w:cstheme="minorHAnsi"/>
+          <w:color w:val="000000" w:themeColor="text1"/>
+          <w:sz w:val="22"/>
+          <w:szCs w:val="22"/>
+        </w:rPr>
+        <w:t xml:space="preserve"> </w:t>
+      </w:r>
+      <w:r>
+        <w:rPr>
+          <w:rFonts w:cstheme="minorHAnsi"/>
+          <w:color w:val="000000" w:themeColor="text1"/>
+          <w:sz w:val="22"/>
+          <w:szCs w:val="22"/>
+        </w:rPr>
+        <w:t xml:space="preserve">mencionado </w:t>
+      </w:r>
+      <w:r>
+        <w:rPr>
+          <w:rFonts w:cstheme="minorHAnsi"/>
+          <w:color w:val="000000" w:themeColor="text1"/>
+          <w:sz w:val="22"/>
+          <w:szCs w:val="22"/>
+        </w:rPr>
+        <w:t>anteriormente</w:t>
+      </w:r>
+      <w:r>
+        <w:rPr>
+          <w:rFonts w:cstheme="minorHAnsi"/>
+          <w:color w:val="000000" w:themeColor="text1"/>
+          <w:sz w:val="22"/>
+          <w:szCs w:val="22"/>
+        </w:rPr>
+        <w:t>,</w:t>
+      </w:r>
+      <w:r>
+        <w:rPr>
+          <w:rFonts w:cstheme="minorHAnsi"/>
+          <w:color w:val="000000" w:themeColor="text1"/>
+          <w:sz w:val="22"/>
+          <w:szCs w:val="22"/>
+        </w:rPr>
+        <w:t xml:space="preserve"> </w:t>
+      </w:r>
+      <w:r>
+        <w:rPr>
+          <w:rFonts w:cstheme="minorHAnsi"/>
+          <w:color w:val="000000" w:themeColor="text1"/>
+          <w:sz w:val="22"/>
+          <w:szCs w:val="22"/>
+        </w:rPr>
+        <w:t>tanto a</w:t>
+      </w:r>
+      <w:r>
+        <w:rPr>
+          <w:rFonts w:cstheme="minorHAnsi"/>
+          <w:color w:val="000000" w:themeColor="text1"/>
+          <w:sz w:val="22"/>
+          <w:szCs w:val="22"/>
+        </w:rPr>
+        <w:t xml:space="preserve"> recolha de dados</w:t>
+      </w:r>
+      <w:r>
+        <w:rPr>
+          <w:rFonts w:cstheme="minorHAnsi"/>
+          <w:color w:val="000000" w:themeColor="text1"/>
+          <w:sz w:val="22"/>
+          <w:szCs w:val="22"/>
+        </w:rPr>
+        <w:t>,</w:t>
+      </w:r>
+      <w:r>
+        <w:rPr>
+          <w:rFonts w:cstheme="minorHAnsi"/>
+          <w:color w:val="000000" w:themeColor="text1"/>
+          <w:sz w:val="22"/>
+          <w:szCs w:val="22"/>
+        </w:rPr>
+        <w:t xml:space="preserve"> </w:t>
+      </w:r>
+      <w:r>
+        <w:rPr>
+          <w:rFonts w:cstheme="minorHAnsi"/>
+          <w:color w:val="000000" w:themeColor="text1"/>
+          <w:sz w:val="22"/>
+          <w:szCs w:val="22"/>
+        </w:rPr>
+        <w:t>como</w:t>
+      </w:r>
+      <w:r>
+        <w:rPr>
+          <w:rFonts w:cstheme="minorHAnsi"/>
+          <w:color w:val="000000" w:themeColor="text1"/>
+          <w:sz w:val="22"/>
+          <w:szCs w:val="22"/>
+        </w:rPr>
+        <w:t xml:space="preserve"> os dados escolhidos para os estudos de </w:t>
       </w:r>
       <w:proofErr w:type="spellStart"/>
       <w:r>
         <w:rPr>
           <w:rFonts w:cstheme="minorHAnsi"/>
+          <w:i/>
+          <w:iCs/>
           <w:color w:val="000000" w:themeColor="text1"/>
           <w:sz w:val="22"/>
           <w:szCs w:val="22"/>
@@ -2017,6 +2491,8 @@
       <w:r>
         <w:rPr>
           <w:rFonts w:cstheme="minorHAnsi"/>
+          <w:i/>
+          <w:iCs/>
           <w:color w:val="000000" w:themeColor="text1"/>
           <w:sz w:val="22"/>
           <w:szCs w:val="22"/>
@@ -2027,6 +2503,8 @@
       <w:r>
         <w:rPr>
           <w:rFonts w:cstheme="minorHAnsi"/>
+          <w:i/>
+          <w:iCs/>
           <w:color w:val="000000" w:themeColor="text1"/>
           <w:sz w:val="22"/>
           <w:szCs w:val="22"/>
@@ -2041,12 +2519,32 @@
           <w:sz w:val="22"/>
           <w:szCs w:val="22"/>
         </w:rPr>
-        <w:t xml:space="preserve"> são extremamente importantes e uma utilização errada vai limitar o seu potencial e criar resultados menos fidedignos. Tendo em conta a aplicação que está a ser desenvolvida, atualmente, seria necessária uma recolha de dados tanto de </w:t>
+        <w:t xml:space="preserve"> são extremamente importantes e uma utilização errada vai limitar o seu potencial e criar resultados menos fidedignos. Tendo em conta a aplicação que está a ser desenvolvida atualmente</w:t>
+      </w:r>
+      <w:r>
+        <w:rPr>
+          <w:rFonts w:cstheme="minorHAnsi"/>
+          <w:color w:val="000000" w:themeColor="text1"/>
+          <w:sz w:val="22"/>
+          <w:szCs w:val="22"/>
+        </w:rPr>
+        <w:t>,</w:t>
+      </w:r>
+      <w:r>
+        <w:rPr>
+          <w:rFonts w:cstheme="minorHAnsi"/>
+          <w:color w:val="000000" w:themeColor="text1"/>
+          <w:sz w:val="22"/>
+          <w:szCs w:val="22"/>
+        </w:rPr>
+        <w:t xml:space="preserve"> seria necessária uma recolha de dados tanto de </w:t>
       </w:r>
       <w:proofErr w:type="spellStart"/>
       <w:r>
         <w:rPr>
           <w:rFonts w:cstheme="minorHAnsi"/>
+          <w:i/>
+          <w:iCs/>
           <w:color w:val="000000" w:themeColor="text1"/>
           <w:sz w:val="22"/>
           <w:szCs w:val="22"/>
@@ -2057,6 +2555,8 @@
       <w:r>
         <w:rPr>
           <w:rFonts w:cstheme="minorHAnsi"/>
+          <w:i/>
+          <w:iCs/>
           <w:color w:val="000000" w:themeColor="text1"/>
           <w:sz w:val="22"/>
           <w:szCs w:val="22"/>
@@ -2067,6 +2567,8 @@
       <w:r>
         <w:rPr>
           <w:rFonts w:cstheme="minorHAnsi"/>
+          <w:i/>
+          <w:iCs/>
           <w:color w:val="000000" w:themeColor="text1"/>
           <w:sz w:val="22"/>
           <w:szCs w:val="22"/>
@@ -2081,7 +2583,25 @@
           <w:sz w:val="22"/>
           <w:szCs w:val="22"/>
         </w:rPr>
-        <w:t xml:space="preserve"> como de sensores de telemóvel uma vez que as aplicações móveis começam a ter a capacidade de libertar o utilizador dos cartões</w:t>
+        <w:t xml:space="preserve"> como de sensores de telemóvel </w:t>
+      </w:r>
+      <w:r>
+        <w:rPr>
+          <w:rFonts w:cstheme="minorHAnsi"/>
+          <w:color w:val="000000" w:themeColor="text1"/>
+          <w:sz w:val="22"/>
+          <w:szCs w:val="22"/>
+        </w:rPr>
+        <w:t>considerando</w:t>
+      </w:r>
+      <w:r>
+        <w:rPr>
+          <w:rFonts w:cstheme="minorHAnsi"/>
+          <w:color w:val="000000" w:themeColor="text1"/>
+          <w:sz w:val="22"/>
+          <w:szCs w:val="22"/>
+        </w:rPr>
+        <w:t xml:space="preserve"> que as aplicações móveis começam a ter a capacidade de libertar o utilizador dos cartões</w:t>
       </w:r>
       <w:r>
         <w:rPr>
@@ -2103,6 +2623,7 @@
           <w:id w:val="-1967181258"/>
           <w:citation/>
         </w:sdtPr>
+        <w:sdtEndPr/>
         <w:sdtContent>
           <w:r>
             <w:rPr>
@@ -2182,7 +2703,61 @@
           <w:szCs w:val="22"/>
         </w:rPr>
         <w:tab/>
-        <w:t xml:space="preserve">O estudo dos sensores de telemóvel permite uma avaliação de diferentes transportes, cria a possibilidade de criar </w:t>
+        <w:t>O estudo d</w:t>
+      </w:r>
+      <w:r>
+        <w:rPr>
+          <w:rFonts w:cstheme="minorHAnsi"/>
+          <w:color w:val="000000" w:themeColor="text1"/>
+          <w:sz w:val="22"/>
+          <w:szCs w:val="22"/>
+        </w:rPr>
+        <w:t>e informação proveniente de</w:t>
+      </w:r>
+      <w:r>
+        <w:rPr>
+          <w:rFonts w:cstheme="minorHAnsi"/>
+          <w:color w:val="000000" w:themeColor="text1"/>
+          <w:sz w:val="22"/>
+          <w:szCs w:val="22"/>
+        </w:rPr>
+        <w:t xml:space="preserve"> sensores de telemóvel permite uma avaliação de diferentes transportes</w:t>
+      </w:r>
+      <w:r>
+        <w:rPr>
+          <w:rFonts w:cstheme="minorHAnsi"/>
+          <w:color w:val="000000" w:themeColor="text1"/>
+          <w:sz w:val="22"/>
+          <w:szCs w:val="22"/>
+        </w:rPr>
+        <w:t xml:space="preserve"> e</w:t>
+      </w:r>
+      <w:r>
+        <w:rPr>
+          <w:rFonts w:cstheme="minorHAnsi"/>
+          <w:color w:val="000000" w:themeColor="text1"/>
+          <w:sz w:val="22"/>
+          <w:szCs w:val="22"/>
+        </w:rPr>
+        <w:t xml:space="preserve"> possibili</w:t>
+      </w:r>
+      <w:r>
+        <w:rPr>
+          <w:rFonts w:cstheme="minorHAnsi"/>
+          <w:color w:val="000000" w:themeColor="text1"/>
+          <w:sz w:val="22"/>
+          <w:szCs w:val="22"/>
+        </w:rPr>
+        <w:t>ta</w:t>
+      </w:r>
+      <w:r>
+        <w:rPr>
+          <w:rFonts w:cstheme="minorHAnsi"/>
+          <w:color w:val="000000" w:themeColor="text1"/>
+          <w:sz w:val="22"/>
+          <w:szCs w:val="22"/>
+        </w:rPr>
+        <w:t xml:space="preserve"> de criar </w:t>
       </w:r>
       <w:proofErr w:type="spellStart"/>
       <w:r>
@@ -2261,7 +2836,25 @@
           <w:sz w:val="22"/>
           <w:szCs w:val="22"/>
         </w:rPr>
-        <w:t>para todos. Isto traria incríveis benefícios para os utilizadores que teriam acessos a horários com uma complementaridade quase perfeita.</w:t>
+        <w:t xml:space="preserve">para todos. Isto </w:t>
+      </w:r>
+      <w:r>
+        <w:rPr>
+          <w:rFonts w:cstheme="minorHAnsi"/>
+          <w:color w:val="000000" w:themeColor="text1"/>
+          <w:sz w:val="22"/>
+          <w:szCs w:val="22"/>
+        </w:rPr>
+        <w:t>poderia trazer notáveis</w:t>
+      </w:r>
+      <w:r>
+        <w:rPr>
+          <w:rFonts w:cstheme="minorHAnsi"/>
+          <w:color w:val="000000" w:themeColor="text1"/>
+          <w:sz w:val="22"/>
+          <w:szCs w:val="22"/>
+        </w:rPr>
+        <w:t xml:space="preserve"> benefícios para os utilizadores que teriam acessos a horários com uma complementaridade quase perfeita.</w:t>
       </w:r>
       <w:r>
         <w:rPr>
@@ -2319,6 +2912,8 @@
       <w:r>
         <w:rPr>
           <w:rFonts w:cstheme="minorHAnsi"/>
+          <w:i/>
+          <w:iCs/>
           <w:color w:val="000000" w:themeColor="text1"/>
           <w:sz w:val="22"/>
           <w:szCs w:val="22"/>
@@ -2329,6 +2924,8 @@
       <w:r>
         <w:rPr>
           <w:rFonts w:cstheme="minorHAnsi"/>
+          <w:i/>
+          <w:iCs/>
           <w:color w:val="000000" w:themeColor="text1"/>
           <w:sz w:val="22"/>
           <w:szCs w:val="22"/>
@@ -2339,6 +2936,8 @@
       <w:r>
         <w:rPr>
           <w:rFonts w:cstheme="minorHAnsi"/>
+          <w:i/>
+          <w:iCs/>
           <w:color w:val="000000" w:themeColor="text1"/>
           <w:sz w:val="22"/>
           <w:szCs w:val="22"/>
@@ -2353,12 +2952,50 @@
           <w:sz w:val="22"/>
           <w:szCs w:val="22"/>
         </w:rPr>
-        <w:t xml:space="preserve"> são claros, a troca para uma abordagem deste género é aconselhada para reduzir custos e possibilitar uma evolução do nível de transportes em Portugal, a criação de horários interligados entre os diferentes transportes terrestres já existe, não é novidade, mas com </w:t>
+        <w:t xml:space="preserve"> são claros</w:t>
+      </w:r>
+      <w:r>
+        <w:rPr>
+          <w:rFonts w:cstheme="minorHAnsi"/>
+          <w:color w:val="000000" w:themeColor="text1"/>
+          <w:sz w:val="22"/>
+          <w:szCs w:val="22"/>
+        </w:rPr>
+        <w:t>. A</w:t>
+      </w:r>
+      <w:r>
+        <w:rPr>
+          <w:rFonts w:cstheme="minorHAnsi"/>
+          <w:color w:val="000000" w:themeColor="text1"/>
+          <w:sz w:val="22"/>
+          <w:szCs w:val="22"/>
+        </w:rPr>
+        <w:t xml:space="preserve"> troca para uma abordagem deste género é aconselhada para reduzir custos e possibilitar uma evolução do nível de transportes em Portugal</w:t>
+      </w:r>
+      <w:r>
+        <w:rPr>
+          <w:rFonts w:cstheme="minorHAnsi"/>
+          <w:color w:val="000000" w:themeColor="text1"/>
+          <w:sz w:val="22"/>
+          <w:szCs w:val="22"/>
+        </w:rPr>
+        <w:t>. A</w:t>
+      </w:r>
+      <w:r>
+        <w:rPr>
+          <w:rFonts w:cstheme="minorHAnsi"/>
+          <w:color w:val="000000" w:themeColor="text1"/>
+          <w:sz w:val="22"/>
+          <w:szCs w:val="22"/>
+        </w:rPr>
+        <w:t xml:space="preserve"> criação de horários interligados entre os diferentes transportes terrestres já existe, mas com </w:t>
       </w:r>
       <w:proofErr w:type="spellStart"/>
       <w:r>
         <w:rPr>
           <w:rFonts w:cstheme="minorHAnsi"/>
+          <w:i/>
+          <w:iCs/>
           <w:color w:val="000000" w:themeColor="text1"/>
           <w:sz w:val="22"/>
           <w:szCs w:val="22"/>
@@ -2369,6 +3006,8 @@
       <w:r>
         <w:rPr>
           <w:rFonts w:cstheme="minorHAnsi"/>
+          <w:i/>
+          <w:iCs/>
           <w:color w:val="000000" w:themeColor="text1"/>
           <w:sz w:val="22"/>
           <w:szCs w:val="22"/>
@@ -2379,6 +3018,8 @@
       <w:r>
         <w:rPr>
           <w:rFonts w:cstheme="minorHAnsi"/>
+          <w:i/>
+          <w:iCs/>
           <w:color w:val="000000" w:themeColor="text1"/>
           <w:sz w:val="22"/>
           <w:szCs w:val="22"/>
@@ -2393,7 +3034,7 @@
           <w:sz w:val="22"/>
           <w:szCs w:val="22"/>
         </w:rPr>
-        <w:t xml:space="preserve"> estes seriam aperfeiçoados ao ponto de reduzir custos de manutenção, diminuir tempos de espera para os utilizadores e criar horários mais apetecíveis para os condutores, com intervalos regulados da melhor forma e uma diminuição do numero de regras quebradas pelos horários atuais. Para criar uma cidade metrópole inteligente é fundamental analisar todos os dados de forma inteligente.</w:t>
+        <w:t xml:space="preserve"> estes seriam aperfeiçoados ao ponto de reduzir custos de manutenção, diminuir tempos de espera para os utilizadores e criar horários mais apetecíveis para os condutores, com intervalos regulados da melhor forma e uma diminuição do numero de regras quebradas pelos horários atuais.</w:t>
       </w:r>
     </w:p>
     <w:sdt>
@@ -2527,9 +3168,15 @@
               <w:r>
                 <w:rPr>
                   <w:noProof/>
+                </w:rPr>
+                <w:t xml:space="preserve">João Mendes-Moreira, L. M.-M. (2015). </w:t>
+              </w:r>
+              <w:r>
+                <w:rPr>
+                  <w:noProof/>
                   <w:lang w:val="en-US"/>
                 </w:rPr>
-                <w:t xml:space="preserve">João Mendes-Moreira, L. M.-M. (2015). Validating the coverage of bus schedules: A Machine Learning approach. </w:t>
+                <w:t xml:space="preserve">Validating the coverage of bus schedules: A Machine Learning approach. </w:t>
               </w:r>
               <w:r>
                 <w:rPr>
@@ -2553,7 +3200,6 @@
                   <w:bCs/>
                   <w:noProof/>
                 </w:rPr>
-                <w:lastRenderedPageBreak/>
                 <w:fldChar w:fldCharType="end"/>
               </w:r>
             </w:p>
@@ -2587,6 +3233,12 @@
       <w:pPr>
         <w:pStyle w:val="Textodecomentrio"/>
       </w:pPr>
+      <w:r>
+        <w:rPr>
+          <w:rStyle w:val="Refdecomentrio"/>
+        </w:rPr>
+        <w:annotationRef/>
+      </w:r>
     </w:p>
   </w:comment>
 </w:comments>
@@ -4366,12 +5018,6 @@
 </file>
 
 <file path=customXml/item1.xml><?xml version="1.0" encoding="utf-8"?>
-<p:properties xmlns:p="http://schemas.microsoft.com/office/2006/metadata/properties" xmlns:xsi="http://www.w3.org/2001/XMLSchema-instance" xmlns:pc="http://schemas.microsoft.com/office/infopath/2007/PartnerControls">
-  <documentManagement/>
-</p:properties>
-</file>
-
-<file path=customXml/item2.xml><?xml version="1.0" encoding="utf-8"?>
 <?mso-contentType ?>
 <FormTemplates xmlns="http://schemas.microsoft.com/sharepoint/v3/contenttype/forms">
   <Display>DocumentLibraryForm</Display>
@@ -4380,7 +5026,80 @@
 </FormTemplates>
 </file>
 
+<file path=customXml/item2.xml><?xml version="1.0" encoding="utf-8"?>
+<p:properties xmlns:p="http://schemas.microsoft.com/office/2006/metadata/properties" xmlns:xsi="http://www.w3.org/2001/XMLSchema-instance" xmlns:pc="http://schemas.microsoft.com/office/infopath/2007/PartnerControls">
+  <documentManagement/>
+</p:properties>
+</file>
+
 <file path=customXml/item3.xml><?xml version="1.0" encoding="utf-8"?>
+<b:Sources xmlns:b="http://schemas.openxmlformats.org/officeDocument/2006/bibliography" xmlns="http://schemas.openxmlformats.org/officeDocument/2006/bibliography" SelectedStyle="\APASixthEditionOfficeOnline.xsl" StyleName="APA" Version="6">
+  <b:Source>
+    <b:Tag>Joã15</b:Tag>
+    <b:SourceType>JournalArticle</b:SourceType>
+    <b:Guid>{DAE743E2-E022-42AD-9933-4F1624231F1E}</b:Guid>
+    <b:Title>Validating the coverage of bus schedules: A Machine Learning approach</b:Title>
+    <b:Year>2015</b:Year>
+    <b:Author>
+      <b:Author>
+        <b:NameList>
+          <b:Person>
+            <b:Last>João Mendes-Moreira</b:Last>
+            <b:First>Luís</b:First>
+            <b:Middle>Moreira-Matias, João Gama, Jorge Freire De Sousa</b:Middle>
+          </b:Person>
+        </b:NameList>
+      </b:Author>
+    </b:Author>
+    <b:Pages>299-313</b:Pages>
+    <b:JournalName>Information Sciences</b:JournalName>
+    <b:RefOrder>2</b:RefOrder>
+  </b:Source>
+  <b:Source>
+    <b:Tag>Flo17</b:Tag>
+    <b:SourceType>Book</b:SourceType>
+    <b:Guid>{9ECF312F-4B36-4225-9580-C84D74894086}</b:Guid>
+    <b:Author>
+      <b:Author>
+        <b:NameList>
+          <b:Person>
+            <b:Last>Florian Toqué</b:Last>
+            <b:First>Mostepha</b:First>
+            <b:Middle>Khouadjia, Etienne Come, Martin Trépanier, and Latifa Oukhellou</b:Middle>
+          </b:Person>
+        </b:NameList>
+      </b:Author>
+    </b:Author>
+    <b:Title>Short &amp; Long Term Forecasting of Multimodal Transport Passenger</b:Title>
+    <b:Year>2017</b:Year>
+    <b:City>Montréal, Canada.</b:City>
+    <b:Publisher>IEEE</b:Publisher>
+    <b:RefOrder>1</b:RefOrder>
+  </b:Source>
+  <b:Source>
+    <b:Tag>Ara15</b:Tag>
+    <b:SourceType>JournalArticle</b:SourceType>
+    <b:Guid>{3855C187-6D7E-4889-B012-7CC3A018372A}</b:Guid>
+    <b:Title>Applying Machine Learning Techniques to Transportation Mode Recognition Using Mobile Phone Sensor Data</b:Title>
+    <b:Year>2015</b:Year>
+    <b:Author>
+      <b:Author>
+        <b:NameList>
+          <b:Person>
+            <b:Last>Jahangiri</b:Last>
+            <b:First>Arash</b:First>
+          </b:Person>
+        </b:NameList>
+      </b:Author>
+    </b:Author>
+    <b:JournalName>IEEE Transactions on Intelligent Transportation Systems</b:JournalName>
+    <b:Pages>2406 - 2417</b:Pages>
+    <b:RefOrder>3</b:RefOrder>
+  </b:Source>
+</b:Sources>
+</file>
+
+<file path=customXml/item4.xml><?xml version="1.0" encoding="utf-8"?>
 <ct:contentTypeSchema xmlns:ct="http://schemas.microsoft.com/office/2006/metadata/contentType" xmlns:ma="http://schemas.microsoft.com/office/2006/metadata/properties/metaAttributes" ct:_="" ma:_="" ma:contentTypeName="Document" ma:contentTypeID="0x0101003474B796A6FB1444845FA101359B0EB7" ma:contentTypeVersion="11" ma:contentTypeDescription="Create a new document." ma:contentTypeScope="" ma:versionID="734db1ba89fba0a5667eb19d7f50e308">
   <xsd:schema xmlns:xsd="http://www.w3.org/2001/XMLSchema" xmlns:xs="http://www.w3.org/2001/XMLSchema" xmlns:p="http://schemas.microsoft.com/office/2006/metadata/properties" xmlns:ns3="0b9bdceb-cb59-4362-82b3-9647f47fb13f" xmlns:ns4="2e5fed0a-9ca2-4730-860b-8b455c352cd9" targetNamespace="http://schemas.microsoft.com/office/2006/metadata/properties" ma:root="true" ma:fieldsID="8874d9885fd7fd89035cf72a82c5c5ae" ns3:_="" ns4:_="">
     <xsd:import namespace="0b9bdceb-cb59-4362-82b3-9647f47fb13f"/>
@@ -4591,74 +5310,15 @@
 </ct:contentTypeSchema>
 </file>
 
-<file path=customXml/item4.xml><?xml version="1.0" encoding="utf-8"?>
-<b:Sources xmlns:b="http://schemas.openxmlformats.org/officeDocument/2006/bibliography" xmlns="http://schemas.openxmlformats.org/officeDocument/2006/bibliography" SelectedStyle="\APASixthEditionOfficeOnline.xsl" StyleName="APA" Version="6">
-  <b:Source>
-    <b:Tag>Joã15</b:Tag>
-    <b:SourceType>JournalArticle</b:SourceType>
-    <b:Guid>{DAE743E2-E022-42AD-9933-4F1624231F1E}</b:Guid>
-    <b:Title>Validating the coverage of bus schedules: A Machine Learning approach</b:Title>
-    <b:Year>2015</b:Year>
-    <b:Author>
-      <b:Author>
-        <b:NameList>
-          <b:Person>
-            <b:Last>João Mendes-Moreira</b:Last>
-            <b:First>Luís</b:First>
-            <b:Middle>Moreira-Matias, João Gama, Jorge Freire De Sousa</b:Middle>
-          </b:Person>
-        </b:NameList>
-      </b:Author>
-    </b:Author>
-    <b:Pages>299-313</b:Pages>
-    <b:JournalName>Information Sciences</b:JournalName>
-    <b:RefOrder>2</b:RefOrder>
-  </b:Source>
-  <b:Source>
-    <b:Tag>Flo17</b:Tag>
-    <b:SourceType>Book</b:SourceType>
-    <b:Guid>{9ECF312F-4B36-4225-9580-C84D74894086}</b:Guid>
-    <b:Author>
-      <b:Author>
-        <b:NameList>
-          <b:Person>
-            <b:Last>Florian Toqué</b:Last>
-            <b:First>Mostepha</b:First>
-            <b:Middle>Khouadjia, Etienne Come, Martin Trépanier, and Latifa Oukhellou</b:Middle>
-          </b:Person>
-        </b:NameList>
-      </b:Author>
-    </b:Author>
-    <b:Title>Short &amp; Long Term Forecasting of Multimodal Transport Passenger</b:Title>
-    <b:Year>2017</b:Year>
-    <b:City>Montréal, Canada.</b:City>
-    <b:Publisher>IEEE</b:Publisher>
-    <b:RefOrder>1</b:RefOrder>
-  </b:Source>
-  <b:Source>
-    <b:Tag>Ara15</b:Tag>
-    <b:SourceType>JournalArticle</b:SourceType>
-    <b:Guid>{3855C187-6D7E-4889-B012-7CC3A018372A}</b:Guid>
-    <b:Title>Applying Machine Learning Techniques to Transportation Mode Recognition Using Mobile Phone Sensor Data</b:Title>
-    <b:Year>2015</b:Year>
-    <b:Author>
-      <b:Author>
-        <b:NameList>
-          <b:Person>
-            <b:Last>Jahangiri</b:Last>
-            <b:First>Arash</b:First>
-          </b:Person>
-        </b:NameList>
-      </b:Author>
-    </b:Author>
-    <b:JournalName>IEEE Transactions on Intelligent Transportation Systems</b:JournalName>
-    <b:Pages>2406 - 2417</b:Pages>
-    <b:RefOrder>3</b:RefOrder>
-  </b:Source>
-</b:Sources>
+<file path=customXml/itemProps1.xml><?xml version="1.0" encoding="utf-8"?>
+<ds:datastoreItem xmlns:ds="http://schemas.openxmlformats.org/officeDocument/2006/customXml" ds:itemID="{6E64561B-D333-41D8-96AA-FF8AB57D6F17}">
+  <ds:schemaRefs>
+    <ds:schemaRef ds:uri="http://schemas.microsoft.com/sharepoint/v3/contenttype/forms"/>
+  </ds:schemaRefs>
+</ds:datastoreItem>
 </file>
 
-<file path=customXml/itemProps1.xml><?xml version="1.0" encoding="utf-8"?>
+<file path=customXml/itemProps2.xml><?xml version="1.0" encoding="utf-8"?>
 <ds:datastoreItem xmlns:ds="http://schemas.openxmlformats.org/officeDocument/2006/customXml" ds:itemID="{C404F333-3DAF-47A9-B024-09D785AEE73D}">
   <ds:schemaRefs>
     <ds:schemaRef ds:uri="http://schemas.microsoft.com/office/2006/metadata/properties"/>
@@ -4667,15 +5327,15 @@
 </ds:datastoreItem>
 </file>
 
-<file path=customXml/itemProps2.xml><?xml version="1.0" encoding="utf-8"?>
-<ds:datastoreItem xmlns:ds="http://schemas.openxmlformats.org/officeDocument/2006/customXml" ds:itemID="{6E64561B-D333-41D8-96AA-FF8AB57D6F17}">
+<file path=customXml/itemProps3.xml><?xml version="1.0" encoding="utf-8"?>
+<ds:datastoreItem xmlns:ds="http://schemas.openxmlformats.org/officeDocument/2006/customXml" ds:itemID="{58105A34-8F3A-4D40-AE2A-0020FF62A914}">
   <ds:schemaRefs>
-    <ds:schemaRef ds:uri="http://schemas.microsoft.com/sharepoint/v3/contenttype/forms"/>
+    <ds:schemaRef ds:uri="http://schemas.openxmlformats.org/officeDocument/2006/bibliography"/>
   </ds:schemaRefs>
 </ds:datastoreItem>
 </file>
 
-<file path=customXml/itemProps3.xml><?xml version="1.0" encoding="utf-8"?>
+<file path=customXml/itemProps4.xml><?xml version="1.0" encoding="utf-8"?>
 <ds:datastoreItem xmlns:ds="http://schemas.openxmlformats.org/officeDocument/2006/customXml" ds:itemID="{E3C4117F-CC13-43CA-8522-FEE91D06C3BF}">
   <ds:schemaRefs>
     <ds:schemaRef ds:uri="http://schemas.microsoft.com/office/2006/metadata/contentType"/>
@@ -4692,12 +5352,4 @@
     <ds:schemaRef ds:uri="http://schemas.microsoft.com/internal/obd"/>
   </ds:schemaRefs>
 </ds:datastoreItem>
-</file>
-
-<file path=customXml/itemProps4.xml><?xml version="1.0" encoding="utf-8"?>
-<ds:datastoreItem xmlns:ds="http://schemas.openxmlformats.org/officeDocument/2006/customXml" ds:itemID="{58105A34-8F3A-4D40-AE2A-0020FF62A914}">
-  <ds:schemaRefs>
-    <ds:schemaRef ds:uri="http://schemas.openxmlformats.org/officeDocument/2006/bibliography"/>
-  </ds:schemaRefs>
-</ds:datastoreItem>
 </file>
</xml_diff>